<commit_message>
FOC23 seems to be working!
</commit_message>
<xml_diff>
--- a/docassemble/MLHDivorceAndCustody/data/templates/verified_statement_foc23_addendum.docx
+++ b/docassemble/MLHDivorceAndCustody/data/templates/verified_statement_foc23_addendum.docx
@@ -2,6 +2,302 @@
 <file path=word/document.xml><?xml version="1.0" encoding="utf-8"?>
 <w:document xmlns:wpc="http://schemas.microsoft.com/office/word/2010/wordprocessingCanvas" xmlns:cx="http://schemas.microsoft.com/office/drawing/2014/chartex" xmlns:cx1="http://schemas.microsoft.com/office/drawing/2015/9/8/chartex" xmlns:cx2="http://schemas.microsoft.com/office/drawing/2015/10/21/chartex" xmlns:cx3="http://schemas.microsoft.com/office/drawing/2016/5/9/chartex" xmlns:cx4="http://schemas.microsoft.com/office/drawing/2016/5/10/chartex" xmlns:cx5="http://schemas.microsoft.com/office/drawing/2016/5/11/chartex" xmlns:cx6="http://schemas.microsoft.com/office/drawing/2016/5/12/chartex" xmlns:cx7="http://schemas.microsoft.com/office/drawing/2016/5/13/chartex" xmlns:cx8="http://schemas.microsoft.com/office/drawing/2016/5/14/chartex" xmlns:mc="http://schemas.openxmlformats.org/markup-compatibility/2006" xmlns:aink="http://schemas.microsoft.com/office/drawing/2016/ink" xmlns:am3d="http://schemas.microsoft.com/office/drawing/2017/model3d" xmlns:o="urn:schemas-microsoft-com:office:office" xmlns:oel="http://schemas.microsoft.com/office/2019/extlst" xmlns:r="http://schemas.openxmlformats.org/officeDocument/2006/relationships" xmlns:m="http://schemas.openxmlformats.org/officeDocument/2006/math" xmlns:v="urn:schemas-microsoft-com:vml" xmlns:wp14="http://schemas.microsoft.com/office/word/2010/wordprocessingDrawing" xmlns:wp="http://schemas.openxmlformats.org/drawingml/2006/wordprocessingDrawing" xmlns:w10="urn:schemas-microsoft-com:office:word" xmlns:w="http://schemas.openxmlformats.org/wordprocessingml/2006/main" xmlns:w14="http://schemas.microsoft.com/office/word/2010/wordml" xmlns:w15="http://schemas.microsoft.com/office/word/2012/wordml" xmlns:w16cex="http://schemas.microsoft.com/office/word/2018/wordml/cex" xmlns:w16cid="http://schemas.microsoft.com/office/word/2016/wordml/cid" xmlns:w16="http://schemas.microsoft.com/office/word/2018/wordml" xmlns:w16du="http://schemas.microsoft.com/office/word/2023/wordml/word16du" xmlns:w16sdtdh="http://schemas.microsoft.com/office/word/2020/wordml/sdtdatahash" xmlns:w16sdtfl="http://schemas.microsoft.com/office/word/2024/wordml/sdtformatlock" xmlns:w16se="http://schemas.microsoft.com/office/word/2015/wordml/symex" xmlns:wpg="http://schemas.microsoft.com/office/word/2010/wordprocessingGroup" xmlns:wpi="http://schemas.microsoft.com/office/word/2010/wordprocessingInk" xmlns:wne="http://schemas.microsoft.com/office/word/2006/wordml" xmlns:wps="http://schemas.microsoft.com/office/word/2010/wordprocessingShape" mc:Ignorable="w14 w15 w16se w16cid w16 w16cex w16sdtdh w16sdtfl w16du wp14">
   <w:body>
+    <w:p>
+      <w:pPr>
+        <w:spacing w:after="0" w:line="240" w:lineRule="auto"/>
+        <w:ind w:left="-446" w:right="-547"/>
+        <w:rPr>
+          <w:rFonts w:ascii="Arial" w:hAnsi="Arial" w:cs="Arial"/>
+        </w:rPr>
+      </w:pPr>
+      <w:r>
+        <w:rPr>
+          <w:rFonts w:ascii="Arial" w:hAnsi="Arial" w:cs="Arial"/>
+          <w:highlight w:val="yellow"/>
+        </w:rPr>
+        <w:t xml:space="preserve">{%p </w:t>
+      </w:r>
+      <w:r>
+        <w:rPr>
+          <w:rFonts w:ascii="Arial" w:hAnsi="Arial" w:cs="Arial"/>
+        </w:rPr>
+        <w:t xml:space="preserve">if </w:t>
+      </w:r>
+      <w:r>
+        <w:rPr>
+          <w:rFonts w:ascii="Arial" w:hAnsi="Arial" w:cs="Arial"/>
+        </w:rPr>
+        <w:t>users</w:t>
+      </w:r>
+      <w:r>
+        <w:rPr>
+          <w:rFonts w:ascii="Arial" w:hAnsi="Arial" w:cs="Arial"/>
+        </w:rPr>
+        <w:t>[0].other_identifying_info</w:t>
+      </w:r>
+      <w:r>
+        <w:rPr>
+          <w:rFonts w:ascii="Arial" w:hAnsi="Arial" w:cs="Arial"/>
+        </w:rPr>
+        <w:t xml:space="preserve"> | length</w:t>
+      </w:r>
+      <w:r>
+        <w:rPr>
+          <w:rFonts w:ascii="Arial" w:hAnsi="Arial" w:cs="Arial"/>
+        </w:rPr>
+        <w:t xml:space="preserve"> &gt; 19</w:t>
+      </w:r>
+      <w:r>
+        <w:rPr>
+          <w:rFonts w:ascii="Arial" w:hAnsi="Arial" w:cs="Arial"/>
+        </w:rPr>
+        <w:t xml:space="preserve"> %</w:t>
+      </w:r>
+      <w:r>
+        <w:rPr>
+          <w:rFonts w:ascii="Arial" w:hAnsi="Arial" w:cs="Arial"/>
+        </w:rPr>
+        <w:t>}</w:t>
+      </w:r>
+    </w:p>
+    <w:p>
+      <w:pPr>
+        <w:spacing w:after="0" w:line="240" w:lineRule="auto"/>
+        <w:ind w:left="-446" w:right="-547"/>
+        <w:rPr>
+          <w:rFonts w:ascii="Arial" w:hAnsi="Arial" w:cs="Arial"/>
+          <w:b/>
+          <w:bCs/>
+        </w:rPr>
+      </w:pPr>
+      <w:r>
+        <w:rPr>
+          <w:rFonts w:ascii="Arial" w:hAnsi="Arial" w:cs="Arial"/>
+          <w:b/>
+          <w:bCs/>
+        </w:rPr>
+        <w:t>14</w:t>
+      </w:r>
+      <w:r>
+        <w:rPr>
+          <w:rFonts w:ascii="Arial" w:hAnsi="Arial" w:cs="Arial"/>
+          <w:b/>
+          <w:bCs/>
+        </w:rPr>
+        <w:t>. Scars, tattoos, etc. (</w:t>
+      </w:r>
+      <w:r>
+        <w:rPr>
+          <w:rFonts w:ascii="Arial" w:hAnsi="Arial" w:cs="Arial"/>
+          <w:b/>
+          <w:bCs/>
+        </w:rPr>
+        <w:t>Plaintiff</w:t>
+      </w:r>
+      <w:r>
+        <w:rPr>
+          <w:rFonts w:ascii="Arial" w:hAnsi="Arial" w:cs="Arial"/>
+          <w:b/>
+          <w:bCs/>
+        </w:rPr>
+        <w:t>)</w:t>
+      </w:r>
+    </w:p>
+    <w:p>
+      <w:pPr>
+        <w:spacing w:after="0" w:line="240" w:lineRule="auto"/>
+        <w:ind w:left="-446" w:right="-547"/>
+        <w:rPr>
+          <w:rFonts w:ascii="Arial" w:hAnsi="Arial" w:cs="Arial"/>
+        </w:rPr>
+      </w:pPr>
+      <w:r>
+        <w:rPr>
+          <w:rFonts w:ascii="Arial" w:hAnsi="Arial" w:cs="Arial"/>
+        </w:rPr>
+        <w:t>{</w:t>
+      </w:r>
+      <w:r>
+        <w:rPr>
+          <w:rFonts w:ascii="Arial" w:hAnsi="Arial" w:cs="Arial"/>
+        </w:rPr>
+        <w:t xml:space="preserve">{ </w:t>
+      </w:r>
+      <w:r>
+        <w:rPr>
+          <w:rFonts w:ascii="Arial" w:hAnsi="Arial" w:cs="Arial"/>
+        </w:rPr>
+        <w:t>users</w:t>
+      </w:r>
+      <w:r>
+        <w:rPr>
+          <w:rFonts w:ascii="Arial" w:hAnsi="Arial" w:cs="Arial"/>
+        </w:rPr>
+        <w:t>[0].other_identifying_info }</w:t>
+      </w:r>
+      <w:r>
+        <w:rPr>
+          <w:rFonts w:ascii="Arial" w:hAnsi="Arial" w:cs="Arial"/>
+        </w:rPr>
+        <w:t>}</w:t>
+      </w:r>
+    </w:p>
+    <w:p>
+      <w:pPr>
+        <w:spacing w:after="0" w:line="240" w:lineRule="auto"/>
+        <w:ind w:left="-446" w:right="-547"/>
+        <w:rPr>
+          <w:rFonts w:ascii="Arial" w:hAnsi="Arial" w:cs="Arial"/>
+          <w:highlight w:val="yellow"/>
+        </w:rPr>
+      </w:pPr>
+      <w:r>
+        <w:rPr>
+          <w:rFonts w:ascii="Arial" w:hAnsi="Arial" w:cs="Arial"/>
+        </w:rPr>
+        <w:t>{%p endif %}</w:t>
+      </w:r>
+    </w:p>
+    <w:p>
+      <w:pPr>
+        <w:spacing w:after="0" w:line="240" w:lineRule="auto"/>
+        <w:ind w:left="-446" w:right="-547"/>
+        <w:rPr>
+          <w:rFonts w:ascii="Arial" w:hAnsi="Arial" w:cs="Arial"/>
+          <w:highlight w:val="yellow"/>
+        </w:rPr>
+      </w:pPr>
+    </w:p>
+    <w:p>
+      <w:pPr>
+        <w:spacing w:after="0" w:line="240" w:lineRule="auto"/>
+        <w:ind w:left="-446" w:right="-547"/>
+        <w:rPr>
+          <w:rFonts w:ascii="Arial" w:hAnsi="Arial" w:cs="Arial"/>
+        </w:rPr>
+      </w:pPr>
+      <w:r>
+        <w:rPr>
+          <w:rFonts w:ascii="Arial" w:hAnsi="Arial" w:cs="Arial"/>
+          <w:highlight w:val="yellow"/>
+        </w:rPr>
+        <w:t xml:space="preserve">{%p </w:t>
+      </w:r>
+      <w:r>
+        <w:rPr>
+          <w:rFonts w:ascii="Arial" w:hAnsi="Arial" w:cs="Arial"/>
+        </w:rPr>
+        <w:t>if</w:t>
+      </w:r>
+      <w:r>
+        <w:rPr>
+          <w:rFonts w:ascii="Arial" w:hAnsi="Arial" w:cs="Arial"/>
+        </w:rPr>
+        <w:t xml:space="preserve"> </w:t>
+      </w:r>
+      <w:r>
+        <w:rPr>
+          <w:rFonts w:ascii="Arial" w:hAnsi="Arial" w:cs="Arial"/>
+        </w:rPr>
+        <w:t>other_parties[0].other_identifying_info</w:t>
+      </w:r>
+      <w:r>
+        <w:rPr>
+          <w:rFonts w:ascii="Arial" w:hAnsi="Arial" w:cs="Arial"/>
+        </w:rPr>
+        <w:t xml:space="preserve"> | length</w:t>
+      </w:r>
+      <w:r>
+        <w:rPr>
+          <w:rFonts w:ascii="Arial" w:hAnsi="Arial" w:cs="Arial"/>
+        </w:rPr>
+        <w:t xml:space="preserve"> &gt; 19</w:t>
+      </w:r>
+      <w:r>
+        <w:rPr>
+          <w:rFonts w:ascii="Arial" w:hAnsi="Arial" w:cs="Arial"/>
+        </w:rPr>
+        <w:t xml:space="preserve"> %</w:t>
+      </w:r>
+      <w:r>
+        <w:rPr>
+          <w:rFonts w:ascii="Arial" w:hAnsi="Arial" w:cs="Arial"/>
+        </w:rPr>
+        <w:t>}</w:t>
+      </w:r>
+    </w:p>
+    <w:p>
+      <w:pPr>
+        <w:spacing w:after="0" w:line="240" w:lineRule="auto"/>
+        <w:ind w:left="-446" w:right="-547"/>
+        <w:rPr>
+          <w:rFonts w:ascii="Arial" w:hAnsi="Arial" w:cs="Arial"/>
+          <w:b/>
+          <w:bCs/>
+        </w:rPr>
+      </w:pPr>
+      <w:r>
+        <w:rPr>
+          <w:rFonts w:ascii="Arial" w:hAnsi="Arial" w:cs="Arial"/>
+          <w:b/>
+          <w:bCs/>
+        </w:rPr>
+        <w:t>37. Scars, tattoos, etc. (Defendant)</w:t>
+      </w:r>
+    </w:p>
+    <w:p>
+      <w:pPr>
+        <w:spacing w:after="0" w:line="240" w:lineRule="auto"/>
+        <w:ind w:left="-446" w:right="-547"/>
+        <w:rPr>
+          <w:rFonts w:ascii="Arial" w:hAnsi="Arial" w:cs="Arial"/>
+        </w:rPr>
+      </w:pPr>
+      <w:r>
+        <w:rPr>
+          <w:rFonts w:ascii="Arial" w:hAnsi="Arial" w:cs="Arial"/>
+        </w:rPr>
+        <w:t>{</w:t>
+      </w:r>
+      <w:r>
+        <w:rPr>
+          <w:rFonts w:ascii="Arial" w:hAnsi="Arial" w:cs="Arial"/>
+        </w:rPr>
+        <w:t>{ other_parties[0].other_identifying_info }</w:t>
+      </w:r>
+      <w:r>
+        <w:rPr>
+          <w:rFonts w:ascii="Arial" w:hAnsi="Arial" w:cs="Arial"/>
+        </w:rPr>
+        <w:t>}</w:t>
+      </w:r>
+    </w:p>
+    <w:p>
+      <w:pPr>
+        <w:spacing w:after="0" w:line="240" w:lineRule="auto"/>
+        <w:ind w:left="-446" w:right="-547"/>
+        <w:rPr>
+          <w:rFonts w:ascii="Arial" w:hAnsi="Arial" w:cs="Arial"/>
+          <w:highlight w:val="yellow"/>
+        </w:rPr>
+      </w:pPr>
+      <w:r>
+        <w:rPr>
+          <w:rFonts w:ascii="Arial" w:hAnsi="Arial" w:cs="Arial"/>
+        </w:rPr>
+        <w:t>{%p endif %}</w:t>
+      </w:r>
+    </w:p>
+    <w:p>
+      <w:pPr>
+        <w:spacing w:after="0" w:line="240" w:lineRule="auto"/>
+        <w:ind w:left="-446" w:right="-547"/>
+        <w:rPr>
+          <w:rFonts w:ascii="Arial" w:hAnsi="Arial" w:cs="Arial"/>
+          <w:highlight w:val="yellow"/>
+        </w:rPr>
+      </w:pPr>
+    </w:p>
     <w:p>
       <w:pPr>
         <w:spacing w:after="0" w:line="240" w:lineRule="auto"/>
@@ -220,19 +516,11 @@
         </w:rPr>
         <w:t xml:space="preserve"> </w:t>
       </w:r>
-      <w:proofErr w:type="gramStart"/>
-      <w:r>
-        <w:rPr>
-          <w:rFonts w:ascii="Arial" w:hAnsi="Arial" w:cs="Arial"/>
-        </w:rPr>
-        <w:t>children.filter</w:t>
-      </w:r>
-      <w:proofErr w:type="gramEnd"/>
-      <w:r>
-        <w:rPr>
-          <w:rFonts w:ascii="Arial" w:hAnsi="Arial" w:cs="Arial"/>
-        </w:rPr>
-        <w:t>(legal_parent="both")</w:t>
+      <w:r>
+        <w:rPr>
+          <w:rFonts w:ascii="Arial" w:hAnsi="Arial" w:cs="Arial"/>
+        </w:rPr>
+        <w:t>children.filter(legal_parent="both")</w:t>
       </w:r>
       <w:r>
         <w:rPr>
@@ -246,7 +534,6 @@
         </w:rPr>
         <w:t xml:space="preserve">| length &gt; </w:t>
       </w:r>
-      <w:proofErr w:type="gramStart"/>
       <w:r>
         <w:rPr>
           <w:rFonts w:ascii="Arial" w:hAnsi="Arial" w:cs="Arial"/>
@@ -259,7 +546,6 @@
         </w:rPr>
         <w:t xml:space="preserve"> %}</w:t>
       </w:r>
-      <w:proofErr w:type="gramEnd"/>
     </w:p>
     <w:p>
       <w:pPr>
@@ -323,46 +609,17 @@
         </w:rPr>
         <w:t xml:space="preserve"> in </w:t>
       </w:r>
-      <w:proofErr w:type="gramStart"/>
-      <w:r>
-        <w:rPr>
-          <w:rFonts w:ascii="Arial" w:hAnsi="Arial" w:cs="Arial"/>
-        </w:rPr>
-        <w:t>children.filter</w:t>
-      </w:r>
-      <w:proofErr w:type="gramEnd"/>
-      <w:r>
-        <w:rPr>
-          <w:rFonts w:ascii="Arial" w:hAnsi="Arial" w:cs="Arial"/>
-        </w:rPr>
-        <w:t>(legal_parent="both</w:t>
-      </w:r>
-      <w:proofErr w:type="gramStart"/>
-      <w:r>
-        <w:rPr>
-          <w:rFonts w:ascii="Arial" w:hAnsi="Arial" w:cs="Arial"/>
-        </w:rPr>
-        <w:t>")</w:t>
-      </w:r>
-      <w:r>
-        <w:rPr>
-          <w:rFonts w:ascii="Arial" w:hAnsi="Arial" w:cs="Arial"/>
-        </w:rPr>
-        <w:t>[</w:t>
-      </w:r>
-      <w:proofErr w:type="gramEnd"/>
-      <w:r>
-        <w:rPr>
-          <w:rFonts w:ascii="Arial" w:hAnsi="Arial" w:cs="Arial"/>
-        </w:rPr>
-        <w:t>4:</w:t>
-      </w:r>
-      <w:proofErr w:type="gramStart"/>
-      <w:r>
-        <w:rPr>
-          <w:rFonts w:ascii="Arial" w:hAnsi="Arial" w:cs="Arial"/>
-        </w:rPr>
-        <w:t>]</w:t>
+      <w:r>
+        <w:rPr>
+          <w:rFonts w:ascii="Arial" w:hAnsi="Arial" w:cs="Arial"/>
+        </w:rPr>
+        <w:t>children.filter(legal_parent="both")</w:t>
+      </w:r>
+      <w:r>
+        <w:rPr>
+          <w:rFonts w:ascii="Arial" w:hAnsi="Arial" w:cs="Arial"/>
+        </w:rPr>
+        <w:t>[4:]</w:t>
       </w:r>
       <w:r>
         <w:rPr>
@@ -376,7 +633,6 @@
         </w:rPr>
         <w:t>%}</w:t>
       </w:r>
-      <w:proofErr w:type="gramEnd"/>
     </w:p>
     <w:p>
       <w:pPr>
@@ -411,7 +667,6 @@
         </w:rPr>
         <w:t xml:space="preserve"> of minor child in case: </w:t>
       </w:r>
-      <w:proofErr w:type="gramStart"/>
       <w:r>
         <w:rPr>
           <w:rFonts w:ascii="Arial" w:hAnsi="Arial" w:cs="Arial"/>
@@ -424,7 +679,6 @@
         </w:rPr>
         <w:t>child</w:t>
       </w:r>
-      <w:proofErr w:type="gramEnd"/>
       <w:r>
         <w:rPr>
           <w:rFonts w:ascii="Arial" w:hAnsi="Arial" w:cs="Arial"/>
@@ -453,14 +707,7 @@
         <w:rPr>
           <w:rFonts w:ascii="Arial" w:hAnsi="Arial" w:cs="Arial"/>
         </w:rPr>
-        <w:t xml:space="preserve">{% if </w:t>
-      </w:r>
-      <w:proofErr w:type="gramStart"/>
-      <w:r>
-        <w:rPr>
-          <w:rFonts w:ascii="Arial" w:hAnsi="Arial" w:cs="Arial"/>
-        </w:rPr>
-        <w:t>child.</w:t>
+        <w:t>{% if child.</w:t>
       </w:r>
       <w:r>
         <w:rPr>
@@ -468,7 +715,6 @@
         </w:rPr>
         <w:t>gender</w:t>
       </w:r>
-      <w:proofErr w:type="gramEnd"/>
       <w:r>
         <w:rPr>
           <w:rFonts w:ascii="Arial" w:hAnsi="Arial" w:cs="Arial"/>
@@ -497,14 +743,7 @@
         <w:rPr>
           <w:rFonts w:ascii="Arial" w:hAnsi="Arial" w:cs="Arial"/>
         </w:rPr>
-        <w:t xml:space="preserve">” </w:t>
-      </w:r>
-      <w:proofErr w:type="gramStart"/>
-      <w:r>
-        <w:rPr>
-          <w:rFonts w:ascii="Arial" w:hAnsi="Arial" w:cs="Arial"/>
-        </w:rPr>
-        <w:t>%}</w:t>
+        <w:t>” %}</w:t>
       </w:r>
       <w:r>
         <w:rPr>
@@ -512,7 +751,6 @@
         </w:rPr>
         <w:t>f</w:t>
       </w:r>
-      <w:proofErr w:type="gramEnd"/>
       <w:r>
         <w:rPr>
           <w:rFonts w:ascii="Arial" w:hAnsi="Arial" w:cs="Arial"/>
@@ -529,14 +767,7 @@
         <w:rPr>
           <w:rFonts w:ascii="Arial" w:hAnsi="Arial" w:cs="Arial"/>
         </w:rPr>
-        <w:t xml:space="preserve">if </w:t>
-      </w:r>
-      <w:proofErr w:type="gramStart"/>
-      <w:r>
-        <w:rPr>
-          <w:rFonts w:ascii="Arial" w:hAnsi="Arial" w:cs="Arial"/>
-        </w:rPr>
-        <w:t>child.</w:t>
+        <w:t>if child.</w:t>
       </w:r>
       <w:r>
         <w:rPr>
@@ -544,7 +775,6 @@
         </w:rPr>
         <w:t>gender</w:t>
       </w:r>
-      <w:proofErr w:type="gramEnd"/>
       <w:r>
         <w:rPr>
           <w:rFonts w:ascii="Arial" w:hAnsi="Arial" w:cs="Arial"/>
@@ -575,7 +805,6 @@
         </w:rPr>
         <w:t>” %}</w:t>
       </w:r>
-      <w:proofErr w:type="gramStart"/>
       <w:r>
         <w:rPr>
           <w:rFonts w:ascii="Arial" w:hAnsi="Arial" w:cs="Arial"/>
@@ -586,14 +815,7 @@
         <w:rPr>
           <w:rFonts w:ascii="Arial" w:hAnsi="Arial" w:cs="Arial"/>
         </w:rPr>
-        <w:t>{</w:t>
-      </w:r>
-      <w:proofErr w:type="gramEnd"/>
-      <w:r>
-        <w:rPr>
-          <w:rFonts w:ascii="Arial" w:hAnsi="Arial" w:cs="Arial"/>
-        </w:rPr>
-        <w:t>% endif %}</w:t>
+        <w:t>{% endif %}</w:t>
       </w:r>
     </w:p>
     <w:p>
@@ -617,28 +839,12 @@
         </w:rPr>
         <w:t xml:space="preserve">Birth date: </w:t>
       </w:r>
-      <w:proofErr w:type="gramStart"/>
-      <w:r>
-        <w:rPr>
-          <w:rFonts w:ascii="Arial" w:hAnsi="Arial" w:cs="Arial"/>
-        </w:rPr>
-        <w:t>{{ format</w:t>
-      </w:r>
-      <w:proofErr w:type="gramEnd"/>
-      <w:r>
-        <w:rPr>
-          <w:rFonts w:ascii="Arial" w:hAnsi="Arial" w:cs="Arial"/>
-        </w:rPr>
-        <w:t>_</w:t>
-      </w:r>
-      <w:proofErr w:type="gramStart"/>
-      <w:r>
-        <w:rPr>
-          <w:rFonts w:ascii="Arial" w:hAnsi="Arial" w:cs="Arial"/>
-        </w:rPr>
-        <w:t>date(child.birthdate</w:t>
-      </w:r>
-      <w:proofErr w:type="gramEnd"/>
+      <w:r>
+        <w:rPr>
+          <w:rFonts w:ascii="Arial" w:hAnsi="Arial" w:cs="Arial"/>
+        </w:rPr>
+        <w:t>{{ format_date(child.birthdate</w:t>
+      </w:r>
       <w:r>
         <w:rPr>
           <w:rFonts w:ascii="Arial" w:hAnsi="Arial" w:cs="Arial"/>
@@ -649,27 +855,13 @@
         <w:rPr>
           <w:rFonts w:ascii="Arial" w:hAnsi="Arial" w:cs="Arial"/>
         </w:rPr>
-        <w:t>format='M/d/yyyy'</w:t>
-      </w:r>
-      <w:proofErr w:type="gramStart"/>
-      <w:r>
-        <w:rPr>
-          <w:rFonts w:ascii="Arial" w:hAnsi="Arial" w:cs="Arial"/>
-        </w:rPr>
-        <w:t>)</w:t>
-      </w:r>
-      <w:r>
-        <w:rPr>
-          <w:rFonts w:ascii="Arial" w:hAnsi="Arial" w:cs="Arial"/>
-        </w:rPr>
-        <w:t xml:space="preserve"> }</w:t>
-      </w:r>
-      <w:proofErr w:type="gramEnd"/>
-      <w:r>
-        <w:rPr>
-          <w:rFonts w:ascii="Arial" w:hAnsi="Arial" w:cs="Arial"/>
-        </w:rPr>
-        <w:t>}</w:t>
+        <w:t>format='M/d/yyyy')</w:t>
+      </w:r>
+      <w:r>
+        <w:rPr>
+          <w:rFonts w:ascii="Arial" w:hAnsi="Arial" w:cs="Arial"/>
+        </w:rPr>
+        <w:t xml:space="preserve"> }}</w:t>
       </w:r>
     </w:p>
     <w:p>
@@ -687,7 +879,6 @@
         </w:rPr>
         <w:t xml:space="preserve">c. </w:t>
       </w:r>
-      <w:proofErr w:type="gramStart"/>
       <w:r>
         <w:rPr>
           <w:rFonts w:ascii="Arial" w:hAnsi="Arial" w:cs="Arial"/>
@@ -698,107 +889,8 @@
         <w:rPr>
           <w:rFonts w:ascii="Arial" w:hAnsi="Arial" w:cs="Arial"/>
         </w:rPr>
-        <w:t>{</w:t>
-      </w:r>
-      <w:proofErr w:type="gramEnd"/>
-      <w:r>
-        <w:rPr>
-          <w:rFonts w:ascii="Arial" w:hAnsi="Arial" w:cs="Arial"/>
-        </w:rPr>
-        <w:t>% if child.age_in_</w:t>
-      </w:r>
-      <w:proofErr w:type="gramStart"/>
-      <w:r>
-        <w:rPr>
-          <w:rFonts w:ascii="Arial" w:hAnsi="Arial" w:cs="Arial"/>
-        </w:rPr>
-        <w:t>years(</w:t>
-      </w:r>
-      <w:proofErr w:type="gramEnd"/>
-      <w:r>
-        <w:rPr>
-          <w:rFonts w:ascii="Arial" w:hAnsi="Arial" w:cs="Arial"/>
-        </w:rPr>
-        <w:t xml:space="preserve">) &lt; 1 </w:t>
-      </w:r>
-      <w:proofErr w:type="gramStart"/>
-      <w:r>
-        <w:rPr>
-          <w:rFonts w:ascii="Arial" w:hAnsi="Arial" w:cs="Arial"/>
-        </w:rPr>
-        <w:t>%}{{ child.age</w:t>
-      </w:r>
-      <w:proofErr w:type="gramEnd"/>
-      <w:r>
-        <w:rPr>
-          <w:rFonts w:ascii="Arial" w:hAnsi="Arial" w:cs="Arial"/>
-        </w:rPr>
-        <w:t>_in_</w:t>
-      </w:r>
-      <w:proofErr w:type="gramStart"/>
-      <w:r>
-        <w:rPr>
-          <w:rFonts w:ascii="Arial" w:hAnsi="Arial" w:cs="Arial"/>
-        </w:rPr>
-        <w:t>months() }</w:t>
-      </w:r>
-      <w:proofErr w:type="gramEnd"/>
-      <w:r>
-        <w:rPr>
-          <w:rFonts w:ascii="Arial" w:hAnsi="Arial" w:cs="Arial"/>
-        </w:rPr>
-        <w:t>} month(s</w:t>
-      </w:r>
-      <w:proofErr w:type="gramStart"/>
-      <w:r>
-        <w:rPr>
-          <w:rFonts w:ascii="Arial" w:hAnsi="Arial" w:cs="Arial"/>
-        </w:rPr>
-        <w:t>){</w:t>
-      </w:r>
-      <w:proofErr w:type="gramEnd"/>
-      <w:r>
-        <w:rPr>
-          <w:rFonts w:ascii="Arial" w:hAnsi="Arial" w:cs="Arial"/>
-        </w:rPr>
-        <w:t xml:space="preserve">% else </w:t>
-      </w:r>
-      <w:proofErr w:type="gramStart"/>
-      <w:r>
-        <w:rPr>
-          <w:rFonts w:ascii="Arial" w:hAnsi="Arial" w:cs="Arial"/>
-        </w:rPr>
-        <w:t>%}{{ child.age</w:t>
-      </w:r>
-      <w:proofErr w:type="gramEnd"/>
-      <w:r>
-        <w:rPr>
-          <w:rFonts w:ascii="Arial" w:hAnsi="Arial" w:cs="Arial"/>
-        </w:rPr>
-        <w:t>_in_</w:t>
-      </w:r>
-      <w:proofErr w:type="gramStart"/>
-      <w:r>
-        <w:rPr>
-          <w:rFonts w:ascii="Arial" w:hAnsi="Arial" w:cs="Arial"/>
-        </w:rPr>
-        <w:t>years() }}{</w:t>
-      </w:r>
-      <w:proofErr w:type="gramEnd"/>
-      <w:r>
-        <w:rPr>
-          <w:rFonts w:ascii="Arial" w:hAnsi="Arial" w:cs="Arial"/>
-        </w:rPr>
-        <w:t xml:space="preserve">% </w:t>
-      </w:r>
-      <w:proofErr w:type="gramStart"/>
-      <w:r>
-        <w:rPr>
-          <w:rFonts w:ascii="Arial" w:hAnsi="Arial" w:cs="Arial"/>
-        </w:rPr>
-        <w:t>endif %}</w:t>
-      </w:r>
-      <w:proofErr w:type="gramEnd"/>
+        <w:t>{% if child.age_in_years() &lt; 1 %}{{ child.age_in_months() }} month(s){% else %}{{ child.age_in_years() }}{% endif %}</w:t>
+      </w:r>
     </w:p>
     <w:p>
       <w:pPr>
@@ -825,27 +917,13 @@
         <w:rPr>
           <w:rFonts w:ascii="Arial" w:hAnsi="Arial" w:cs="Arial"/>
         </w:rPr>
-        <w:t xml:space="preserve"> no.: </w:t>
-      </w:r>
-      <w:proofErr w:type="gramStart"/>
-      <w:r>
-        <w:rPr>
-          <w:rFonts w:ascii="Arial" w:hAnsi="Arial" w:cs="Arial"/>
-        </w:rPr>
-        <w:t>{{ child.</w:t>
-      </w:r>
-      <w:r>
-        <w:rPr>
-          <w:rFonts w:ascii="Arial" w:hAnsi="Arial" w:cs="Arial"/>
-        </w:rPr>
-        <w:t>ssn</w:t>
-      </w:r>
-      <w:proofErr w:type="gramEnd"/>
-      <w:r>
-        <w:rPr>
-          <w:rFonts w:ascii="Arial" w:hAnsi="Arial" w:cs="Arial"/>
-        </w:rPr>
-        <w:t xml:space="preserve"> }</w:t>
+        <w:t xml:space="preserve"> no.: {{ child.</w:t>
+      </w:r>
+      <w:r>
+        <w:rPr>
+          <w:rFonts w:ascii="Arial" w:hAnsi="Arial" w:cs="Arial"/>
+        </w:rPr>
+        <w:t>ssn }</w:t>
       </w:r>
       <w:r>
         <w:rPr>
@@ -869,14 +947,7 @@
         <w:rPr>
           <w:rFonts w:ascii="Arial" w:hAnsi="Arial" w:cs="Arial"/>
         </w:rPr>
-        <w:t>{%p if children_now_live_with_which_</w:t>
-      </w:r>
-      <w:proofErr w:type="gramStart"/>
-      <w:r>
-        <w:rPr>
-          <w:rFonts w:ascii="Arial" w:hAnsi="Arial" w:cs="Arial"/>
-        </w:rPr>
-        <w:t xml:space="preserve">parent </w:t>
+        <w:t xml:space="preserve">{%p if children_now_live_with_which_parent </w:t>
       </w:r>
       <w:r>
         <w:rPr>
@@ -884,19 +955,11 @@
         </w:rPr>
         <w:t>!</w:t>
       </w:r>
-      <w:proofErr w:type="gramEnd"/>
-      <w:r>
-        <w:rPr>
-          <w:rFonts w:ascii="Arial" w:hAnsi="Arial" w:cs="Arial"/>
-        </w:rPr>
-        <w:t>= "both</w:t>
-      </w:r>
-      <w:proofErr w:type="gramStart"/>
-      <w:r>
-        <w:rPr>
-          <w:rFonts w:ascii="Arial" w:hAnsi="Arial" w:cs="Arial"/>
-        </w:rPr>
-        <w:t>"</w:t>
+      <w:r>
+        <w:rPr>
+          <w:rFonts w:ascii="Arial" w:hAnsi="Arial" w:cs="Arial"/>
+        </w:rPr>
+        <w:t>= "both"</w:t>
       </w:r>
       <w:r>
         <w:rPr>
@@ -904,7 +967,6 @@
         </w:rPr>
         <w:t xml:space="preserve"> %}</w:t>
       </w:r>
-      <w:proofErr w:type="gramEnd"/>
     </w:p>
     <w:p>
       <w:pPr>
@@ -1069,21 +1131,7 @@
         <w:rPr>
           <w:rFonts w:ascii="Arial" w:hAnsi="Arial" w:cs="Arial"/>
         </w:rPr>
-        <w:t xml:space="preserve">{%p </w:t>
-      </w:r>
-      <w:proofErr w:type="gramStart"/>
-      <w:r>
-        <w:rPr>
-          <w:rFonts w:ascii="Arial" w:hAnsi="Arial" w:cs="Arial"/>
-        </w:rPr>
-        <w:t>endif %}</w:t>
-      </w:r>
-      <w:proofErr w:type="gramEnd"/>
-      <w:r>
-        <w:rPr>
-          <w:rFonts w:ascii="Arial" w:hAnsi="Arial" w:cs="Arial"/>
-        </w:rPr>
-        <w:t xml:space="preserve"> </w:t>
+        <w:t xml:space="preserve">{%p endif %} </w:t>
       </w:r>
     </w:p>
     <w:p>
@@ -1114,17 +1162,8 @@
           <w:rFonts w:ascii="Arial" w:hAnsi="Arial" w:cs="Arial"/>
           <w:highlight w:val="cyan"/>
         </w:rPr>
-        <w:t xml:space="preserve">{%p </w:t>
-      </w:r>
-      <w:proofErr w:type="gramStart"/>
-      <w:r>
-        <w:rPr>
-          <w:rFonts w:ascii="Arial" w:hAnsi="Arial" w:cs="Arial"/>
-          <w:highlight w:val="cyan"/>
-        </w:rPr>
-        <w:t>endfor %}</w:t>
-      </w:r>
-      <w:proofErr w:type="gramEnd"/>
+        <w:t>{%p endfor %}</w:t>
+      </w:r>
     </w:p>
     <w:p>
       <w:pPr>
@@ -1141,14 +1180,7 @@
         <w:rPr>
           <w:rFonts w:ascii="Arial" w:hAnsi="Arial" w:cs="Arial"/>
         </w:rPr>
-        <w:t>{%p if children_now_live_with_which_parent == "both</w:t>
-      </w:r>
-      <w:proofErr w:type="gramStart"/>
-      <w:r>
-        <w:rPr>
-          <w:rFonts w:ascii="Arial" w:hAnsi="Arial" w:cs="Arial"/>
-        </w:rPr>
-        <w:t>"</w:t>
+        <w:t>{%p if children_now_live_with_which_parent == "both"</w:t>
       </w:r>
       <w:r>
         <w:rPr>
@@ -1156,7 +1188,6 @@
         </w:rPr>
         <w:t xml:space="preserve"> %}</w:t>
       </w:r>
-      <w:proofErr w:type="gramEnd"/>
     </w:p>
     <w:p>
       <w:pPr>
@@ -1171,90 +1202,20 @@
         <w:rPr>
           <w:rFonts w:ascii="Arial" w:hAnsi="Arial" w:cs="Arial"/>
         </w:rPr>
-        <w:t xml:space="preserve">e. </w:t>
-      </w:r>
-      <w:r>
-        <w:rPr>
-          <w:rFonts w:ascii="Arial" w:hAnsi="Arial" w:cs="Arial"/>
-        </w:rPr>
-        <w:t xml:space="preserve">All children live </w:t>
-      </w:r>
-      <w:proofErr w:type="gramStart"/>
-      <w:r>
-        <w:rPr>
-          <w:rFonts w:ascii="Arial" w:hAnsi="Arial" w:cs="Arial"/>
-        </w:rPr>
-        <w:t>at {%</w:t>
-      </w:r>
-      <w:proofErr w:type="gramEnd"/>
-      <w:r>
-        <w:rPr>
-          <w:rFonts w:ascii="Arial" w:hAnsi="Arial" w:cs="Arial"/>
-        </w:rPr>
-        <w:t xml:space="preserve"> if confidential_contact_info_yn </w:t>
-      </w:r>
-      <w:proofErr w:type="gramStart"/>
-      <w:r>
-        <w:rPr>
-          <w:rFonts w:ascii="Arial" w:hAnsi="Arial" w:cs="Arial"/>
-        </w:rPr>
-        <w:t>%}</w:t>
-      </w:r>
-      <w:r>
-        <w:rPr>
-          <w:rFonts w:ascii="Arial" w:hAnsi="Arial" w:cs="Arial"/>
-        </w:rPr>
-        <w:t>Confidential</w:t>
-      </w:r>
-      <w:proofErr w:type="gramEnd"/>
-      <w:r>
-        <w:rPr>
-          <w:rFonts w:ascii="Arial" w:hAnsi="Arial" w:cs="Arial"/>
-        </w:rPr>
-        <w:t xml:space="preserve"> </w:t>
-      </w:r>
-      <w:proofErr w:type="gramStart"/>
-      <w:r>
-        <w:rPr>
-          <w:rFonts w:ascii="Arial" w:hAnsi="Arial" w:cs="Arial"/>
-        </w:rPr>
-        <w:t>Address{</w:t>
-      </w:r>
-      <w:proofErr w:type="gramEnd"/>
-      <w:r>
-        <w:rPr>
-          <w:rFonts w:ascii="Arial" w:hAnsi="Arial" w:cs="Arial"/>
-        </w:rPr>
-        <w:t xml:space="preserve">% else </w:t>
-      </w:r>
-      <w:proofErr w:type="gramStart"/>
-      <w:r>
-        <w:rPr>
-          <w:rFonts w:ascii="Arial" w:hAnsi="Arial" w:cs="Arial"/>
-        </w:rPr>
-        <w:t xml:space="preserve">%}{{ </w:t>
-      </w:r>
-      <w:r>
-        <w:rPr>
-          <w:rFonts w:ascii="Arial" w:hAnsi="Arial" w:cs="Arial"/>
-        </w:rPr>
-        <w:t>users</w:t>
-      </w:r>
-      <w:proofErr w:type="gramEnd"/>
-      <w:r>
-        <w:rPr>
-          <w:rFonts w:ascii="Arial" w:hAnsi="Arial" w:cs="Arial"/>
-        </w:rPr>
-        <w:t>[0</w:t>
-      </w:r>
-      <w:proofErr w:type="gramStart"/>
-      <w:r>
-        <w:rPr>
-          <w:rFonts w:ascii="Arial" w:hAnsi="Arial" w:cs="Arial"/>
-        </w:rPr>
-        <w:t>].address</w:t>
-      </w:r>
-      <w:proofErr w:type="gramEnd"/>
+        <w:t>All children live at {% if confidential_contact_info_yn %}</w:t>
+      </w:r>
+      <w:r>
+        <w:rPr>
+          <w:rFonts w:ascii="Arial" w:hAnsi="Arial" w:cs="Arial"/>
+        </w:rPr>
+        <w:t xml:space="preserve">Confidential Address{% else %}{{ </w:t>
+      </w:r>
+      <w:r>
+        <w:rPr>
+          <w:rFonts w:ascii="Arial" w:hAnsi="Arial" w:cs="Arial"/>
+        </w:rPr>
+        <w:t>users[0].address</w:t>
+      </w:r>
       <w:r>
         <w:rPr>
           <w:rFonts w:ascii="Arial" w:hAnsi="Arial" w:cs="Arial"/>
@@ -1265,41 +1226,13 @@
         <w:rPr>
           <w:rFonts w:ascii="Arial" w:hAnsi="Arial" w:cs="Arial"/>
         </w:rPr>
-        <w:t>on_one_</w:t>
-      </w:r>
-      <w:proofErr w:type="gramStart"/>
-      <w:r>
-        <w:rPr>
-          <w:rFonts w:ascii="Arial" w:hAnsi="Arial" w:cs="Arial"/>
-        </w:rPr>
-        <w:t>line()</w:t>
-      </w:r>
-      <w:r>
-        <w:rPr>
-          <w:rFonts w:ascii="Arial" w:hAnsi="Arial" w:cs="Arial"/>
-        </w:rPr>
-        <w:t xml:space="preserve"> }}{</w:t>
-      </w:r>
-      <w:proofErr w:type="gramEnd"/>
-      <w:r>
-        <w:rPr>
-          <w:rFonts w:ascii="Arial" w:hAnsi="Arial" w:cs="Arial"/>
-        </w:rPr>
-        <w:t xml:space="preserve">% </w:t>
-      </w:r>
-      <w:proofErr w:type="gramStart"/>
-      <w:r>
-        <w:rPr>
-          <w:rFonts w:ascii="Arial" w:hAnsi="Arial" w:cs="Arial"/>
-        </w:rPr>
-        <w:t>endif %}</w:t>
-      </w:r>
-      <w:proofErr w:type="gramEnd"/>
-      <w:r>
-        <w:rPr>
-          <w:rFonts w:ascii="Arial" w:hAnsi="Arial" w:cs="Arial"/>
-        </w:rPr>
-        <w:t xml:space="preserve"> and</w:t>
+        <w:t>on_one_line()</w:t>
+      </w:r>
+      <w:r>
+        <w:rPr>
+          <w:rFonts w:ascii="Arial" w:hAnsi="Arial" w:cs="Arial"/>
+        </w:rPr>
+        <w:t xml:space="preserve"> }}{% endif %} and</w:t>
       </w:r>
       <w:r>
         <w:rPr>
@@ -1311,49 +1244,7 @@
         <w:rPr>
           <w:rFonts w:ascii="Arial" w:hAnsi="Arial" w:cs="Arial"/>
         </w:rPr>
-        <w:t xml:space="preserve"> </w:t>
-      </w:r>
-      <w:proofErr w:type="gramStart"/>
-      <w:r>
-        <w:rPr>
-          <w:rFonts w:ascii="Arial" w:hAnsi="Arial" w:cs="Arial"/>
-        </w:rPr>
-        <w:t>{{ other</w:t>
-      </w:r>
-      <w:proofErr w:type="gramEnd"/>
-      <w:r>
-        <w:rPr>
-          <w:rFonts w:ascii="Arial" w:hAnsi="Arial" w:cs="Arial"/>
-        </w:rPr>
-        <w:t>_parties[0</w:t>
-      </w:r>
-      <w:proofErr w:type="gramStart"/>
-      <w:r>
-        <w:rPr>
-          <w:rFonts w:ascii="Arial" w:hAnsi="Arial" w:cs="Arial"/>
-        </w:rPr>
-        <w:t>].address</w:t>
-      </w:r>
-      <w:proofErr w:type="gramEnd"/>
-      <w:r>
-        <w:rPr>
-          <w:rFonts w:ascii="Arial" w:hAnsi="Arial" w:cs="Arial"/>
-        </w:rPr>
-        <w:t>.on_one_</w:t>
-      </w:r>
-      <w:proofErr w:type="gramStart"/>
-      <w:r>
-        <w:rPr>
-          <w:rFonts w:ascii="Arial" w:hAnsi="Arial" w:cs="Arial"/>
-        </w:rPr>
-        <w:t>line() }</w:t>
-      </w:r>
-      <w:proofErr w:type="gramEnd"/>
-      <w:r>
-        <w:rPr>
-          <w:rFonts w:ascii="Arial" w:hAnsi="Arial" w:cs="Arial"/>
-        </w:rPr>
-        <w:t>}</w:t>
+        <w:t xml:space="preserve"> {{ other_parties[0].address.on_one_line() }}</w:t>
       </w:r>
       <w:r>
         <w:rPr>
@@ -1377,16 +1268,8 @@
         <w:rPr>
           <w:rFonts w:ascii="Arial" w:hAnsi="Arial" w:cs="Arial"/>
         </w:rPr>
-        <w:t xml:space="preserve">{%p </w:t>
-      </w:r>
-      <w:proofErr w:type="gramStart"/>
-      <w:r>
-        <w:rPr>
-          <w:rFonts w:ascii="Arial" w:hAnsi="Arial" w:cs="Arial"/>
-        </w:rPr>
-        <w:t>endif %}</w:t>
-      </w:r>
-      <w:proofErr w:type="gramEnd"/>
+        <w:t>{%p endif %}</w:t>
+      </w:r>
     </w:p>
     <w:p>
       <w:pPr>
@@ -1442,14 +1325,7 @@
         <w:rPr>
           <w:rFonts w:ascii="Arial" w:hAnsi="Arial" w:cs="Arial"/>
         </w:rPr>
-        <w:t>children_now_live_with_which_parent == "both</w:t>
-      </w:r>
-      <w:proofErr w:type="gramStart"/>
-      <w:r>
-        <w:rPr>
-          <w:rFonts w:ascii="Arial" w:hAnsi="Arial" w:cs="Arial"/>
-        </w:rPr>
-        <w:t>"</w:t>
+        <w:t>children_now_live_with_which_parent == "both"</w:t>
       </w:r>
       <w:r>
         <w:rPr>
@@ -1457,7 +1333,6 @@
         </w:rPr>
         <w:t xml:space="preserve"> %}</w:t>
       </w:r>
-      <w:proofErr w:type="gramEnd"/>
     </w:p>
     <w:p>
       <w:pPr>
@@ -1496,78 +1371,14 @@
         <w:rPr>
           <w:rFonts w:ascii="Arial" w:hAnsi="Arial" w:cs="Arial"/>
         </w:rPr>
-        <w:t xml:space="preserve">All children live </w:t>
-      </w:r>
-      <w:proofErr w:type="gramStart"/>
-      <w:r>
-        <w:rPr>
-          <w:rFonts w:ascii="Arial" w:hAnsi="Arial" w:cs="Arial"/>
-        </w:rPr>
-        <w:t>at {%</w:t>
-      </w:r>
-      <w:proofErr w:type="gramEnd"/>
-      <w:r>
-        <w:rPr>
-          <w:rFonts w:ascii="Arial" w:hAnsi="Arial" w:cs="Arial"/>
-        </w:rPr>
-        <w:t xml:space="preserve"> if confidential_contact_info_yn </w:t>
-      </w:r>
-      <w:proofErr w:type="gramStart"/>
-      <w:r>
-        <w:rPr>
-          <w:rFonts w:ascii="Arial" w:hAnsi="Arial" w:cs="Arial"/>
-        </w:rPr>
-        <w:t>%}Confidential</w:t>
-      </w:r>
-      <w:proofErr w:type="gramEnd"/>
-      <w:r>
-        <w:rPr>
-          <w:rFonts w:ascii="Arial" w:hAnsi="Arial" w:cs="Arial"/>
-        </w:rPr>
-        <w:t xml:space="preserve"> </w:t>
-      </w:r>
-      <w:proofErr w:type="gramStart"/>
-      <w:r>
-        <w:rPr>
-          <w:rFonts w:ascii="Arial" w:hAnsi="Arial" w:cs="Arial"/>
-        </w:rPr>
-        <w:t>Address{</w:t>
-      </w:r>
-      <w:proofErr w:type="gramEnd"/>
-      <w:r>
-        <w:rPr>
-          <w:rFonts w:ascii="Arial" w:hAnsi="Arial" w:cs="Arial"/>
-        </w:rPr>
-        <w:t xml:space="preserve">% else </w:t>
-      </w:r>
-      <w:proofErr w:type="gramStart"/>
-      <w:r>
-        <w:rPr>
-          <w:rFonts w:ascii="Arial" w:hAnsi="Arial" w:cs="Arial"/>
-        </w:rPr>
-        <w:t xml:space="preserve">%}{{ </w:t>
-      </w:r>
-      <w:r>
-        <w:rPr>
-          <w:rFonts w:ascii="Arial" w:hAnsi="Arial" w:cs="Arial"/>
-        </w:rPr>
-        <w:t>users</w:t>
-      </w:r>
-      <w:proofErr w:type="gramEnd"/>
-      <w:r>
-        <w:rPr>
-          <w:rFonts w:ascii="Arial" w:hAnsi="Arial" w:cs="Arial"/>
-        </w:rPr>
-        <w:t>[0</w:t>
-      </w:r>
-      <w:proofErr w:type="gramStart"/>
-      <w:r>
-        <w:rPr>
-          <w:rFonts w:ascii="Arial" w:hAnsi="Arial" w:cs="Arial"/>
-        </w:rPr>
-        <w:t>].address</w:t>
-      </w:r>
-      <w:proofErr w:type="gramEnd"/>
+        <w:t xml:space="preserve">All children live at {% if confidential_contact_info_yn %}Confidential Address{% else %}{{ </w:t>
+      </w:r>
+      <w:r>
+        <w:rPr>
+          <w:rFonts w:ascii="Arial" w:hAnsi="Arial" w:cs="Arial"/>
+        </w:rPr>
+        <w:t>users[0].address</w:t>
+      </w:r>
       <w:r>
         <w:rPr>
           <w:rFonts w:ascii="Arial" w:hAnsi="Arial" w:cs="Arial"/>
@@ -1578,83 +1389,13 @@
         <w:rPr>
           <w:rFonts w:ascii="Arial" w:hAnsi="Arial" w:cs="Arial"/>
         </w:rPr>
-        <w:t>on_one_</w:t>
-      </w:r>
-      <w:proofErr w:type="gramStart"/>
-      <w:r>
-        <w:rPr>
-          <w:rFonts w:ascii="Arial" w:hAnsi="Arial" w:cs="Arial"/>
-        </w:rPr>
-        <w:t>line()</w:t>
-      </w:r>
-      <w:r>
-        <w:rPr>
-          <w:rFonts w:ascii="Arial" w:hAnsi="Arial" w:cs="Arial"/>
-        </w:rPr>
-        <w:t xml:space="preserve"> }}{</w:t>
-      </w:r>
-      <w:proofErr w:type="gramEnd"/>
-      <w:r>
-        <w:rPr>
-          <w:rFonts w:ascii="Arial" w:hAnsi="Arial" w:cs="Arial"/>
-        </w:rPr>
-        <w:t xml:space="preserve">% </w:t>
-      </w:r>
-      <w:proofErr w:type="gramStart"/>
-      <w:r>
-        <w:rPr>
-          <w:rFonts w:ascii="Arial" w:hAnsi="Arial" w:cs="Arial"/>
-        </w:rPr>
-        <w:t>endif %}</w:t>
-      </w:r>
-      <w:proofErr w:type="gramEnd"/>
-      <w:r>
-        <w:rPr>
-          <w:rFonts w:ascii="Arial" w:hAnsi="Arial" w:cs="Arial"/>
-        </w:rPr>
-        <w:t xml:space="preserve"> and at </w:t>
-      </w:r>
-      <w:proofErr w:type="gramStart"/>
-      <w:r>
-        <w:rPr>
-          <w:rFonts w:ascii="Arial" w:hAnsi="Arial" w:cs="Arial"/>
-        </w:rPr>
-        <w:t>{{ other</w:t>
-      </w:r>
-      <w:proofErr w:type="gramEnd"/>
-      <w:r>
-        <w:rPr>
-          <w:rFonts w:ascii="Arial" w:hAnsi="Arial" w:cs="Arial"/>
-        </w:rPr>
-        <w:t>_parties[0</w:t>
-      </w:r>
-      <w:proofErr w:type="gramStart"/>
-      <w:r>
-        <w:rPr>
-          <w:rFonts w:ascii="Arial" w:hAnsi="Arial" w:cs="Arial"/>
-        </w:rPr>
-        <w:t>].address</w:t>
-      </w:r>
-      <w:proofErr w:type="gramEnd"/>
-      <w:r>
-        <w:rPr>
-          <w:rFonts w:ascii="Arial" w:hAnsi="Arial" w:cs="Arial"/>
-        </w:rPr>
-        <w:t>.on_one_</w:t>
-      </w:r>
-      <w:proofErr w:type="gramStart"/>
-      <w:r>
-        <w:rPr>
-          <w:rFonts w:ascii="Arial" w:hAnsi="Arial" w:cs="Arial"/>
-        </w:rPr>
-        <w:t>line() }</w:t>
-      </w:r>
-      <w:proofErr w:type="gramEnd"/>
-      <w:r>
-        <w:rPr>
-          <w:rFonts w:ascii="Arial" w:hAnsi="Arial" w:cs="Arial"/>
-        </w:rPr>
-        <w:t>}.</w:t>
+        <w:t>on_one_line()</w:t>
+      </w:r>
+      <w:r>
+        <w:rPr>
+          <w:rFonts w:ascii="Arial" w:hAnsi="Arial" w:cs="Arial"/>
+        </w:rPr>
+        <w:t xml:space="preserve"> }}{% endif %} and at {{ other_parties[0].address.on_one_line() }}.</w:t>
       </w:r>
     </w:p>
     <w:p>
@@ -1673,15 +1414,7 @@
           <w:rFonts w:ascii="Arial" w:hAnsi="Arial" w:cs="Arial"/>
           <w:highlight w:val="green"/>
         </w:rPr>
-        <w:t xml:space="preserve">{%p </w:t>
-      </w:r>
-      <w:proofErr w:type="gramStart"/>
-      <w:r>
-        <w:rPr>
-          <w:rFonts w:ascii="Arial" w:hAnsi="Arial" w:cs="Arial"/>
-          <w:highlight w:val="green"/>
-        </w:rPr>
-        <w:t>endif</w:t>
+        <w:t>{%p endif</w:t>
       </w:r>
       <w:r>
         <w:rPr>
@@ -1689,7 +1422,6 @@
         </w:rPr>
         <w:t xml:space="preserve"> %}</w:t>
       </w:r>
-      <w:proofErr w:type="gramEnd"/>
     </w:p>
     <w:p>
       <w:pPr>
@@ -1717,6 +1449,7 @@
           <w:rFonts w:ascii="Arial" w:hAnsi="Arial" w:cs="Arial"/>
           <w:highlight w:val="magenta"/>
         </w:rPr>
+        <w:lastRenderedPageBreak/>
         <w:t>{%p if</w:t>
       </w:r>
       <w:r>
@@ -1741,14 +1474,7 @@
         <w:rPr>
           <w:rFonts w:ascii="Arial" w:hAnsi="Arial" w:cs="Arial"/>
         </w:rPr>
-        <w:t xml:space="preserve"> | length &gt; </w:t>
-      </w:r>
-      <w:proofErr w:type="gramStart"/>
-      <w:r>
-        <w:rPr>
-          <w:rFonts w:ascii="Arial" w:hAnsi="Arial" w:cs="Arial"/>
-        </w:rPr>
-        <w:t>2</w:t>
+        <w:t xml:space="preserve"> | length &gt; 2</w:t>
       </w:r>
       <w:r>
         <w:rPr>
@@ -1756,7 +1482,6 @@
         </w:rPr>
         <w:t xml:space="preserve"> %}</w:t>
       </w:r>
-      <w:proofErr w:type="gramEnd"/>
     </w:p>
     <w:p>
       <w:pPr>
@@ -1879,34 +1604,13 @@
         <w:rPr>
           <w:rFonts w:ascii="Arial" w:hAnsi="Arial" w:cs="Arial"/>
         </w:rPr>
-        <w:t>_for_</w:t>
-      </w:r>
-      <w:proofErr w:type="gramStart"/>
-      <w:r>
-        <w:rPr>
-          <w:rFonts w:ascii="Arial" w:hAnsi="Arial" w:cs="Arial"/>
-        </w:rPr>
-        <w:t>addendum</w:t>
-      </w:r>
-      <w:r>
-        <w:rPr>
-          <w:rFonts w:ascii="Arial" w:hAnsi="Arial" w:cs="Arial"/>
-        </w:rPr>
-        <w:t>[</w:t>
-      </w:r>
-      <w:proofErr w:type="gramEnd"/>
-      <w:r>
-        <w:rPr>
-          <w:rFonts w:ascii="Arial" w:hAnsi="Arial" w:cs="Arial"/>
-        </w:rPr>
-        <w:t>1:</w:t>
-      </w:r>
-      <w:proofErr w:type="gramStart"/>
-      <w:r>
-        <w:rPr>
-          <w:rFonts w:ascii="Arial" w:hAnsi="Arial" w:cs="Arial"/>
-        </w:rPr>
-        <w:t>]</w:t>
+        <w:t>_for_addendum</w:t>
+      </w:r>
+      <w:r>
+        <w:rPr>
+          <w:rFonts w:ascii="Arial" w:hAnsi="Arial" w:cs="Arial"/>
+        </w:rPr>
+        <w:t>[1:]</w:t>
       </w:r>
       <w:r>
         <w:rPr>
@@ -1920,7 +1624,6 @@
         </w:rPr>
         <w:t>%}</w:t>
       </w:r>
-      <w:proofErr w:type="gramEnd"/>
     </w:p>
     <w:p>
       <w:pPr>
@@ -1937,7 +1640,6 @@
         </w:rPr>
         <w:t xml:space="preserve">a. Name and sex of other minor child: </w:t>
       </w:r>
-      <w:proofErr w:type="gramStart"/>
       <w:r>
         <w:rPr>
           <w:rFonts w:ascii="Arial" w:hAnsi="Arial" w:cs="Arial"/>
@@ -1950,39 +1652,95 @@
         </w:rPr>
         <w:t>child</w:t>
       </w:r>
-      <w:proofErr w:type="gramEnd"/>
+      <w:r>
+        <w:rPr>
+          <w:rFonts w:ascii="Arial" w:hAnsi="Arial" w:cs="Arial"/>
+        </w:rPr>
+        <w:t xml:space="preserve"> }}</w:t>
+      </w:r>
+      <w:r>
+        <w:rPr>
+          <w:rFonts w:ascii="Arial" w:hAnsi="Arial" w:cs="Arial"/>
+        </w:rPr>
+        <w:t>{% if child.</w:t>
+      </w:r>
+      <w:r>
+        <w:rPr>
+          <w:rFonts w:ascii="Arial" w:hAnsi="Arial" w:cs="Arial"/>
+        </w:rPr>
+        <w:t>gender</w:t>
+      </w:r>
       <w:r>
         <w:rPr>
           <w:rFonts w:ascii="Arial" w:hAnsi="Arial" w:cs="Arial"/>
         </w:rPr>
         <w:t xml:space="preserve"> </w:t>
       </w:r>
-      <w:proofErr w:type="gramStart"/>
-      <w:r>
-        <w:rPr>
-          <w:rFonts w:ascii="Arial" w:hAnsi="Arial" w:cs="Arial"/>
-        </w:rPr>
-        <w:t>}}</w:t>
-      </w:r>
-      <w:r>
-        <w:rPr>
-          <w:rFonts w:ascii="Arial" w:hAnsi="Arial" w:cs="Arial"/>
-        </w:rPr>
-        <w:t>{</w:t>
-      </w:r>
-      <w:proofErr w:type="gramEnd"/>
-      <w:r>
-        <w:rPr>
-          <w:rFonts w:ascii="Arial" w:hAnsi="Arial" w:cs="Arial"/>
-        </w:rPr>
-        <w:t xml:space="preserve">% if </w:t>
-      </w:r>
-      <w:proofErr w:type="gramStart"/>
-      <w:r>
-        <w:rPr>
-          <w:rFonts w:ascii="Arial" w:hAnsi="Arial" w:cs="Arial"/>
-        </w:rPr>
-        <w:t>child.</w:t>
+      <w:r>
+        <w:rPr>
+          <w:rFonts w:ascii="Arial" w:hAnsi="Arial" w:cs="Arial"/>
+        </w:rPr>
+        <w:t>=</w:t>
+      </w:r>
+      <w:r>
+        <w:rPr>
+          <w:rFonts w:ascii="Arial" w:hAnsi="Arial" w:cs="Arial"/>
+        </w:rPr>
+        <w:t>= “</w:t>
+      </w:r>
+      <w:r>
+        <w:rPr>
+          <w:rFonts w:ascii="Arial" w:hAnsi="Arial" w:cs="Arial"/>
+        </w:rPr>
+        <w:t>female</w:t>
+      </w:r>
+      <w:r>
+        <w:rPr>
+          <w:rFonts w:ascii="Arial" w:hAnsi="Arial" w:cs="Arial"/>
+        </w:rPr>
+        <w:t>” %}</w:t>
+      </w:r>
+      <w:r>
+        <w:rPr>
+          <w:rFonts w:ascii="Arial" w:hAnsi="Arial" w:cs="Arial"/>
+        </w:rPr>
+        <w:t xml:space="preserve"> </w:t>
+      </w:r>
+      <w:r>
+        <w:rPr>
+          <w:rFonts w:ascii="Arial" w:hAnsi="Arial" w:cs="Arial"/>
+        </w:rPr>
+        <w:t>--</w:t>
+      </w:r>
+      <w:r>
+        <w:rPr>
+          <w:rFonts w:ascii="Arial" w:hAnsi="Arial" w:cs="Arial"/>
+        </w:rPr>
+        <w:t xml:space="preserve"> </w:t>
+      </w:r>
+      <w:r>
+        <w:rPr>
+          <w:rFonts w:ascii="Arial" w:hAnsi="Arial" w:cs="Arial"/>
+        </w:rPr>
+        <w:t>f</w:t>
+      </w:r>
+      <w:r>
+        <w:rPr>
+          <w:rFonts w:ascii="Arial" w:hAnsi="Arial" w:cs="Arial"/>
+        </w:rPr>
+        <w:t xml:space="preserve">{% </w:t>
+      </w:r>
+      <w:r>
+        <w:rPr>
+          <w:rFonts w:ascii="Arial" w:hAnsi="Arial" w:cs="Arial"/>
+        </w:rPr>
+        <w:t>el</w:t>
+      </w:r>
+      <w:r>
+        <w:rPr>
+          <w:rFonts w:ascii="Arial" w:hAnsi="Arial" w:cs="Arial"/>
+        </w:rPr>
+        <w:t>if child.</w:t>
       </w:r>
       <w:r>
         <w:rPr>
@@ -1990,7 +1748,6 @@
         </w:rPr>
         <w:t>gender</w:t>
       </w:r>
-      <w:proofErr w:type="gramEnd"/>
       <w:r>
         <w:rPr>
           <w:rFonts w:ascii="Arial" w:hAnsi="Arial" w:cs="Arial"/>
@@ -2013,7 +1770,7 @@
         <w:rPr>
           <w:rFonts w:ascii="Arial" w:hAnsi="Arial" w:cs="Arial"/>
         </w:rPr>
-        <w:t>female</w:t>
+        <w:t>male</w:t>
       </w:r>
       <w:r>
         <w:rPr>
@@ -2039,113 +1796,11 @@
         </w:rPr>
         <w:t xml:space="preserve"> </w:t>
       </w:r>
-      <w:proofErr w:type="gramStart"/>
-      <w:r>
-        <w:rPr>
-          <w:rFonts w:ascii="Arial" w:hAnsi="Arial" w:cs="Arial"/>
-        </w:rPr>
-        <w:t>f</w:t>
-      </w:r>
-      <w:r>
-        <w:rPr>
-          <w:rFonts w:ascii="Arial" w:hAnsi="Arial" w:cs="Arial"/>
-        </w:rPr>
-        <w:t>{</w:t>
-      </w:r>
-      <w:proofErr w:type="gramEnd"/>
-      <w:r>
-        <w:rPr>
-          <w:rFonts w:ascii="Arial" w:hAnsi="Arial" w:cs="Arial"/>
-        </w:rPr>
-        <w:t xml:space="preserve">% </w:t>
-      </w:r>
-      <w:r>
-        <w:rPr>
-          <w:rFonts w:ascii="Arial" w:hAnsi="Arial" w:cs="Arial"/>
-        </w:rPr>
-        <w:t>el</w:t>
-      </w:r>
-      <w:r>
-        <w:rPr>
-          <w:rFonts w:ascii="Arial" w:hAnsi="Arial" w:cs="Arial"/>
-        </w:rPr>
-        <w:t xml:space="preserve">if </w:t>
-      </w:r>
-      <w:proofErr w:type="gramStart"/>
-      <w:r>
-        <w:rPr>
-          <w:rFonts w:ascii="Arial" w:hAnsi="Arial" w:cs="Arial"/>
-        </w:rPr>
-        <w:t>child.</w:t>
-      </w:r>
-      <w:r>
-        <w:rPr>
-          <w:rFonts w:ascii="Arial" w:hAnsi="Arial" w:cs="Arial"/>
-        </w:rPr>
-        <w:t>gender</w:t>
-      </w:r>
-      <w:proofErr w:type="gramEnd"/>
-      <w:r>
-        <w:rPr>
-          <w:rFonts w:ascii="Arial" w:hAnsi="Arial" w:cs="Arial"/>
-        </w:rPr>
-        <w:t xml:space="preserve"> </w:t>
-      </w:r>
-      <w:r>
-        <w:rPr>
-          <w:rFonts w:ascii="Arial" w:hAnsi="Arial" w:cs="Arial"/>
-        </w:rPr>
-        <w:t>=</w:t>
-      </w:r>
-      <w:r>
-        <w:rPr>
-          <w:rFonts w:ascii="Arial" w:hAnsi="Arial" w:cs="Arial"/>
-        </w:rPr>
-        <w:t>= “</w:t>
-      </w:r>
-      <w:r>
-        <w:rPr>
-          <w:rFonts w:ascii="Arial" w:hAnsi="Arial" w:cs="Arial"/>
-        </w:rPr>
-        <w:t>male</w:t>
-      </w:r>
-      <w:r>
-        <w:rPr>
-          <w:rFonts w:ascii="Arial" w:hAnsi="Arial" w:cs="Arial"/>
-        </w:rPr>
-        <w:t>” %}</w:t>
-      </w:r>
-      <w:r>
-        <w:rPr>
-          <w:rFonts w:ascii="Arial" w:hAnsi="Arial" w:cs="Arial"/>
-        </w:rPr>
-        <w:t xml:space="preserve"> </w:t>
-      </w:r>
-      <w:r>
-        <w:rPr>
-          <w:rFonts w:ascii="Arial" w:hAnsi="Arial" w:cs="Arial"/>
-        </w:rPr>
-        <w:t>--</w:t>
-      </w:r>
-      <w:r>
-        <w:rPr>
-          <w:rFonts w:ascii="Arial" w:hAnsi="Arial" w:cs="Arial"/>
-        </w:rPr>
-        <w:t xml:space="preserve"> </w:t>
-      </w:r>
-      <w:proofErr w:type="gramStart"/>
-      <w:r>
-        <w:rPr>
-          <w:rFonts w:ascii="Arial" w:hAnsi="Arial" w:cs="Arial"/>
-        </w:rPr>
-        <w:t>m{</w:t>
-      </w:r>
-      <w:proofErr w:type="gramEnd"/>
-      <w:r>
-        <w:rPr>
-          <w:rFonts w:ascii="Arial" w:hAnsi="Arial" w:cs="Arial"/>
-        </w:rPr>
-        <w:t>% endif %}</w:t>
+      <w:r>
+        <w:rPr>
+          <w:rFonts w:ascii="Arial" w:hAnsi="Arial" w:cs="Arial"/>
+        </w:rPr>
+        <w:t>m{% endif %}</w:t>
       </w:r>
     </w:p>
     <w:p>
@@ -2157,46 +1812,17 @@
           <w:rFonts w:ascii="Arial" w:hAnsi="Arial" w:cs="Arial"/>
         </w:rPr>
       </w:pPr>
-      <w:proofErr w:type="gramStart"/>
-      <w:r>
-        <w:rPr>
-          <w:rFonts w:ascii="Arial" w:hAnsi="Arial" w:cs="Arial"/>
-        </w:rPr>
-        <w:t>b. Birth</w:t>
-      </w:r>
-      <w:proofErr w:type="gramEnd"/>
-      <w:r>
-        <w:rPr>
-          <w:rFonts w:ascii="Arial" w:hAnsi="Arial" w:cs="Arial"/>
-        </w:rPr>
-        <w:t xml:space="preserve"> </w:t>
-      </w:r>
-      <w:proofErr w:type="gramStart"/>
-      <w:r>
-        <w:rPr>
-          <w:rFonts w:ascii="Arial" w:hAnsi="Arial" w:cs="Arial"/>
-        </w:rPr>
-        <w:t xml:space="preserve">date: </w:t>
-      </w:r>
-      <w:r>
-        <w:rPr>
-          <w:rFonts w:ascii="Arial" w:hAnsi="Arial" w:cs="Arial"/>
-        </w:rPr>
-        <w:t>{</w:t>
-      </w:r>
-      <w:proofErr w:type="gramEnd"/>
-      <w:r>
-        <w:rPr>
-          <w:rFonts w:ascii="Arial" w:hAnsi="Arial" w:cs="Arial"/>
-        </w:rPr>
-        <w:t xml:space="preserve">% if </w:t>
-      </w:r>
-      <w:proofErr w:type="gramStart"/>
-      <w:r>
-        <w:rPr>
-          <w:rFonts w:ascii="Arial" w:hAnsi="Arial" w:cs="Arial"/>
-        </w:rPr>
-        <w:t>child.</w:t>
+      <w:r>
+        <w:rPr>
+          <w:rFonts w:ascii="Arial" w:hAnsi="Arial" w:cs="Arial"/>
+        </w:rPr>
+        <w:t xml:space="preserve">b. Birth date: </w:t>
+      </w:r>
+      <w:r>
+        <w:rPr>
+          <w:rFonts w:ascii="Arial" w:hAnsi="Arial" w:cs="Arial"/>
+        </w:rPr>
+        <w:t>{% if child.</w:t>
       </w:r>
       <w:r>
         <w:rPr>
@@ -2208,14 +1834,7 @@
         <w:rPr>
           <w:rFonts w:ascii="Arial" w:hAnsi="Arial" w:cs="Arial"/>
         </w:rPr>
-        <w:t>!=</w:t>
-      </w:r>
-      <w:proofErr w:type="gramEnd"/>
-      <w:r>
-        <w:rPr>
-          <w:rFonts w:ascii="Arial" w:hAnsi="Arial" w:cs="Arial"/>
-        </w:rPr>
-        <w:t xml:space="preserve"> </w:t>
+        <w:t xml:space="preserve">!= </w:t>
       </w:r>
       <w:r>
         <w:rPr>
@@ -2227,54 +1846,19 @@
         <w:rPr>
           <w:rFonts w:ascii="Arial" w:hAnsi="Arial" w:cs="Arial"/>
         </w:rPr>
-        <w:t xml:space="preserve"> </w:t>
-      </w:r>
-      <w:proofErr w:type="gramStart"/>
-      <w:r>
-        <w:rPr>
-          <w:rFonts w:ascii="Arial" w:hAnsi="Arial" w:cs="Arial"/>
-        </w:rPr>
-        <w:t>%}</w:t>
-      </w:r>
-      <w:r>
-        <w:rPr>
-          <w:rFonts w:ascii="Arial" w:hAnsi="Arial" w:cs="Arial"/>
-        </w:rPr>
-        <w:t>{{ format</w:t>
-      </w:r>
-      <w:proofErr w:type="gramEnd"/>
-      <w:r>
-        <w:rPr>
-          <w:rFonts w:ascii="Arial" w:hAnsi="Arial" w:cs="Arial"/>
-        </w:rPr>
-        <w:t>_</w:t>
-      </w:r>
-      <w:proofErr w:type="gramStart"/>
-      <w:r>
-        <w:rPr>
-          <w:rFonts w:ascii="Arial" w:hAnsi="Arial" w:cs="Arial"/>
-        </w:rPr>
-        <w:t>date(child.birthdate</w:t>
-      </w:r>
-      <w:proofErr w:type="gramEnd"/>
-      <w:r>
-        <w:rPr>
-          <w:rFonts w:ascii="Arial" w:hAnsi="Arial" w:cs="Arial"/>
-        </w:rPr>
-        <w:t xml:space="preserve">, </w:t>
-      </w:r>
-      <w:r>
-        <w:rPr>
-          <w:rFonts w:ascii="Arial" w:hAnsi="Arial" w:cs="Arial"/>
-        </w:rPr>
-        <w:t>format='M/d/yyyy'</w:t>
-      </w:r>
-      <w:proofErr w:type="gramStart"/>
-      <w:r>
-        <w:rPr>
-          <w:rFonts w:ascii="Arial" w:hAnsi="Arial" w:cs="Arial"/>
-        </w:rPr>
-        <w:t>)</w:t>
+        <w:t xml:space="preserve"> %}</w:t>
+      </w:r>
+      <w:r>
+        <w:rPr>
+          <w:rFonts w:ascii="Arial" w:hAnsi="Arial" w:cs="Arial"/>
+        </w:rPr>
+        <w:t xml:space="preserve">{{ format_date(child.birthdate, </w:t>
+      </w:r>
+      <w:r>
+        <w:rPr>
+          <w:rFonts w:ascii="Arial" w:hAnsi="Arial" w:cs="Arial"/>
+        </w:rPr>
+        <w:t>format='M/d/yyyy')</w:t>
       </w:r>
       <w:r>
         <w:rPr>
@@ -2286,23 +1870,8 @@
         <w:rPr>
           <w:rFonts w:ascii="Arial" w:hAnsi="Arial" w:cs="Arial"/>
         </w:rPr>
-        <w:t>{</w:t>
-      </w:r>
-      <w:proofErr w:type="gramEnd"/>
-      <w:r>
-        <w:rPr>
-          <w:rFonts w:ascii="Arial" w:hAnsi="Arial" w:cs="Arial"/>
-        </w:rPr>
-        <w:t xml:space="preserve">% </w:t>
-      </w:r>
-      <w:proofErr w:type="gramStart"/>
-      <w:r>
-        <w:rPr>
-          <w:rFonts w:ascii="Arial" w:hAnsi="Arial" w:cs="Arial"/>
-        </w:rPr>
-        <w:t>endif %}</w:t>
-      </w:r>
-      <w:proofErr w:type="gramEnd"/>
+        <w:t>{% endif %}</w:t>
+      </w:r>
     </w:p>
     <w:p>
       <w:pPr>
@@ -2317,47 +1886,19 @@
         <w:rPr>
           <w:rFonts w:ascii="Arial" w:hAnsi="Arial" w:cs="Arial"/>
         </w:rPr>
-        <w:t xml:space="preserve">c. </w:t>
-      </w:r>
-      <w:proofErr w:type="gramStart"/>
-      <w:r>
-        <w:rPr>
-          <w:rFonts w:ascii="Arial" w:hAnsi="Arial" w:cs="Arial"/>
-        </w:rPr>
-        <w:t xml:space="preserve">Age: </w:t>
-      </w:r>
-      <w:r>
-        <w:rPr>
-          <w:rFonts w:ascii="Arial" w:hAnsi="Arial" w:cs="Arial"/>
-        </w:rPr>
-        <w:t>{</w:t>
-      </w:r>
-      <w:proofErr w:type="gramEnd"/>
-      <w:r>
-        <w:rPr>
-          <w:rFonts w:ascii="Arial" w:hAnsi="Arial" w:cs="Arial"/>
-        </w:rPr>
-        <w:t xml:space="preserve">% if </w:t>
-      </w:r>
-      <w:proofErr w:type="gramStart"/>
-      <w:r>
-        <w:rPr>
-          <w:rFonts w:ascii="Arial" w:hAnsi="Arial" w:cs="Arial"/>
-        </w:rPr>
-        <w:t>child.</w:t>
-      </w:r>
-      <w:r>
-        <w:rPr>
-          <w:rFonts w:ascii="Arial" w:hAnsi="Arial" w:cs="Arial"/>
-        </w:rPr>
-        <w:t>birthdate !=</w:t>
-      </w:r>
-      <w:proofErr w:type="gramEnd"/>
-      <w:r>
-        <w:rPr>
-          <w:rFonts w:ascii="Arial" w:hAnsi="Arial" w:cs="Arial"/>
-        </w:rPr>
-        <w:t xml:space="preserve"> </w:t>
+        <w:t xml:space="preserve">c. Age: </w:t>
+      </w:r>
+      <w:r>
+        <w:rPr>
+          <w:rFonts w:ascii="Arial" w:hAnsi="Arial" w:cs="Arial"/>
+        </w:rPr>
+        <w:t>{% if child.</w:t>
+      </w:r>
+      <w:r>
+        <w:rPr>
+          <w:rFonts w:ascii="Arial" w:hAnsi="Arial" w:cs="Arial"/>
+        </w:rPr>
+        <w:t xml:space="preserve">birthdate != </w:t>
       </w:r>
       <w:r>
         <w:rPr>
@@ -2369,154 +1910,20 @@
         <w:rPr>
           <w:rFonts w:ascii="Arial" w:hAnsi="Arial" w:cs="Arial"/>
         </w:rPr>
-        <w:t xml:space="preserve"> </w:t>
-      </w:r>
-      <w:proofErr w:type="gramStart"/>
-      <w:r>
-        <w:rPr>
-          <w:rFonts w:ascii="Arial" w:hAnsi="Arial" w:cs="Arial"/>
-        </w:rPr>
-        <w:t>%}</w:t>
-      </w:r>
-      <w:r>
-        <w:rPr>
-          <w:rFonts w:ascii="Arial" w:hAnsi="Arial" w:cs="Arial"/>
-        </w:rPr>
-        <w:t>{</w:t>
-      </w:r>
-      <w:proofErr w:type="gramEnd"/>
-      <w:r>
-        <w:rPr>
-          <w:rFonts w:ascii="Arial" w:hAnsi="Arial" w:cs="Arial"/>
-        </w:rPr>
-        <w:t>% if child.age_in_</w:t>
-      </w:r>
-      <w:proofErr w:type="gramStart"/>
-      <w:r>
-        <w:rPr>
-          <w:rFonts w:ascii="Arial" w:hAnsi="Arial" w:cs="Arial"/>
-        </w:rPr>
-        <w:t>years(</w:t>
-      </w:r>
-      <w:proofErr w:type="gramEnd"/>
-      <w:r>
-        <w:rPr>
-          <w:rFonts w:ascii="Arial" w:hAnsi="Arial" w:cs="Arial"/>
-        </w:rPr>
-        <w:t xml:space="preserve">) &lt; 1 </w:t>
-      </w:r>
-      <w:proofErr w:type="gramStart"/>
-      <w:r>
-        <w:rPr>
-          <w:rFonts w:ascii="Arial" w:hAnsi="Arial" w:cs="Arial"/>
-        </w:rPr>
-        <w:t>%}{{ child.age</w:t>
-      </w:r>
-      <w:proofErr w:type="gramEnd"/>
-      <w:r>
-        <w:rPr>
-          <w:rFonts w:ascii="Arial" w:hAnsi="Arial" w:cs="Arial"/>
-        </w:rPr>
-        <w:t>_in_</w:t>
-      </w:r>
-      <w:proofErr w:type="gramStart"/>
-      <w:r>
-        <w:rPr>
-          <w:rFonts w:ascii="Arial" w:hAnsi="Arial" w:cs="Arial"/>
-        </w:rPr>
-        <w:t>months() }</w:t>
-      </w:r>
-      <w:proofErr w:type="gramEnd"/>
-      <w:r>
-        <w:rPr>
-          <w:rFonts w:ascii="Arial" w:hAnsi="Arial" w:cs="Arial"/>
-        </w:rPr>
-        <w:t xml:space="preserve">} </w:t>
-      </w:r>
-      <w:proofErr w:type="gramStart"/>
-      <w:r>
-        <w:rPr>
-          <w:rFonts w:ascii="Arial" w:hAnsi="Arial" w:cs="Arial"/>
-        </w:rPr>
-        <w:t>month</w:t>
-      </w:r>
-      <w:proofErr w:type="gramEnd"/>
-      <w:r>
-        <w:rPr>
-          <w:rFonts w:ascii="Arial" w:hAnsi="Arial" w:cs="Arial"/>
-        </w:rPr>
-        <w:t>(s</w:t>
-      </w:r>
-      <w:proofErr w:type="gramStart"/>
-      <w:r>
-        <w:rPr>
-          <w:rFonts w:ascii="Arial" w:hAnsi="Arial" w:cs="Arial"/>
-        </w:rPr>
-        <w:t>){</w:t>
-      </w:r>
-      <w:proofErr w:type="gramEnd"/>
-      <w:r>
-        <w:rPr>
-          <w:rFonts w:ascii="Arial" w:hAnsi="Arial" w:cs="Arial"/>
-        </w:rPr>
-        <w:t xml:space="preserve">% else </w:t>
-      </w:r>
-      <w:proofErr w:type="gramStart"/>
-      <w:r>
-        <w:rPr>
-          <w:rFonts w:ascii="Arial" w:hAnsi="Arial" w:cs="Arial"/>
-        </w:rPr>
-        <w:t>%}{{ child.age</w:t>
-      </w:r>
-      <w:proofErr w:type="gramEnd"/>
-      <w:r>
-        <w:rPr>
-          <w:rFonts w:ascii="Arial" w:hAnsi="Arial" w:cs="Arial"/>
-        </w:rPr>
-        <w:t>_in_</w:t>
-      </w:r>
-      <w:proofErr w:type="gramStart"/>
-      <w:r>
-        <w:rPr>
-          <w:rFonts w:ascii="Arial" w:hAnsi="Arial" w:cs="Arial"/>
-        </w:rPr>
-        <w:t>years() }}{</w:t>
-      </w:r>
-      <w:proofErr w:type="gramEnd"/>
-      <w:r>
-        <w:rPr>
-          <w:rFonts w:ascii="Arial" w:hAnsi="Arial" w:cs="Arial"/>
-        </w:rPr>
-        <w:t xml:space="preserve">% endif </w:t>
-      </w:r>
-      <w:proofErr w:type="gramStart"/>
-      <w:r>
-        <w:rPr>
-          <w:rFonts w:ascii="Arial" w:hAnsi="Arial" w:cs="Arial"/>
-        </w:rPr>
-        <w:t>%}</w:t>
-      </w:r>
-      <w:r>
-        <w:rPr>
-          <w:rFonts w:ascii="Arial" w:hAnsi="Arial" w:cs="Arial"/>
-        </w:rPr>
-        <w:t>{</w:t>
-      </w:r>
-      <w:proofErr w:type="gramEnd"/>
-      <w:r>
-        <w:rPr>
-          <w:rFonts w:ascii="Arial" w:hAnsi="Arial" w:cs="Arial"/>
-        </w:rPr>
-        <w:t xml:space="preserve">% endif </w:t>
-      </w:r>
-      <w:proofErr w:type="gramStart"/>
-      <w:r>
-        <w:rPr>
-          <w:rFonts w:ascii="Arial" w:hAnsi="Arial" w:cs="Arial"/>
-        </w:rPr>
-        <w:t>%}</w:t>
-      </w:r>
-      <w:proofErr w:type="gramEnd"/>
+        <w:t xml:space="preserve"> %}</w:t>
+      </w:r>
+      <w:r>
+        <w:rPr>
+          <w:rFonts w:ascii="Arial" w:hAnsi="Arial" w:cs="Arial"/>
+        </w:rPr>
+        <w:t>{% if child.age_in_years() &lt; 1 %}{{ child.age_in_months() }} month(s){% else %}{{ child.age_in_years() }}{% endif %}</w:t>
+      </w:r>
+      <w:r>
+        <w:rPr>
+          <w:rFonts w:ascii="Arial" w:hAnsi="Arial" w:cs="Arial"/>
+        </w:rPr>
+        <w:t>{% endif %}</w:t>
+      </w:r>
     </w:p>
     <w:p>
       <w:pPr>
@@ -2579,14 +1986,7 @@
         <w:rPr>
           <w:rFonts w:ascii="Arial" w:hAnsi="Arial" w:cs="Arial"/>
         </w:rPr>
-        <w:t xml:space="preserve"> == </w:t>
-      </w:r>
-      <w:r>
-        <w:rPr>
-          <w:rFonts w:ascii="Arial" w:hAnsi="Arial" w:cs="Arial"/>
-        </w:rPr>
-        <w:lastRenderedPageBreak/>
-        <w:t>“</w:t>
+        <w:t xml:space="preserve"> == “</w:t>
       </w:r>
       <w:r>
         <w:rPr>
@@ -2680,16 +2080,8 @@
         <w:rPr>
           <w:rFonts w:ascii="Arial" w:hAnsi="Arial" w:cs="Arial"/>
         </w:rPr>
-        <w:t xml:space="preserve">{%p </w:t>
-      </w:r>
-      <w:proofErr w:type="gramStart"/>
-      <w:r>
-        <w:rPr>
-          <w:rFonts w:ascii="Arial" w:hAnsi="Arial" w:cs="Arial"/>
-        </w:rPr>
-        <w:t>endfor %}</w:t>
-      </w:r>
-      <w:proofErr w:type="gramEnd"/>
+        <w:t>{%p endfor %}</w:t>
+      </w:r>
     </w:p>
     <w:p>
       <w:pPr>
@@ -2713,16 +2105,8 @@
         <w:rPr>
           <w:rFonts w:ascii="Arial" w:hAnsi="Arial" w:cs="Arial"/>
         </w:rPr>
-        <w:t xml:space="preserve"> </w:t>
-      </w:r>
-      <w:proofErr w:type="gramStart"/>
-      <w:r>
-        <w:rPr>
-          <w:rFonts w:ascii="Arial" w:hAnsi="Arial" w:cs="Arial"/>
-        </w:rPr>
-        <w:t>endif %}</w:t>
-      </w:r>
-      <w:proofErr w:type="gramEnd"/>
+        <w:t xml:space="preserve"> endif %}</w:t>
+      </w:r>
     </w:p>
     <w:p>
       <w:pPr>
@@ -2737,17 +2121,17 @@
           <w:rFonts w:ascii="Arial" w:hAnsi="Arial" w:cs="Arial"/>
           <w:highlight w:val="yellow"/>
         </w:rPr>
-        <w:t xml:space="preserve">{%p </w:t>
-      </w:r>
-      <w:proofErr w:type="gramStart"/>
-      <w:r>
-        <w:rPr>
-          <w:rFonts w:ascii="Arial" w:hAnsi="Arial" w:cs="Arial"/>
-          <w:highlight w:val="yellow"/>
-        </w:rPr>
-        <w:t>endif %}</w:t>
-      </w:r>
-      <w:proofErr w:type="gramEnd"/>
+        <w:t>{%p endif %}</w:t>
+      </w:r>
+    </w:p>
+    <w:p>
+      <w:pPr>
+        <w:spacing w:after="0" w:line="240" w:lineRule="auto"/>
+        <w:ind w:right="-547"/>
+        <w:rPr>
+          <w:rFonts w:ascii="Arial" w:hAnsi="Arial" w:cs="Arial"/>
+        </w:rPr>
+      </w:pPr>
     </w:p>
     <w:p>
       <w:pPr>
@@ -2758,28 +2142,26 @@
         <w:ind w:left="-450"/>
         <w:rPr>
           <w:rFonts w:ascii="Arial" w:hAnsi="Arial" w:cs="Arial"/>
-          <w:b/>
-          <w:bCs/>
-        </w:rPr>
-      </w:pPr>
-    </w:p>
-    <w:p>
-      <w:pPr>
-        <w:spacing w:after="0" w:line="240" w:lineRule="auto"/>
-        <w:ind w:left="-446" w:right="-547"/>
-        <w:rPr>
-          <w:rFonts w:ascii="Arial" w:hAnsi="Arial" w:cs="Arial"/>
-        </w:rPr>
-      </w:pPr>
-    </w:p>
-    <w:p>
-      <w:pPr>
-        <w:spacing w:after="0" w:line="240" w:lineRule="auto"/>
-        <w:ind w:left="-446" w:right="-547"/>
-        <w:rPr>
-          <w:rFonts w:ascii="Arial" w:hAnsi="Arial" w:cs="Arial"/>
-        </w:rPr>
-      </w:pPr>
+        </w:rPr>
+      </w:pPr>
+      <w:r>
+        <w:rPr>
+          <w:rFonts w:ascii="Arial" w:hAnsi="Arial" w:cs="Arial"/>
+        </w:rPr>
+        <w:t xml:space="preserve">{%p if </w:t>
+      </w:r>
+      <w:r>
+        <w:rPr>
+          <w:rFonts w:ascii="Arial" w:hAnsi="Arial" w:cs="Arial"/>
+        </w:rPr>
+        <w:t>insurance_in_addendum</w:t>
+      </w:r>
+      <w:r>
+        <w:rPr>
+          <w:rFonts w:ascii="Arial" w:hAnsi="Arial" w:cs="Arial"/>
+        </w:rPr>
+        <w:t xml:space="preserve"> %}</w:t>
+      </w:r>
     </w:p>
     <w:p>
       <w:pPr>
@@ -2790,34 +2172,61 @@
         <w:ind w:left="-450"/>
         <w:rPr>
           <w:rFonts w:ascii="Arial" w:hAnsi="Arial" w:cs="Arial"/>
-        </w:rPr>
-      </w:pPr>
-      <w:r>
-        <w:rPr>
-          <w:rFonts w:ascii="Arial" w:hAnsi="Arial" w:cs="Arial"/>
-        </w:rPr>
-        <w:t xml:space="preserve">{%p if </w:t>
-      </w:r>
-      <w:r>
-        <w:rPr>
-          <w:rFonts w:ascii="Arial" w:hAnsi="Arial" w:cs="Arial"/>
-        </w:rPr>
-        <w:t>insurance_in_</w:t>
-      </w:r>
-      <w:proofErr w:type="gramStart"/>
-      <w:r>
-        <w:rPr>
-          <w:rFonts w:ascii="Arial" w:hAnsi="Arial" w:cs="Arial"/>
-        </w:rPr>
-        <w:t>addendum</w:t>
-      </w:r>
-      <w:r>
-        <w:rPr>
-          <w:rFonts w:ascii="Arial" w:hAnsi="Arial" w:cs="Arial"/>
-        </w:rPr>
-        <w:t xml:space="preserve"> %}</w:t>
-      </w:r>
-      <w:proofErr w:type="gramEnd"/>
+          <w:b/>
+          <w:bCs/>
+        </w:rPr>
+      </w:pPr>
+      <w:r>
+        <w:rPr>
+          <w:rFonts w:ascii="Arial" w:hAnsi="Arial" w:cs="Arial"/>
+          <w:b/>
+          <w:bCs/>
+        </w:rPr>
+        <w:t>49</w:t>
+      </w:r>
+      <w:r>
+        <w:rPr>
+          <w:rFonts w:ascii="Arial" w:hAnsi="Arial" w:cs="Arial"/>
+          <w:b/>
+          <w:bCs/>
+        </w:rPr>
+        <w:t>.</w:t>
+      </w:r>
+      <w:r>
+        <w:rPr>
+          <w:rFonts w:ascii="Arial" w:hAnsi="Arial" w:cs="Arial"/>
+          <w:b/>
+          <w:bCs/>
+        </w:rPr>
+        <w:t xml:space="preserve"> Health care coverage available for each minor child:</w:t>
+      </w:r>
+    </w:p>
+    <w:p>
+      <w:pPr>
+        <w:spacing w:after="0" w:line="240" w:lineRule="auto"/>
+        <w:ind w:left="-446" w:right="-547"/>
+        <w:rPr>
+          <w:rFonts w:ascii="Arial" w:hAnsi="Arial" w:cs="Arial"/>
+        </w:rPr>
+      </w:pPr>
+      <w:r>
+        <w:rPr>
+          <w:rFonts w:ascii="Arial" w:hAnsi="Arial" w:cs="Arial"/>
+        </w:rPr>
+        <w:t xml:space="preserve">{%p for </w:t>
+      </w:r>
+      <w:r>
+        <w:rPr>
+          <w:rFonts w:ascii="Arial" w:hAnsi="Arial" w:cs="Arial"/>
+        </w:rPr>
+        <w:t>policy</w:t>
+      </w:r>
+      <w:r>
+        <w:rPr>
+          <w:rFonts w:ascii="Arial" w:hAnsi="Arial" w:cs="Arial"/>
+        </w:rPr>
+        <w:t xml:space="preserve"> in users[0].insurance %}</w:t>
+      </w:r>
     </w:p>
     <w:p>
       <w:pPr>
@@ -2828,6 +2237,40 @@
         <w:ind w:left="-450"/>
         <w:rPr>
           <w:rFonts w:ascii="Arial" w:hAnsi="Arial" w:cs="Arial"/>
+        </w:rPr>
+      </w:pPr>
+      <w:r>
+        <w:rPr>
+          <w:rFonts w:ascii="Arial" w:hAnsi="Arial" w:cs="Arial"/>
+        </w:rPr>
+        <w:t xml:space="preserve">{%p </w:t>
+      </w:r>
+      <w:r>
+        <w:rPr>
+          <w:rFonts w:ascii="Arial" w:hAnsi="Arial" w:cs="Arial"/>
+        </w:rPr>
+        <w:t>if policy.covers_child.any_true()</w:t>
+      </w:r>
+      <w:r>
+        <w:rPr>
+          <w:rFonts w:ascii="Arial" w:hAnsi="Arial" w:cs="Arial"/>
+        </w:rPr>
+        <w:t xml:space="preserve"> </w:t>
+      </w:r>
+      <w:r>
+        <w:rPr>
+          <w:rFonts w:ascii="Arial" w:hAnsi="Arial" w:cs="Arial"/>
+        </w:rPr>
+        <w:t>%}</w:t>
+      </w:r>
+    </w:p>
+    <w:p>
+      <w:pPr>
+        <w:pStyle w:val="ListParagraph"/>
+        <w:spacing w:after="0" w:line="240" w:lineRule="auto"/>
+        <w:ind w:left="-86" w:right="-547"/>
+        <w:rPr>
+          <w:rFonts w:ascii="Arial" w:hAnsi="Arial" w:cs="Arial"/>
           <w:b/>
           <w:bCs/>
         </w:rPr>
@@ -2838,7 +2281,7 @@
           <w:b/>
           <w:bCs/>
         </w:rPr>
-        <w:t>49</w:t>
+        <w:t xml:space="preserve">a. </w:t>
       </w:r>
       <w:r>
         <w:rPr>
@@ -2846,7 +2289,7 @@
           <w:b/>
           <w:bCs/>
         </w:rPr>
-        <w:t>.</w:t>
+        <w:t>Name of minor child</w:t>
       </w:r>
       <w:r>
         <w:rPr>
@@ -2854,8 +2297,358 @@
           <w:b/>
           <w:bCs/>
         </w:rPr>
-        <w:t xml:space="preserve"> Health care coverage available for each minor child:</w:t>
-      </w:r>
+        <w:t>(ren)</w:t>
+      </w:r>
+      <w:r>
+        <w:rPr>
+          <w:rFonts w:ascii="Arial" w:hAnsi="Arial" w:cs="Arial"/>
+          <w:b/>
+          <w:bCs/>
+        </w:rPr>
+        <w:t>:</w:t>
+      </w:r>
+      <w:r>
+        <w:rPr>
+          <w:rFonts w:ascii="Arial" w:hAnsi="Arial" w:cs="Arial"/>
+          <w:b/>
+          <w:bCs/>
+        </w:rPr>
+        <w:t xml:space="preserve"> </w:t>
+      </w:r>
+      <w:r>
+        <w:rPr>
+          <w:rFonts w:ascii="Arial" w:hAnsi="Arial" w:cs="Arial"/>
+        </w:rPr>
+        <w:t>{{ comma_and_list(</w:t>
+      </w:r>
+      <w:r>
+        <w:rPr>
+          <w:rFonts w:ascii="Arial" w:hAnsi="Arial" w:cs="Arial"/>
+        </w:rPr>
+        <w:t>policy</w:t>
+      </w:r>
+      <w:r>
+        <w:rPr>
+          <w:rFonts w:ascii="Arial" w:hAnsi="Arial" w:cs="Arial"/>
+        </w:rPr>
+        <w:t>.covers_child</w:t>
+      </w:r>
+      <w:r>
+        <w:rPr>
+          <w:rFonts w:ascii="Arial" w:hAnsi="Arial" w:cs="Arial"/>
+        </w:rPr>
+        <w:t>.true_values()</w:t>
+      </w:r>
+      <w:r>
+        <w:rPr>
+          <w:rFonts w:ascii="Arial" w:hAnsi="Arial" w:cs="Arial"/>
+        </w:rPr>
+        <w:t>) }}</w:t>
+      </w:r>
+    </w:p>
+    <w:p>
+      <w:pPr>
+        <w:pStyle w:val="ListParagraph"/>
+        <w:spacing w:after="0" w:line="240" w:lineRule="auto"/>
+        <w:ind w:left="-86" w:right="-547"/>
+        <w:rPr>
+          <w:rFonts w:ascii="Arial" w:hAnsi="Arial" w:cs="Arial"/>
+        </w:rPr>
+      </w:pPr>
+      <w:r>
+        <w:rPr>
+          <w:rFonts w:ascii="Arial" w:hAnsi="Arial" w:cs="Arial"/>
+        </w:rPr>
+        <w:t xml:space="preserve">b. </w:t>
+      </w:r>
+      <w:r>
+        <w:rPr>
+          <w:rFonts w:ascii="Arial" w:hAnsi="Arial" w:cs="Arial"/>
+        </w:rPr>
+        <w:t>Name of policy holder:</w:t>
+      </w:r>
+      <w:r>
+        <w:rPr>
+          <w:rFonts w:ascii="Arial" w:hAnsi="Arial" w:cs="Arial"/>
+        </w:rPr>
+        <w:t xml:space="preserve"> </w:t>
+      </w:r>
+      <w:r>
+        <w:rPr>
+          <w:rFonts w:ascii="Arial" w:hAnsi="Arial" w:cs="Arial"/>
+        </w:rPr>
+        <w:t>{% if policy</w:t>
+      </w:r>
+      <w:r>
+        <w:rPr>
+          <w:rFonts w:ascii="Arial" w:hAnsi="Arial" w:cs="Arial"/>
+        </w:rPr>
+        <w:t>.in_own_name</w:t>
+      </w:r>
+      <w:r>
+        <w:rPr>
+          <w:rFonts w:ascii="Arial" w:hAnsi="Arial" w:cs="Arial"/>
+        </w:rPr>
+        <w:t xml:space="preserve"> </w:t>
+      </w:r>
+      <w:r>
+        <w:rPr>
+          <w:rFonts w:ascii="Arial" w:hAnsi="Arial" w:cs="Arial"/>
+        </w:rPr>
+        <w:t>%</w:t>
+      </w:r>
+      <w:r>
+        <w:rPr>
+          <w:rFonts w:ascii="Arial" w:hAnsi="Arial" w:cs="Arial"/>
+        </w:rPr>
+        <w:t>}</w:t>
+      </w:r>
+      <w:r>
+        <w:rPr>
+          <w:rFonts w:ascii="Arial" w:hAnsi="Arial" w:cs="Arial"/>
+        </w:rPr>
+        <w:t xml:space="preserve">{{ </w:t>
+      </w:r>
+      <w:r>
+        <w:rPr>
+          <w:rFonts w:ascii="Arial" w:hAnsi="Arial" w:cs="Arial"/>
+        </w:rPr>
+        <w:t>users[0]</w:t>
+      </w:r>
+      <w:r>
+        <w:rPr>
+          <w:rFonts w:ascii="Arial" w:hAnsi="Arial" w:cs="Arial"/>
+        </w:rPr>
+        <w:t xml:space="preserve"> }}</w:t>
+      </w:r>
+      <w:r>
+        <w:rPr>
+          <w:rFonts w:ascii="Arial" w:hAnsi="Arial" w:cs="Arial"/>
+        </w:rPr>
+        <w:t>{% else %}</w:t>
+      </w:r>
+      <w:r>
+        <w:rPr>
+          <w:rFonts w:ascii="Arial" w:hAnsi="Arial" w:cs="Arial"/>
+        </w:rPr>
+        <w:t>{{ policy.</w:t>
+      </w:r>
+      <w:r>
+        <w:rPr>
+          <w:rFonts w:ascii="Arial" w:hAnsi="Arial" w:cs="Arial"/>
+        </w:rPr>
+        <w:t>policyholder</w:t>
+      </w:r>
+      <w:r>
+        <w:rPr>
+          <w:rFonts w:ascii="Arial" w:hAnsi="Arial" w:cs="Arial"/>
+        </w:rPr>
+        <w:t xml:space="preserve"> }}</w:t>
+      </w:r>
+      <w:r>
+        <w:rPr>
+          <w:rFonts w:ascii="Arial" w:hAnsi="Arial" w:cs="Arial"/>
+        </w:rPr>
+        <w:t>{% endif %}</w:t>
+      </w:r>
+    </w:p>
+    <w:p>
+      <w:pPr>
+        <w:pStyle w:val="ListParagraph"/>
+        <w:spacing w:after="0" w:line="240" w:lineRule="auto"/>
+        <w:ind w:left="-86" w:right="-547"/>
+        <w:rPr>
+          <w:rFonts w:ascii="Arial" w:hAnsi="Arial" w:cs="Arial"/>
+        </w:rPr>
+      </w:pPr>
+      <w:r>
+        <w:rPr>
+          <w:rFonts w:ascii="Arial" w:hAnsi="Arial" w:cs="Arial"/>
+        </w:rPr>
+        <w:t xml:space="preserve">c. </w:t>
+      </w:r>
+      <w:r>
+        <w:rPr>
+          <w:rFonts w:ascii="Arial" w:hAnsi="Arial" w:cs="Arial"/>
+        </w:rPr>
+        <w:t>Name of insurance co</w:t>
+      </w:r>
+      <w:r>
+        <w:rPr>
+          <w:rFonts w:ascii="Arial" w:hAnsi="Arial" w:cs="Arial"/>
+        </w:rPr>
+        <w:t>.</w:t>
+      </w:r>
+      <w:r>
+        <w:rPr>
+          <w:rFonts w:ascii="Arial" w:hAnsi="Arial" w:cs="Arial"/>
+        </w:rPr>
+        <w:t xml:space="preserve">: </w:t>
+      </w:r>
+      <w:r>
+        <w:rPr>
+          <w:rFonts w:ascii="Arial" w:hAnsi="Arial" w:cs="Arial"/>
+        </w:rPr>
+        <w:t>{{ p</w:t>
+      </w:r>
+      <w:r>
+        <w:rPr>
+          <w:rFonts w:ascii="Arial" w:hAnsi="Arial" w:cs="Arial"/>
+        </w:rPr>
+        <w:t>olicy</w:t>
+      </w:r>
+      <w:r>
+        <w:rPr>
+          <w:rFonts w:ascii="Arial" w:hAnsi="Arial" w:cs="Arial"/>
+        </w:rPr>
+        <w:t>.company_name }}</w:t>
+      </w:r>
+    </w:p>
+    <w:p>
+      <w:pPr>
+        <w:pStyle w:val="ListParagraph"/>
+        <w:spacing w:after="0" w:line="240" w:lineRule="auto"/>
+        <w:ind w:left="-86" w:right="-547"/>
+        <w:rPr>
+          <w:rFonts w:ascii="Arial" w:hAnsi="Arial" w:cs="Arial"/>
+        </w:rPr>
+      </w:pPr>
+      <w:r>
+        <w:rPr>
+          <w:rFonts w:ascii="Arial" w:hAnsi="Arial" w:cs="Arial"/>
+        </w:rPr>
+        <w:t xml:space="preserve">d. </w:t>
+      </w:r>
+      <w:r>
+        <w:rPr>
+          <w:rFonts w:ascii="Arial" w:hAnsi="Arial" w:cs="Arial"/>
+        </w:rPr>
+        <w:t>Policy</w:t>
+      </w:r>
+      <w:r>
+        <w:rPr>
+          <w:rFonts w:ascii="Arial" w:hAnsi="Arial" w:cs="Arial"/>
+        </w:rPr>
+        <w:t>/</w:t>
+      </w:r>
+      <w:r>
+        <w:rPr>
+          <w:rFonts w:ascii="Arial" w:hAnsi="Arial" w:cs="Arial"/>
+        </w:rPr>
+        <w:t>C</w:t>
+      </w:r>
+      <w:r>
+        <w:rPr>
+          <w:rFonts w:ascii="Arial" w:hAnsi="Arial" w:cs="Arial"/>
+        </w:rPr>
+        <w:t>ertificate</w:t>
+      </w:r>
+      <w:r>
+        <w:rPr>
+          <w:rFonts w:ascii="Arial" w:hAnsi="Arial" w:cs="Arial"/>
+        </w:rPr>
+        <w:t xml:space="preserve">/Contract/Group </w:t>
+      </w:r>
+      <w:r>
+        <w:rPr>
+          <w:rFonts w:ascii="Arial" w:hAnsi="Arial" w:cs="Arial"/>
+        </w:rPr>
+        <w:t>No.:</w:t>
+      </w:r>
+      <w:r>
+        <w:rPr>
+          <w:rFonts w:ascii="Arial" w:hAnsi="Arial" w:cs="Arial"/>
+        </w:rPr>
+        <w:t xml:space="preserve"> {{</w:t>
+      </w:r>
+      <w:r>
+        <w:rPr>
+          <w:rFonts w:ascii="Arial" w:hAnsi="Arial" w:cs="Arial"/>
+        </w:rPr>
+        <w:t xml:space="preserve"> </w:t>
+      </w:r>
+      <w:r>
+        <w:rPr>
+          <w:rFonts w:ascii="Arial" w:hAnsi="Arial" w:cs="Arial"/>
+        </w:rPr>
+        <w:t>policy.</w:t>
+      </w:r>
+      <w:r>
+        <w:rPr>
+          <w:rFonts w:ascii="Arial" w:hAnsi="Arial" w:cs="Arial"/>
+        </w:rPr>
+        <w:t>policy_number</w:t>
+      </w:r>
+      <w:r>
+        <w:rPr>
+          <w:rFonts w:ascii="Arial" w:hAnsi="Arial" w:cs="Arial"/>
+        </w:rPr>
+        <w:t xml:space="preserve"> </w:t>
+      </w:r>
+      <w:r>
+        <w:rPr>
+          <w:rFonts w:ascii="Arial" w:hAnsi="Arial" w:cs="Arial"/>
+        </w:rPr>
+        <w:t>}}</w:t>
+      </w:r>
+      <w:r>
+        <w:rPr>
+          <w:rFonts w:ascii="Arial" w:hAnsi="Arial" w:cs="Arial"/>
+        </w:rPr>
+        <w:t xml:space="preserve"> </w:t>
+      </w:r>
+      <w:r>
+        <w:rPr>
+          <w:rFonts w:ascii="Arial" w:hAnsi="Arial" w:cs="Arial"/>
+        </w:rPr>
+        <w:t>/</w:t>
+      </w:r>
+      <w:r>
+        <w:rPr>
+          <w:rFonts w:ascii="Arial" w:hAnsi="Arial" w:cs="Arial"/>
+        </w:rPr>
+        <w:t xml:space="preserve"> {{</w:t>
+      </w:r>
+      <w:r>
+        <w:rPr>
+          <w:rFonts w:ascii="Arial" w:hAnsi="Arial" w:cs="Arial"/>
+        </w:rPr>
+        <w:t xml:space="preserve"> </w:t>
+      </w:r>
+      <w:r>
+        <w:rPr>
+          <w:rFonts w:ascii="Arial" w:hAnsi="Arial" w:cs="Arial"/>
+        </w:rPr>
+        <w:t>policy.</w:t>
+      </w:r>
+      <w:r>
+        <w:rPr>
+          <w:rFonts w:ascii="Arial" w:hAnsi="Arial" w:cs="Arial"/>
+        </w:rPr>
+        <w:t>certificate_number</w:t>
+      </w:r>
+      <w:r>
+        <w:rPr>
+          <w:rFonts w:ascii="Arial" w:hAnsi="Arial" w:cs="Arial"/>
+        </w:rPr>
+        <w:t xml:space="preserve"> </w:t>
+      </w:r>
+      <w:r>
+        <w:rPr>
+          <w:rFonts w:ascii="Arial" w:hAnsi="Arial" w:cs="Arial"/>
+        </w:rPr>
+        <w:t>}}</w:t>
+      </w:r>
+    </w:p>
+    <w:p>
+      <w:pPr>
+        <w:pStyle w:val="ListParagraph"/>
+        <w:spacing w:after="0" w:line="240" w:lineRule="auto"/>
+        <w:ind w:left="-86" w:right="-547"/>
+        <w:rPr>
+          <w:rFonts w:ascii="Arial" w:hAnsi="Arial" w:cs="Arial"/>
+        </w:rPr>
+      </w:pPr>
     </w:p>
     <w:p>
       <w:pPr>
@@ -2869,6 +2662,42 @@
         <w:rPr>
           <w:rFonts w:ascii="Arial" w:hAnsi="Arial" w:cs="Arial"/>
         </w:rPr>
+        <w:t>{%p endif %}</w:t>
+      </w:r>
+    </w:p>
+    <w:p>
+      <w:pPr>
+        <w:spacing w:after="0" w:line="240" w:lineRule="auto"/>
+        <w:ind w:left="-446" w:right="-547"/>
+        <w:rPr>
+          <w:rFonts w:ascii="Arial" w:hAnsi="Arial" w:cs="Arial"/>
+        </w:rPr>
+      </w:pPr>
+      <w:r>
+        <w:rPr>
+          <w:rFonts w:ascii="Arial" w:hAnsi="Arial" w:cs="Arial"/>
+        </w:rPr>
+        <w:t>{</w:t>
+      </w:r>
+      <w:r>
+        <w:rPr>
+          <w:rFonts w:ascii="Arial" w:hAnsi="Arial" w:cs="Arial"/>
+        </w:rPr>
+        <w:t>%p endfor %}</w:t>
+      </w:r>
+    </w:p>
+    <w:p>
+      <w:pPr>
+        <w:spacing w:after="0" w:line="240" w:lineRule="auto"/>
+        <w:ind w:left="-446" w:right="-547"/>
+        <w:rPr>
+          <w:rFonts w:ascii="Arial" w:hAnsi="Arial" w:cs="Arial"/>
+        </w:rPr>
+      </w:pPr>
+      <w:r>
+        <w:rPr>
+          <w:rFonts w:ascii="Arial" w:hAnsi="Arial" w:cs="Arial"/>
+        </w:rPr>
         <w:t xml:space="preserve">{%p for </w:t>
       </w:r>
       <w:r>
@@ -2883,33 +2712,17 @@
         </w:rPr>
         <w:t xml:space="preserve"> in </w:t>
       </w:r>
-      <w:proofErr w:type="gramStart"/>
-      <w:r>
-        <w:rPr>
-          <w:rFonts w:ascii="Arial" w:hAnsi="Arial" w:cs="Arial"/>
-        </w:rPr>
-        <w:t>users[</w:t>
-      </w:r>
-      <w:proofErr w:type="gramEnd"/>
-      <w:r>
-        <w:rPr>
-          <w:rFonts w:ascii="Arial" w:hAnsi="Arial" w:cs="Arial"/>
-        </w:rPr>
-        <w:t>0</w:t>
-      </w:r>
-      <w:proofErr w:type="gramStart"/>
-      <w:r>
-        <w:rPr>
-          <w:rFonts w:ascii="Arial" w:hAnsi="Arial" w:cs="Arial"/>
-        </w:rPr>
-        <w:t>].insurance</w:t>
-      </w:r>
-      <w:proofErr w:type="gramEnd"/>
-      <w:r>
-        <w:rPr>
-          <w:rFonts w:ascii="Arial" w:hAnsi="Arial" w:cs="Arial"/>
-        </w:rPr>
-        <w:t xml:space="preserve"> %}</w:t>
+      <w:r>
+        <w:rPr>
+          <w:rFonts w:ascii="Arial" w:hAnsi="Arial" w:cs="Arial"/>
+        </w:rPr>
+        <w:t>other_parties</w:t>
+      </w:r>
+      <w:r>
+        <w:rPr>
+          <w:rFonts w:ascii="Arial" w:hAnsi="Arial" w:cs="Arial"/>
+        </w:rPr>
+        <w:t>[0].insurance %}</w:t>
       </w:r>
     </w:p>
     <w:p>
@@ -2933,14 +2746,7 @@
         <w:rPr>
           <w:rFonts w:ascii="Arial" w:hAnsi="Arial" w:cs="Arial"/>
         </w:rPr>
-        <w:t>if policy.covers_child.any_</w:t>
-      </w:r>
-      <w:proofErr w:type="gramStart"/>
-      <w:r>
-        <w:rPr>
-          <w:rFonts w:ascii="Arial" w:hAnsi="Arial" w:cs="Arial"/>
-        </w:rPr>
-        <w:t>true()</w:t>
+        <w:t>if policy.covers_child.any_true()</w:t>
       </w:r>
       <w:r>
         <w:rPr>
@@ -2954,19 +2760,6 @@
         </w:rPr>
         <w:t>%}</w:t>
       </w:r>
-      <w:proofErr w:type="gramEnd"/>
-    </w:p>
-    <w:p>
-      <w:pPr>
-        <w:tabs>
-          <w:tab w:val="left" w:leader="dot" w:pos="7200"/>
-        </w:tabs>
-        <w:spacing w:after="0"/>
-        <w:ind w:left="-450"/>
-        <w:rPr>
-          <w:rFonts w:ascii="Arial" w:hAnsi="Arial" w:cs="Arial"/>
-        </w:rPr>
-      </w:pPr>
     </w:p>
     <w:p>
       <w:pPr>
@@ -2993,7 +2786,7 @@
           <w:b/>
           <w:bCs/>
         </w:rPr>
-        <w:t>Name of minor child</w:t>
+        <w:t>Name of minor child(ren)</w:t>
       </w:r>
       <w:r>
         <w:rPr>
@@ -3001,7 +2794,7 @@
           <w:b/>
           <w:bCs/>
         </w:rPr>
-        <w:t>(ren)</w:t>
+        <w:t>:</w:t>
       </w:r>
       <w:r>
         <w:rPr>
@@ -3009,57 +2802,37 @@
           <w:b/>
           <w:bCs/>
         </w:rPr>
-        <w:t>:</w:t>
-      </w:r>
-      <w:r>
-        <w:rPr>
-          <w:rFonts w:ascii="Arial" w:hAnsi="Arial" w:cs="Arial"/>
-          <w:b/>
-          <w:bCs/>
-        </w:rPr>
         <w:t xml:space="preserve"> </w:t>
       </w:r>
-      <w:proofErr w:type="gramStart"/>
-      <w:r>
-        <w:rPr>
-          <w:rFonts w:ascii="Arial" w:hAnsi="Arial" w:cs="Arial"/>
-        </w:rPr>
-        <w:t>{{ comma</w:t>
-      </w:r>
-      <w:proofErr w:type="gramEnd"/>
-      <w:r>
-        <w:rPr>
-          <w:rFonts w:ascii="Arial" w:hAnsi="Arial" w:cs="Arial"/>
-        </w:rPr>
-        <w:t>_and_list(</w:t>
-      </w:r>
-      <w:proofErr w:type="gramStart"/>
-      <w:r>
-        <w:rPr>
-          <w:rFonts w:ascii="Arial" w:hAnsi="Arial" w:cs="Arial"/>
-        </w:rPr>
-        <w:t>provider.covers</w:t>
-      </w:r>
-      <w:proofErr w:type="gramEnd"/>
-      <w:r>
-        <w:rPr>
-          <w:rFonts w:ascii="Arial" w:hAnsi="Arial" w:cs="Arial"/>
-        </w:rPr>
-        <w:t>_child</w:t>
-      </w:r>
-      <w:proofErr w:type="gramStart"/>
-      <w:r>
-        <w:rPr>
-          <w:rFonts w:ascii="Arial" w:hAnsi="Arial" w:cs="Arial"/>
-        </w:rPr>
-        <w:t>) }</w:t>
-      </w:r>
-      <w:proofErr w:type="gramEnd"/>
-      <w:r>
-        <w:rPr>
-          <w:rFonts w:ascii="Arial" w:hAnsi="Arial" w:cs="Arial"/>
-        </w:rPr>
-        <w:t>}</w:t>
+      <w:r>
+        <w:rPr>
+          <w:rFonts w:ascii="Arial" w:hAnsi="Arial" w:cs="Arial"/>
+        </w:rPr>
+        <w:t>{{ comma_and_list(</w:t>
+      </w:r>
+      <w:r>
+        <w:rPr>
+          <w:rFonts w:ascii="Arial" w:hAnsi="Arial" w:cs="Arial"/>
+        </w:rPr>
+        <w:t>policy</w:t>
+      </w:r>
+      <w:r>
+        <w:rPr>
+          <w:rFonts w:ascii="Arial" w:hAnsi="Arial" w:cs="Arial"/>
+        </w:rPr>
+        <w:t>.covers_child</w:t>
+      </w:r>
+      <w:r>
+        <w:rPr>
+          <w:rFonts w:ascii="Arial" w:hAnsi="Arial" w:cs="Arial"/>
+        </w:rPr>
+        <w:t>.true_values()</w:t>
+      </w:r>
+      <w:r>
+        <w:rPr>
+          <w:rFonts w:ascii="Arial" w:hAnsi="Arial" w:cs="Arial"/>
+        </w:rPr>
+        <w:t>) }}</w:t>
       </w:r>
     </w:p>
     <w:p>
@@ -3081,33 +2854,7 @@
         <w:rPr>
           <w:rFonts w:ascii="Arial" w:hAnsi="Arial" w:cs="Arial"/>
         </w:rPr>
-        <w:t xml:space="preserve">Name of policy </w:t>
-      </w:r>
-      <w:proofErr w:type="gramStart"/>
-      <w:r>
-        <w:rPr>
-          <w:rFonts w:ascii="Arial" w:hAnsi="Arial" w:cs="Arial"/>
-        </w:rPr>
-        <w:t>holder:</w:t>
-      </w:r>
-      <w:r>
-        <w:rPr>
-          <w:rFonts w:ascii="Arial" w:hAnsi="Arial" w:cs="Arial"/>
-        </w:rPr>
-        <w:t xml:space="preserve"> </w:t>
-      </w:r>
-      <w:r>
-        <w:rPr>
-          <w:rFonts w:ascii="Arial" w:hAnsi="Arial" w:cs="Arial"/>
-        </w:rPr>
-        <w:t>{</w:t>
-      </w:r>
-      <w:proofErr w:type="gramEnd"/>
-      <w:r>
-        <w:rPr>
-          <w:rFonts w:ascii="Arial" w:hAnsi="Arial" w:cs="Arial"/>
-        </w:rPr>
-        <w:t>% if policy</w:t>
+        <w:t>Name of policy holder: {% if policy</w:t>
       </w:r>
       <w:r>
         <w:rPr>
@@ -3119,20 +2866,7 @@
         <w:rPr>
           <w:rFonts w:ascii="Arial" w:hAnsi="Arial" w:cs="Arial"/>
         </w:rPr>
-        <w:t xml:space="preserve"> </w:t>
-      </w:r>
-      <w:proofErr w:type="gramStart"/>
-      <w:r>
-        <w:rPr>
-          <w:rFonts w:ascii="Arial" w:hAnsi="Arial" w:cs="Arial"/>
-        </w:rPr>
-        <w:t>%</w:t>
-      </w:r>
-      <w:r>
-        <w:rPr>
-          <w:rFonts w:ascii="Arial" w:hAnsi="Arial" w:cs="Arial"/>
-        </w:rPr>
-        <w:t>}</w:t>
+        <w:t xml:space="preserve"> %}</w:t>
       </w:r>
       <w:r>
         <w:rPr>
@@ -3144,21 +2878,31 @@
         <w:rPr>
           <w:rFonts w:ascii="Arial" w:hAnsi="Arial" w:cs="Arial"/>
         </w:rPr>
-        <w:t>users</w:t>
-      </w:r>
-      <w:proofErr w:type="gramEnd"/>
-      <w:r>
-        <w:rPr>
-          <w:rFonts w:ascii="Arial" w:hAnsi="Arial" w:cs="Arial"/>
-        </w:rPr>
-        <w:t>[0</w:t>
-      </w:r>
-      <w:proofErr w:type="gramStart"/>
-      <w:r>
-        <w:rPr>
-          <w:rFonts w:ascii="Arial" w:hAnsi="Arial" w:cs="Arial"/>
-        </w:rPr>
-        <w:t>]</w:t>
+        <w:t>other_parties</w:t>
+      </w:r>
+      <w:r>
+        <w:rPr>
+          <w:rFonts w:ascii="Arial" w:hAnsi="Arial" w:cs="Arial"/>
+        </w:rPr>
+        <w:t>[0]</w:t>
+      </w:r>
+      <w:r>
+        <w:rPr>
+          <w:rFonts w:ascii="Arial" w:hAnsi="Arial" w:cs="Arial"/>
+        </w:rPr>
+        <w:t xml:space="preserve"> }}{% else %}</w:t>
+      </w:r>
+      <w:r>
+        <w:rPr>
+          <w:rFonts w:ascii="Arial" w:hAnsi="Arial" w:cs="Arial"/>
+        </w:rPr>
+        <w:t>{{ policy.</w:t>
+      </w:r>
+      <w:r>
+        <w:rPr>
+          <w:rFonts w:ascii="Arial" w:hAnsi="Arial" w:cs="Arial"/>
+        </w:rPr>
+        <w:t>policyholder</w:t>
       </w:r>
       <w:r>
         <w:rPr>
@@ -3170,41 +2914,117 @@
         <w:rPr>
           <w:rFonts w:ascii="Arial" w:hAnsi="Arial" w:cs="Arial"/>
         </w:rPr>
-        <w:t>{</w:t>
-      </w:r>
-      <w:proofErr w:type="gramEnd"/>
-      <w:r>
-        <w:rPr>
-          <w:rFonts w:ascii="Arial" w:hAnsi="Arial" w:cs="Arial"/>
-        </w:rPr>
-        <w:t xml:space="preserve">% else </w:t>
-      </w:r>
-      <w:proofErr w:type="gramStart"/>
-      <w:r>
-        <w:rPr>
-          <w:rFonts w:ascii="Arial" w:hAnsi="Arial" w:cs="Arial"/>
-        </w:rPr>
-        <w:t>%}</w:t>
-      </w:r>
-      <w:r>
-        <w:rPr>
-          <w:rFonts w:ascii="Arial" w:hAnsi="Arial" w:cs="Arial"/>
-        </w:rPr>
-        <w:t>{{ policy</w:t>
-      </w:r>
-      <w:proofErr w:type="gramEnd"/>
-      <w:r>
-        <w:rPr>
-          <w:rFonts w:ascii="Arial" w:hAnsi="Arial" w:cs="Arial"/>
-        </w:rPr>
-        <w:t>.</w:t>
-      </w:r>
-      <w:proofErr w:type="gramStart"/>
-      <w:r>
-        <w:rPr>
-          <w:rFonts w:ascii="Arial" w:hAnsi="Arial" w:cs="Arial"/>
-        </w:rPr>
-        <w:t>policyholder</w:t>
+        <w:t>{% endif %}</w:t>
+      </w:r>
+    </w:p>
+    <w:p>
+      <w:pPr>
+        <w:pStyle w:val="ListParagraph"/>
+        <w:spacing w:after="0" w:line="240" w:lineRule="auto"/>
+        <w:ind w:left="-86" w:right="-547"/>
+        <w:rPr>
+          <w:rFonts w:ascii="Arial" w:hAnsi="Arial" w:cs="Arial"/>
+        </w:rPr>
+      </w:pPr>
+      <w:r>
+        <w:rPr>
+          <w:rFonts w:ascii="Arial" w:hAnsi="Arial" w:cs="Arial"/>
+        </w:rPr>
+        <w:t xml:space="preserve">c. </w:t>
+      </w:r>
+      <w:r>
+        <w:rPr>
+          <w:rFonts w:ascii="Arial" w:hAnsi="Arial" w:cs="Arial"/>
+        </w:rPr>
+        <w:t xml:space="preserve">Name of insurance co.: </w:t>
+      </w:r>
+      <w:r>
+        <w:rPr>
+          <w:rFonts w:ascii="Arial" w:hAnsi="Arial" w:cs="Arial"/>
+        </w:rPr>
+        <w:t>{{ p</w:t>
+      </w:r>
+      <w:r>
+        <w:rPr>
+          <w:rFonts w:ascii="Arial" w:hAnsi="Arial" w:cs="Arial"/>
+        </w:rPr>
+        <w:t>olicy</w:t>
+      </w:r>
+      <w:r>
+        <w:rPr>
+          <w:rFonts w:ascii="Arial" w:hAnsi="Arial" w:cs="Arial"/>
+        </w:rPr>
+        <w:t>.company_name }}</w:t>
+      </w:r>
+    </w:p>
+    <w:p>
+      <w:pPr>
+        <w:pStyle w:val="ListParagraph"/>
+        <w:spacing w:after="0" w:line="240" w:lineRule="auto"/>
+        <w:ind w:left="-86" w:right="-547"/>
+        <w:rPr>
+          <w:rFonts w:ascii="Arial" w:hAnsi="Arial" w:cs="Arial"/>
+        </w:rPr>
+      </w:pPr>
+      <w:r>
+        <w:rPr>
+          <w:rFonts w:ascii="Arial" w:hAnsi="Arial" w:cs="Arial"/>
+        </w:rPr>
+        <w:t xml:space="preserve">d. </w:t>
+      </w:r>
+      <w:r>
+        <w:rPr>
+          <w:rFonts w:ascii="Arial" w:hAnsi="Arial" w:cs="Arial"/>
+        </w:rPr>
+        <w:t>Policy</w:t>
+      </w:r>
+      <w:r>
+        <w:rPr>
+          <w:rFonts w:ascii="Arial" w:hAnsi="Arial" w:cs="Arial"/>
+        </w:rPr>
+        <w:t>/C</w:t>
+      </w:r>
+      <w:r>
+        <w:rPr>
+          <w:rFonts w:ascii="Arial" w:hAnsi="Arial" w:cs="Arial"/>
+        </w:rPr>
+        <w:t>ertificate</w:t>
+      </w:r>
+      <w:r>
+        <w:rPr>
+          <w:rFonts w:ascii="Arial" w:hAnsi="Arial" w:cs="Arial"/>
+        </w:rPr>
+        <w:t xml:space="preserve">/Contract/Group </w:t>
+      </w:r>
+      <w:r>
+        <w:rPr>
+          <w:rFonts w:ascii="Arial" w:hAnsi="Arial" w:cs="Arial"/>
+        </w:rPr>
+        <w:t>No.:</w:t>
+      </w:r>
+      <w:r>
+        <w:rPr>
+          <w:rFonts w:ascii="Arial" w:hAnsi="Arial" w:cs="Arial"/>
+        </w:rPr>
+        <w:t xml:space="preserve"> {{ policy.</w:t>
+      </w:r>
+      <w:r>
+        <w:rPr>
+          <w:rFonts w:ascii="Arial" w:hAnsi="Arial" w:cs="Arial"/>
+        </w:rPr>
+        <w:t>policy_number</w:t>
+      </w:r>
+      <w:r>
+        <w:rPr>
+          <w:rFonts w:ascii="Arial" w:hAnsi="Arial" w:cs="Arial"/>
+        </w:rPr>
+        <w:t xml:space="preserve"> }} / {{ policy.</w:t>
+      </w:r>
+      <w:r>
+        <w:rPr>
+          <w:rFonts w:ascii="Arial" w:hAnsi="Arial" w:cs="Arial"/>
+        </w:rPr>
+        <w:t>certificate_number</w:t>
       </w:r>
       <w:r>
         <w:rPr>
@@ -3212,27 +3032,6 @@
         </w:rPr>
         <w:t xml:space="preserve"> }}</w:t>
       </w:r>
-      <w:r>
-        <w:rPr>
-          <w:rFonts w:ascii="Arial" w:hAnsi="Arial" w:cs="Arial"/>
-        </w:rPr>
-        <w:t>{</w:t>
-      </w:r>
-      <w:proofErr w:type="gramEnd"/>
-      <w:r>
-        <w:rPr>
-          <w:rFonts w:ascii="Arial" w:hAnsi="Arial" w:cs="Arial"/>
-        </w:rPr>
-        <w:t xml:space="preserve">% </w:t>
-      </w:r>
-      <w:proofErr w:type="gramStart"/>
-      <w:r>
-        <w:rPr>
-          <w:rFonts w:ascii="Arial" w:hAnsi="Arial" w:cs="Arial"/>
-        </w:rPr>
-        <w:t>endif %}</w:t>
-      </w:r>
-      <w:proofErr w:type="gramEnd"/>
     </w:p>
     <w:p>
       <w:pPr>
@@ -3243,256 +3042,6 @@
           <w:rFonts w:ascii="Arial" w:hAnsi="Arial" w:cs="Arial"/>
         </w:rPr>
       </w:pPr>
-      <w:r>
-        <w:rPr>
-          <w:rFonts w:ascii="Arial" w:hAnsi="Arial" w:cs="Arial"/>
-        </w:rPr>
-        <w:t xml:space="preserve">c. </w:t>
-      </w:r>
-      <w:r>
-        <w:rPr>
-          <w:rFonts w:ascii="Arial" w:hAnsi="Arial" w:cs="Arial"/>
-        </w:rPr>
-        <w:t>Name of insurance co</w:t>
-      </w:r>
-      <w:r>
-        <w:rPr>
-          <w:rFonts w:ascii="Arial" w:hAnsi="Arial" w:cs="Arial"/>
-        </w:rPr>
-        <w:t>.</w:t>
-      </w:r>
-      <w:r>
-        <w:rPr>
-          <w:rFonts w:ascii="Arial" w:hAnsi="Arial" w:cs="Arial"/>
-        </w:rPr>
-        <w:t xml:space="preserve">: </w:t>
-      </w:r>
-      <w:proofErr w:type="gramStart"/>
-      <w:r>
-        <w:rPr>
-          <w:rFonts w:ascii="Arial" w:hAnsi="Arial" w:cs="Arial"/>
-        </w:rPr>
-        <w:t>{{ p</w:t>
-      </w:r>
-      <w:r>
-        <w:rPr>
-          <w:rFonts w:ascii="Arial" w:hAnsi="Arial" w:cs="Arial"/>
-        </w:rPr>
-        <w:t>olicy</w:t>
-      </w:r>
-      <w:proofErr w:type="gramEnd"/>
-      <w:r>
-        <w:rPr>
-          <w:rFonts w:ascii="Arial" w:hAnsi="Arial" w:cs="Arial"/>
-        </w:rPr>
-        <w:t>.company_</w:t>
-      </w:r>
-      <w:proofErr w:type="gramStart"/>
-      <w:r>
-        <w:rPr>
-          <w:rFonts w:ascii="Arial" w:hAnsi="Arial" w:cs="Arial"/>
-        </w:rPr>
-        <w:t>name }</w:t>
-      </w:r>
-      <w:proofErr w:type="gramEnd"/>
-      <w:r>
-        <w:rPr>
-          <w:rFonts w:ascii="Arial" w:hAnsi="Arial" w:cs="Arial"/>
-        </w:rPr>
-        <w:t>}</w:t>
-      </w:r>
-    </w:p>
-    <w:p>
-      <w:pPr>
-        <w:pStyle w:val="ListParagraph"/>
-        <w:spacing w:after="0" w:line="240" w:lineRule="auto"/>
-        <w:ind w:left="-86" w:right="-547"/>
-        <w:rPr>
-          <w:rFonts w:ascii="Arial" w:hAnsi="Arial" w:cs="Arial"/>
-        </w:rPr>
-      </w:pPr>
-      <w:r>
-        <w:rPr>
-          <w:rFonts w:ascii="Arial" w:hAnsi="Arial" w:cs="Arial"/>
-        </w:rPr>
-        <w:t xml:space="preserve">d. </w:t>
-      </w:r>
-      <w:r>
-        <w:rPr>
-          <w:rFonts w:ascii="Arial" w:hAnsi="Arial" w:cs="Arial"/>
-        </w:rPr>
-        <w:t>Policy</w:t>
-      </w:r>
-      <w:r>
-        <w:rPr>
-          <w:rFonts w:ascii="Arial" w:hAnsi="Arial" w:cs="Arial"/>
-        </w:rPr>
-        <w:t>/</w:t>
-      </w:r>
-      <w:r>
-        <w:rPr>
-          <w:rFonts w:ascii="Arial" w:hAnsi="Arial" w:cs="Arial"/>
-        </w:rPr>
-        <w:t>C</w:t>
-      </w:r>
-      <w:r>
-        <w:rPr>
-          <w:rFonts w:ascii="Arial" w:hAnsi="Arial" w:cs="Arial"/>
-        </w:rPr>
-        <w:t>ertificate</w:t>
-      </w:r>
-      <w:r>
-        <w:rPr>
-          <w:rFonts w:ascii="Arial" w:hAnsi="Arial" w:cs="Arial"/>
-        </w:rPr>
-        <w:t xml:space="preserve">/Contract/Group </w:t>
-      </w:r>
-      <w:r>
-        <w:rPr>
-          <w:rFonts w:ascii="Arial" w:hAnsi="Arial" w:cs="Arial"/>
-        </w:rPr>
-        <w:t>No.:</w:t>
-      </w:r>
-      <w:r>
-        <w:rPr>
-          <w:rFonts w:ascii="Arial" w:hAnsi="Arial" w:cs="Arial"/>
-        </w:rPr>
-        <w:t xml:space="preserve"> </w:t>
-      </w:r>
-      <w:proofErr w:type="gramStart"/>
-      <w:r>
-        <w:rPr>
-          <w:rFonts w:ascii="Arial" w:hAnsi="Arial" w:cs="Arial"/>
-        </w:rPr>
-        <w:t>{{</w:t>
-      </w:r>
-      <w:r>
-        <w:rPr>
-          <w:rFonts w:ascii="Arial" w:hAnsi="Arial" w:cs="Arial"/>
-        </w:rPr>
-        <w:t xml:space="preserve"> </w:t>
-      </w:r>
-      <w:r>
-        <w:rPr>
-          <w:rFonts w:ascii="Arial" w:hAnsi="Arial" w:cs="Arial"/>
-        </w:rPr>
-        <w:t>policy</w:t>
-      </w:r>
-      <w:proofErr w:type="gramEnd"/>
-      <w:r>
-        <w:rPr>
-          <w:rFonts w:ascii="Arial" w:hAnsi="Arial" w:cs="Arial"/>
-        </w:rPr>
-        <w:t>.</w:t>
-      </w:r>
-      <w:r>
-        <w:rPr>
-          <w:rFonts w:ascii="Arial" w:hAnsi="Arial" w:cs="Arial"/>
-        </w:rPr>
-        <w:t>policy_</w:t>
-      </w:r>
-      <w:proofErr w:type="gramStart"/>
-      <w:r>
-        <w:rPr>
-          <w:rFonts w:ascii="Arial" w:hAnsi="Arial" w:cs="Arial"/>
-        </w:rPr>
-        <w:t>number</w:t>
-      </w:r>
-      <w:r>
-        <w:rPr>
-          <w:rFonts w:ascii="Arial" w:hAnsi="Arial" w:cs="Arial"/>
-        </w:rPr>
-        <w:t xml:space="preserve"> </w:t>
-      </w:r>
-      <w:r>
-        <w:rPr>
-          <w:rFonts w:ascii="Arial" w:hAnsi="Arial" w:cs="Arial"/>
-        </w:rPr>
-        <w:t>}</w:t>
-      </w:r>
-      <w:proofErr w:type="gramEnd"/>
-      <w:r>
-        <w:rPr>
-          <w:rFonts w:ascii="Arial" w:hAnsi="Arial" w:cs="Arial"/>
-        </w:rPr>
-        <w:t>}</w:t>
-      </w:r>
-      <w:r>
-        <w:rPr>
-          <w:rFonts w:ascii="Arial" w:hAnsi="Arial" w:cs="Arial"/>
-        </w:rPr>
-        <w:t xml:space="preserve"> </w:t>
-      </w:r>
-      <w:r>
-        <w:rPr>
-          <w:rFonts w:ascii="Arial" w:hAnsi="Arial" w:cs="Arial"/>
-        </w:rPr>
-        <w:t>/</w:t>
-      </w:r>
-      <w:r>
-        <w:rPr>
-          <w:rFonts w:ascii="Arial" w:hAnsi="Arial" w:cs="Arial"/>
-        </w:rPr>
-        <w:t xml:space="preserve"> </w:t>
-      </w:r>
-      <w:proofErr w:type="gramStart"/>
-      <w:r>
-        <w:rPr>
-          <w:rFonts w:ascii="Arial" w:hAnsi="Arial" w:cs="Arial"/>
-        </w:rPr>
-        <w:t>{{</w:t>
-      </w:r>
-      <w:r>
-        <w:rPr>
-          <w:rFonts w:ascii="Arial" w:hAnsi="Arial" w:cs="Arial"/>
-        </w:rPr>
-        <w:t xml:space="preserve"> </w:t>
-      </w:r>
-      <w:r>
-        <w:rPr>
-          <w:rFonts w:ascii="Arial" w:hAnsi="Arial" w:cs="Arial"/>
-        </w:rPr>
-        <w:t>policy</w:t>
-      </w:r>
-      <w:proofErr w:type="gramEnd"/>
-      <w:r>
-        <w:rPr>
-          <w:rFonts w:ascii="Arial" w:hAnsi="Arial" w:cs="Arial"/>
-        </w:rPr>
-        <w:t>.</w:t>
-      </w:r>
-      <w:r>
-        <w:rPr>
-          <w:rFonts w:ascii="Arial" w:hAnsi="Arial" w:cs="Arial"/>
-        </w:rPr>
-        <w:t>certificate_</w:t>
-      </w:r>
-      <w:proofErr w:type="gramStart"/>
-      <w:r>
-        <w:rPr>
-          <w:rFonts w:ascii="Arial" w:hAnsi="Arial" w:cs="Arial"/>
-        </w:rPr>
-        <w:t>number</w:t>
-      </w:r>
-      <w:r>
-        <w:rPr>
-          <w:rFonts w:ascii="Arial" w:hAnsi="Arial" w:cs="Arial"/>
-        </w:rPr>
-        <w:t xml:space="preserve"> </w:t>
-      </w:r>
-      <w:r>
-        <w:rPr>
-          <w:rFonts w:ascii="Arial" w:hAnsi="Arial" w:cs="Arial"/>
-        </w:rPr>
-        <w:t>}</w:t>
-      </w:r>
-      <w:proofErr w:type="gramEnd"/>
-      <w:r>
-        <w:rPr>
-          <w:rFonts w:ascii="Arial" w:hAnsi="Arial" w:cs="Arial"/>
-        </w:rPr>
-        <w:t>}</w:t>
-      </w:r>
     </w:p>
     <w:p>
       <w:pPr>
@@ -3506,16 +3055,8 @@
         <w:rPr>
           <w:rFonts w:ascii="Arial" w:hAnsi="Arial" w:cs="Arial"/>
         </w:rPr>
-        <w:t xml:space="preserve">{%p </w:t>
-      </w:r>
-      <w:proofErr w:type="gramStart"/>
-      <w:r>
-        <w:rPr>
-          <w:rFonts w:ascii="Arial" w:hAnsi="Arial" w:cs="Arial"/>
-        </w:rPr>
-        <w:t>endif %}</w:t>
-      </w:r>
-      <w:proofErr w:type="gramEnd"/>
+        <w:t>{%p endif %}</w:t>
+      </w:r>
     </w:p>
     <w:p>
       <w:pPr>
@@ -3529,22 +3070,8 @@
         <w:rPr>
           <w:rFonts w:ascii="Arial" w:hAnsi="Arial" w:cs="Arial"/>
         </w:rPr>
-        <w:t>{</w:t>
-      </w:r>
-      <w:r>
-        <w:rPr>
-          <w:rFonts w:ascii="Arial" w:hAnsi="Arial" w:cs="Arial"/>
-        </w:rPr>
-        <w:t xml:space="preserve">%p </w:t>
-      </w:r>
-      <w:proofErr w:type="gramStart"/>
-      <w:r>
-        <w:rPr>
-          <w:rFonts w:ascii="Arial" w:hAnsi="Arial" w:cs="Arial"/>
-        </w:rPr>
-        <w:t>endfor %}</w:t>
-      </w:r>
-      <w:proofErr w:type="gramEnd"/>
+        <w:t>{%p endfor %}</w:t>
+      </w:r>
     </w:p>
     <w:p>
       <w:pPr>
@@ -3554,640 +3081,12 @@
           <w:rFonts w:ascii="Arial" w:hAnsi="Arial" w:cs="Arial"/>
         </w:rPr>
       </w:pPr>
-    </w:p>
-    <w:p>
-      <w:pPr>
-        <w:spacing w:after="0" w:line="240" w:lineRule="auto"/>
-        <w:ind w:left="-446" w:right="-547"/>
-        <w:rPr>
-          <w:rFonts w:ascii="Arial" w:hAnsi="Arial" w:cs="Arial"/>
-        </w:rPr>
-      </w:pPr>
-      <w:r>
-        <w:rPr>
-          <w:rFonts w:ascii="Arial" w:hAnsi="Arial" w:cs="Arial"/>
-        </w:rPr>
-        <w:t xml:space="preserve">{%p for </w:t>
-      </w:r>
-      <w:r>
-        <w:rPr>
-          <w:rFonts w:ascii="Arial" w:hAnsi="Arial" w:cs="Arial"/>
-        </w:rPr>
-        <w:t>policy</w:t>
-      </w:r>
-      <w:r>
-        <w:rPr>
-          <w:rFonts w:ascii="Arial" w:hAnsi="Arial" w:cs="Arial"/>
-        </w:rPr>
-        <w:t xml:space="preserve"> in </w:t>
-      </w:r>
-      <w:r>
-        <w:rPr>
-          <w:rFonts w:ascii="Arial" w:hAnsi="Arial" w:cs="Arial"/>
-        </w:rPr>
-        <w:t>other_</w:t>
-      </w:r>
-      <w:proofErr w:type="gramStart"/>
-      <w:r>
-        <w:rPr>
-          <w:rFonts w:ascii="Arial" w:hAnsi="Arial" w:cs="Arial"/>
-        </w:rPr>
-        <w:t>parties</w:t>
-      </w:r>
-      <w:r>
-        <w:rPr>
-          <w:rFonts w:ascii="Arial" w:hAnsi="Arial" w:cs="Arial"/>
-        </w:rPr>
-        <w:t>[</w:t>
-      </w:r>
-      <w:proofErr w:type="gramEnd"/>
-      <w:r>
-        <w:rPr>
-          <w:rFonts w:ascii="Arial" w:hAnsi="Arial" w:cs="Arial"/>
-        </w:rPr>
-        <w:t>0</w:t>
-      </w:r>
-      <w:proofErr w:type="gramStart"/>
-      <w:r>
-        <w:rPr>
-          <w:rFonts w:ascii="Arial" w:hAnsi="Arial" w:cs="Arial"/>
-        </w:rPr>
-        <w:t>].insurance</w:t>
-      </w:r>
-      <w:proofErr w:type="gramEnd"/>
-      <w:r>
-        <w:rPr>
-          <w:rFonts w:ascii="Arial" w:hAnsi="Arial" w:cs="Arial"/>
-        </w:rPr>
-        <w:t xml:space="preserve"> %}</w:t>
-      </w:r>
-    </w:p>
-    <w:p>
-      <w:pPr>
-        <w:tabs>
-          <w:tab w:val="left" w:leader="dot" w:pos="7200"/>
-        </w:tabs>
-        <w:spacing w:after="0"/>
-        <w:ind w:left="-450"/>
-        <w:rPr>
-          <w:rFonts w:ascii="Arial" w:hAnsi="Arial" w:cs="Arial"/>
-        </w:rPr>
-      </w:pPr>
-      <w:r>
-        <w:rPr>
-          <w:rFonts w:ascii="Arial" w:hAnsi="Arial" w:cs="Arial"/>
-        </w:rPr>
-        <w:t xml:space="preserve">{%p </w:t>
-      </w:r>
-      <w:r>
-        <w:rPr>
-          <w:rFonts w:ascii="Arial" w:hAnsi="Arial" w:cs="Arial"/>
-        </w:rPr>
-        <w:t>if policy.covers_child.any_</w:t>
-      </w:r>
-      <w:proofErr w:type="gramStart"/>
-      <w:r>
-        <w:rPr>
-          <w:rFonts w:ascii="Arial" w:hAnsi="Arial" w:cs="Arial"/>
-        </w:rPr>
-        <w:t>true()</w:t>
-      </w:r>
-      <w:r>
-        <w:rPr>
-          <w:rFonts w:ascii="Arial" w:hAnsi="Arial" w:cs="Arial"/>
-        </w:rPr>
-        <w:t xml:space="preserve"> </w:t>
-      </w:r>
-      <w:r>
-        <w:rPr>
-          <w:rFonts w:ascii="Arial" w:hAnsi="Arial" w:cs="Arial"/>
-        </w:rPr>
-        <w:t>%}</w:t>
-      </w:r>
-      <w:proofErr w:type="gramEnd"/>
-    </w:p>
-    <w:p>
-      <w:pPr>
-        <w:tabs>
-          <w:tab w:val="left" w:leader="dot" w:pos="7200"/>
-        </w:tabs>
-        <w:spacing w:after="0"/>
-        <w:ind w:left="-450"/>
-        <w:rPr>
-          <w:rFonts w:ascii="Arial" w:hAnsi="Arial" w:cs="Arial"/>
-        </w:rPr>
-      </w:pPr>
-    </w:p>
-    <w:p>
-      <w:pPr>
-        <w:pStyle w:val="ListParagraph"/>
-        <w:spacing w:after="0" w:line="240" w:lineRule="auto"/>
-        <w:ind w:left="-86" w:right="-547"/>
-        <w:rPr>
-          <w:rFonts w:ascii="Arial" w:hAnsi="Arial" w:cs="Arial"/>
-          <w:b/>
-          <w:bCs/>
-        </w:rPr>
-      </w:pPr>
-      <w:r>
-        <w:rPr>
-          <w:rFonts w:ascii="Arial" w:hAnsi="Arial" w:cs="Arial"/>
-          <w:b/>
-          <w:bCs/>
-        </w:rPr>
-        <w:t xml:space="preserve">a. </w:t>
-      </w:r>
-      <w:r>
-        <w:rPr>
-          <w:rFonts w:ascii="Arial" w:hAnsi="Arial" w:cs="Arial"/>
-          <w:b/>
-          <w:bCs/>
-        </w:rPr>
-        <w:t>Name of minor child(ren)</w:t>
-      </w:r>
-      <w:r>
-        <w:rPr>
-          <w:rFonts w:ascii="Arial" w:hAnsi="Arial" w:cs="Arial"/>
-          <w:b/>
-          <w:bCs/>
-        </w:rPr>
-        <w:t>:</w:t>
-      </w:r>
-      <w:r>
-        <w:rPr>
-          <w:rFonts w:ascii="Arial" w:hAnsi="Arial" w:cs="Arial"/>
-          <w:b/>
-          <w:bCs/>
-        </w:rPr>
-        <w:t xml:space="preserve"> </w:t>
-      </w:r>
-      <w:proofErr w:type="gramStart"/>
-      <w:r>
-        <w:rPr>
-          <w:rFonts w:ascii="Arial" w:hAnsi="Arial" w:cs="Arial"/>
-        </w:rPr>
-        <w:t>{{ comma</w:t>
-      </w:r>
-      <w:proofErr w:type="gramEnd"/>
-      <w:r>
-        <w:rPr>
-          <w:rFonts w:ascii="Arial" w:hAnsi="Arial" w:cs="Arial"/>
-        </w:rPr>
-        <w:t>_and_list(</w:t>
-      </w:r>
-      <w:proofErr w:type="gramStart"/>
-      <w:r>
-        <w:rPr>
-          <w:rFonts w:ascii="Arial" w:hAnsi="Arial" w:cs="Arial"/>
-        </w:rPr>
-        <w:t>provider.covers</w:t>
-      </w:r>
-      <w:proofErr w:type="gramEnd"/>
-      <w:r>
-        <w:rPr>
-          <w:rFonts w:ascii="Arial" w:hAnsi="Arial" w:cs="Arial"/>
-        </w:rPr>
-        <w:t>_child</w:t>
-      </w:r>
-      <w:proofErr w:type="gramStart"/>
-      <w:r>
-        <w:rPr>
-          <w:rFonts w:ascii="Arial" w:hAnsi="Arial" w:cs="Arial"/>
-        </w:rPr>
-        <w:t>) }</w:t>
-      </w:r>
-      <w:proofErr w:type="gramEnd"/>
-      <w:r>
-        <w:rPr>
-          <w:rFonts w:ascii="Arial" w:hAnsi="Arial" w:cs="Arial"/>
-        </w:rPr>
-        <w:t>}</w:t>
-      </w:r>
-    </w:p>
-    <w:p>
-      <w:pPr>
-        <w:pStyle w:val="ListParagraph"/>
-        <w:spacing w:after="0" w:line="240" w:lineRule="auto"/>
-        <w:ind w:left="-86" w:right="-547"/>
-        <w:rPr>
-          <w:rFonts w:ascii="Arial" w:hAnsi="Arial" w:cs="Arial"/>
-        </w:rPr>
-      </w:pPr>
-      <w:r>
-        <w:rPr>
-          <w:rFonts w:ascii="Arial" w:hAnsi="Arial" w:cs="Arial"/>
-        </w:rPr>
-        <w:t xml:space="preserve">b. </w:t>
-      </w:r>
-      <w:r>
-        <w:rPr>
-          <w:rFonts w:ascii="Arial" w:hAnsi="Arial" w:cs="Arial"/>
-        </w:rPr>
-        <w:t xml:space="preserve">Name of policy </w:t>
-      </w:r>
-      <w:proofErr w:type="gramStart"/>
-      <w:r>
-        <w:rPr>
-          <w:rFonts w:ascii="Arial" w:hAnsi="Arial" w:cs="Arial"/>
-        </w:rPr>
-        <w:t>holder: {</w:t>
-      </w:r>
-      <w:proofErr w:type="gramEnd"/>
-      <w:r>
-        <w:rPr>
-          <w:rFonts w:ascii="Arial" w:hAnsi="Arial" w:cs="Arial"/>
-        </w:rPr>
-        <w:t>% if policy</w:t>
-      </w:r>
-      <w:r>
-        <w:rPr>
-          <w:rFonts w:ascii="Arial" w:hAnsi="Arial" w:cs="Arial"/>
-        </w:rPr>
-        <w:t>.in_own_name</w:t>
-      </w:r>
-      <w:r>
-        <w:rPr>
-          <w:rFonts w:ascii="Arial" w:hAnsi="Arial" w:cs="Arial"/>
-        </w:rPr>
-        <w:t xml:space="preserve"> </w:t>
-      </w:r>
-      <w:proofErr w:type="gramStart"/>
-      <w:r>
-        <w:rPr>
-          <w:rFonts w:ascii="Arial" w:hAnsi="Arial" w:cs="Arial"/>
-        </w:rPr>
-        <w:t>%}</w:t>
-      </w:r>
-      <w:r>
-        <w:rPr>
-          <w:rFonts w:ascii="Arial" w:hAnsi="Arial" w:cs="Arial"/>
-        </w:rPr>
-        <w:t xml:space="preserve">{{ </w:t>
-      </w:r>
-      <w:r>
-        <w:rPr>
-          <w:rFonts w:ascii="Arial" w:hAnsi="Arial" w:cs="Arial"/>
-        </w:rPr>
-        <w:t>other</w:t>
-      </w:r>
-      <w:proofErr w:type="gramEnd"/>
-      <w:r>
-        <w:rPr>
-          <w:rFonts w:ascii="Arial" w:hAnsi="Arial" w:cs="Arial"/>
-        </w:rPr>
-        <w:t>_</w:t>
-      </w:r>
-      <w:proofErr w:type="gramStart"/>
-      <w:r>
-        <w:rPr>
-          <w:rFonts w:ascii="Arial" w:hAnsi="Arial" w:cs="Arial"/>
-        </w:rPr>
-        <w:t>parties</w:t>
-      </w:r>
-      <w:r>
-        <w:rPr>
-          <w:rFonts w:ascii="Arial" w:hAnsi="Arial" w:cs="Arial"/>
-        </w:rPr>
-        <w:t>[</w:t>
-      </w:r>
-      <w:proofErr w:type="gramEnd"/>
-      <w:r>
-        <w:rPr>
-          <w:rFonts w:ascii="Arial" w:hAnsi="Arial" w:cs="Arial"/>
-        </w:rPr>
-        <w:t>0</w:t>
-      </w:r>
-      <w:proofErr w:type="gramStart"/>
-      <w:r>
-        <w:rPr>
-          <w:rFonts w:ascii="Arial" w:hAnsi="Arial" w:cs="Arial"/>
-        </w:rPr>
-        <w:t>]</w:t>
-      </w:r>
-      <w:r>
-        <w:rPr>
-          <w:rFonts w:ascii="Arial" w:hAnsi="Arial" w:cs="Arial"/>
-        </w:rPr>
-        <w:t xml:space="preserve"> }}{</w:t>
-      </w:r>
-      <w:proofErr w:type="gramEnd"/>
-      <w:r>
-        <w:rPr>
-          <w:rFonts w:ascii="Arial" w:hAnsi="Arial" w:cs="Arial"/>
-        </w:rPr>
-        <w:t xml:space="preserve">% else </w:t>
-      </w:r>
-      <w:proofErr w:type="gramStart"/>
-      <w:r>
-        <w:rPr>
-          <w:rFonts w:ascii="Arial" w:hAnsi="Arial" w:cs="Arial"/>
-        </w:rPr>
-        <w:t>%}</w:t>
-      </w:r>
-      <w:r>
-        <w:rPr>
-          <w:rFonts w:ascii="Arial" w:hAnsi="Arial" w:cs="Arial"/>
-        </w:rPr>
-        <w:t>{{ policy</w:t>
-      </w:r>
-      <w:proofErr w:type="gramEnd"/>
-      <w:r>
-        <w:rPr>
-          <w:rFonts w:ascii="Arial" w:hAnsi="Arial" w:cs="Arial"/>
-        </w:rPr>
-        <w:t>.</w:t>
-      </w:r>
-      <w:proofErr w:type="gramStart"/>
-      <w:r>
-        <w:rPr>
-          <w:rFonts w:ascii="Arial" w:hAnsi="Arial" w:cs="Arial"/>
-        </w:rPr>
-        <w:t>policyholder</w:t>
-      </w:r>
-      <w:r>
-        <w:rPr>
-          <w:rFonts w:ascii="Arial" w:hAnsi="Arial" w:cs="Arial"/>
-        </w:rPr>
-        <w:t xml:space="preserve"> }}</w:t>
-      </w:r>
-      <w:r>
-        <w:rPr>
-          <w:rFonts w:ascii="Arial" w:hAnsi="Arial" w:cs="Arial"/>
-        </w:rPr>
-        <w:t>{</w:t>
-      </w:r>
-      <w:proofErr w:type="gramEnd"/>
-      <w:r>
-        <w:rPr>
-          <w:rFonts w:ascii="Arial" w:hAnsi="Arial" w:cs="Arial"/>
-        </w:rPr>
-        <w:t xml:space="preserve">% </w:t>
-      </w:r>
-      <w:proofErr w:type="gramStart"/>
-      <w:r>
-        <w:rPr>
-          <w:rFonts w:ascii="Arial" w:hAnsi="Arial" w:cs="Arial"/>
-        </w:rPr>
-        <w:t>endif %}</w:t>
-      </w:r>
-      <w:proofErr w:type="gramEnd"/>
-    </w:p>
-    <w:p>
-      <w:pPr>
-        <w:pStyle w:val="ListParagraph"/>
-        <w:spacing w:after="0" w:line="240" w:lineRule="auto"/>
-        <w:ind w:left="-86" w:right="-547"/>
-        <w:rPr>
-          <w:rFonts w:ascii="Arial" w:hAnsi="Arial" w:cs="Arial"/>
-        </w:rPr>
-      </w:pPr>
-      <w:r>
-        <w:rPr>
-          <w:rFonts w:ascii="Arial" w:hAnsi="Arial" w:cs="Arial"/>
-        </w:rPr>
-        <w:t xml:space="preserve">c. </w:t>
-      </w:r>
-      <w:r>
-        <w:rPr>
-          <w:rFonts w:ascii="Arial" w:hAnsi="Arial" w:cs="Arial"/>
-        </w:rPr>
-        <w:t xml:space="preserve">Name of insurance co.: </w:t>
-      </w:r>
-      <w:proofErr w:type="gramStart"/>
-      <w:r>
-        <w:rPr>
-          <w:rFonts w:ascii="Arial" w:hAnsi="Arial" w:cs="Arial"/>
-        </w:rPr>
-        <w:t>{{ p</w:t>
-      </w:r>
-      <w:r>
-        <w:rPr>
-          <w:rFonts w:ascii="Arial" w:hAnsi="Arial" w:cs="Arial"/>
-        </w:rPr>
-        <w:t>olicy</w:t>
-      </w:r>
-      <w:proofErr w:type="gramEnd"/>
-      <w:r>
-        <w:rPr>
-          <w:rFonts w:ascii="Arial" w:hAnsi="Arial" w:cs="Arial"/>
-        </w:rPr>
-        <w:t>.company_</w:t>
-      </w:r>
-      <w:proofErr w:type="gramStart"/>
-      <w:r>
-        <w:rPr>
-          <w:rFonts w:ascii="Arial" w:hAnsi="Arial" w:cs="Arial"/>
-        </w:rPr>
-        <w:t>name }</w:t>
-      </w:r>
-      <w:proofErr w:type="gramEnd"/>
-      <w:r>
-        <w:rPr>
-          <w:rFonts w:ascii="Arial" w:hAnsi="Arial" w:cs="Arial"/>
-        </w:rPr>
-        <w:t>}</w:t>
-      </w:r>
-    </w:p>
-    <w:p>
-      <w:pPr>
-        <w:pStyle w:val="ListParagraph"/>
-        <w:spacing w:after="0" w:line="240" w:lineRule="auto"/>
-        <w:ind w:left="-86" w:right="-547"/>
-        <w:rPr>
-          <w:rFonts w:ascii="Arial" w:hAnsi="Arial" w:cs="Arial"/>
-        </w:rPr>
-      </w:pPr>
-      <w:r>
-        <w:rPr>
-          <w:rFonts w:ascii="Arial" w:hAnsi="Arial" w:cs="Arial"/>
-        </w:rPr>
-        <w:t xml:space="preserve">d. </w:t>
-      </w:r>
-      <w:r>
-        <w:rPr>
-          <w:rFonts w:ascii="Arial" w:hAnsi="Arial" w:cs="Arial"/>
-        </w:rPr>
-        <w:t>Policy</w:t>
-      </w:r>
-      <w:r>
-        <w:rPr>
-          <w:rFonts w:ascii="Arial" w:hAnsi="Arial" w:cs="Arial"/>
-        </w:rPr>
-        <w:t>/C</w:t>
-      </w:r>
-      <w:r>
-        <w:rPr>
-          <w:rFonts w:ascii="Arial" w:hAnsi="Arial" w:cs="Arial"/>
-        </w:rPr>
-        <w:t>ertificate</w:t>
-      </w:r>
-      <w:r>
-        <w:rPr>
-          <w:rFonts w:ascii="Arial" w:hAnsi="Arial" w:cs="Arial"/>
-        </w:rPr>
-        <w:t xml:space="preserve">/Contract/Group </w:t>
-      </w:r>
-      <w:r>
-        <w:rPr>
-          <w:rFonts w:ascii="Arial" w:hAnsi="Arial" w:cs="Arial"/>
-        </w:rPr>
-        <w:t>No.:</w:t>
-      </w:r>
-      <w:r>
-        <w:rPr>
-          <w:rFonts w:ascii="Arial" w:hAnsi="Arial" w:cs="Arial"/>
-        </w:rPr>
-        <w:t xml:space="preserve"> </w:t>
-      </w:r>
-      <w:proofErr w:type="gramStart"/>
-      <w:r>
-        <w:rPr>
-          <w:rFonts w:ascii="Arial" w:hAnsi="Arial" w:cs="Arial"/>
-        </w:rPr>
-        <w:t>{{ policy</w:t>
-      </w:r>
-      <w:proofErr w:type="gramEnd"/>
-      <w:r>
-        <w:rPr>
-          <w:rFonts w:ascii="Arial" w:hAnsi="Arial" w:cs="Arial"/>
-        </w:rPr>
-        <w:t>.</w:t>
-      </w:r>
-      <w:r>
-        <w:rPr>
-          <w:rFonts w:ascii="Arial" w:hAnsi="Arial" w:cs="Arial"/>
-        </w:rPr>
-        <w:t>policy_</w:t>
-      </w:r>
-      <w:proofErr w:type="gramStart"/>
-      <w:r>
-        <w:rPr>
-          <w:rFonts w:ascii="Arial" w:hAnsi="Arial" w:cs="Arial"/>
-        </w:rPr>
-        <w:t>number</w:t>
-      </w:r>
-      <w:r>
-        <w:rPr>
-          <w:rFonts w:ascii="Arial" w:hAnsi="Arial" w:cs="Arial"/>
-        </w:rPr>
-        <w:t xml:space="preserve"> }</w:t>
-      </w:r>
-      <w:proofErr w:type="gramEnd"/>
-      <w:r>
-        <w:rPr>
-          <w:rFonts w:ascii="Arial" w:hAnsi="Arial" w:cs="Arial"/>
-        </w:rPr>
-        <w:t xml:space="preserve">} / </w:t>
-      </w:r>
-      <w:proofErr w:type="gramStart"/>
-      <w:r>
-        <w:rPr>
-          <w:rFonts w:ascii="Arial" w:hAnsi="Arial" w:cs="Arial"/>
-        </w:rPr>
-        <w:t>{{ policy</w:t>
-      </w:r>
-      <w:proofErr w:type="gramEnd"/>
-      <w:r>
-        <w:rPr>
-          <w:rFonts w:ascii="Arial" w:hAnsi="Arial" w:cs="Arial"/>
-        </w:rPr>
-        <w:t>.</w:t>
-      </w:r>
-      <w:r>
-        <w:rPr>
-          <w:rFonts w:ascii="Arial" w:hAnsi="Arial" w:cs="Arial"/>
-        </w:rPr>
-        <w:t>certificate_</w:t>
-      </w:r>
-      <w:proofErr w:type="gramStart"/>
-      <w:r>
-        <w:rPr>
-          <w:rFonts w:ascii="Arial" w:hAnsi="Arial" w:cs="Arial"/>
-        </w:rPr>
-        <w:t>number</w:t>
-      </w:r>
-      <w:r>
-        <w:rPr>
-          <w:rFonts w:ascii="Arial" w:hAnsi="Arial" w:cs="Arial"/>
-        </w:rPr>
-        <w:t xml:space="preserve"> }</w:t>
-      </w:r>
-      <w:proofErr w:type="gramEnd"/>
-      <w:r>
-        <w:rPr>
-          <w:rFonts w:ascii="Arial" w:hAnsi="Arial" w:cs="Arial"/>
-        </w:rPr>
-        <w:t>}</w:t>
-      </w:r>
-    </w:p>
-    <w:p>
-      <w:pPr>
-        <w:spacing w:after="0" w:line="240" w:lineRule="auto"/>
-        <w:ind w:left="-446" w:right="-547"/>
-        <w:rPr>
-          <w:rFonts w:ascii="Arial" w:hAnsi="Arial" w:cs="Arial"/>
-        </w:rPr>
-      </w:pPr>
-      <w:r>
-        <w:rPr>
-          <w:rFonts w:ascii="Arial" w:hAnsi="Arial" w:cs="Arial"/>
-        </w:rPr>
-        <w:t xml:space="preserve">{%p </w:t>
-      </w:r>
-      <w:proofErr w:type="gramStart"/>
-      <w:r>
-        <w:rPr>
-          <w:rFonts w:ascii="Arial" w:hAnsi="Arial" w:cs="Arial"/>
-        </w:rPr>
-        <w:t>endif %}</w:t>
-      </w:r>
-      <w:proofErr w:type="gramEnd"/>
-    </w:p>
-    <w:p>
-      <w:pPr>
-        <w:spacing w:after="0" w:line="240" w:lineRule="auto"/>
-        <w:ind w:left="-446" w:right="-547"/>
-        <w:rPr>
-          <w:rFonts w:ascii="Arial" w:hAnsi="Arial" w:cs="Arial"/>
-        </w:rPr>
-      </w:pPr>
-      <w:r>
-        <w:rPr>
-          <w:rFonts w:ascii="Arial" w:hAnsi="Arial" w:cs="Arial"/>
-        </w:rPr>
-        <w:t xml:space="preserve">{%p </w:t>
-      </w:r>
-      <w:proofErr w:type="gramStart"/>
-      <w:r>
-        <w:rPr>
-          <w:rFonts w:ascii="Arial" w:hAnsi="Arial" w:cs="Arial"/>
-        </w:rPr>
-        <w:t>endfor %}</w:t>
-      </w:r>
-      <w:proofErr w:type="gramEnd"/>
-    </w:p>
-    <w:p>
-      <w:pPr>
-        <w:spacing w:after="0" w:line="240" w:lineRule="auto"/>
-        <w:ind w:left="-446" w:right="-547"/>
-        <w:rPr>
-          <w:rFonts w:ascii="Arial" w:hAnsi="Arial" w:cs="Arial"/>
-        </w:rPr>
-      </w:pPr>
-      <w:r>
-        <w:rPr>
-          <w:rFonts w:ascii="Arial" w:hAnsi="Arial" w:cs="Arial"/>
-        </w:rPr>
-        <w:t xml:space="preserve">{%p </w:t>
-      </w:r>
-      <w:proofErr w:type="gramStart"/>
-      <w:r>
-        <w:rPr>
-          <w:rFonts w:ascii="Arial" w:hAnsi="Arial" w:cs="Arial"/>
-        </w:rPr>
-        <w:t>endif %}</w:t>
-      </w:r>
-      <w:proofErr w:type="gramEnd"/>
+      <w:r>
+        <w:rPr>
+          <w:rFonts w:ascii="Arial" w:hAnsi="Arial" w:cs="Arial"/>
+        </w:rPr>
+        <w:t>{%p endif %}</w:t>
+      </w:r>
     </w:p>
     <w:sectPr>
       <w:headerReference w:type="even" r:id="rId8"/>
@@ -4359,7 +3258,6 @@
               <w:szCs w:val="20"/>
             </w:rPr>
           </w:pPr>
-          <w:proofErr w:type="gramStart"/>
           <w:r>
             <w:rPr>
               <w:b/>
@@ -4386,29 +3284,8 @@
               <w:sz w:val="20"/>
               <w:szCs w:val="20"/>
             </w:rPr>
-            <w:t>he</w:t>
+            <w:t>he_court.number</w:t>
           </w:r>
-          <w:proofErr w:type="gramEnd"/>
-          <w:r>
-            <w:rPr>
-              <w:b/>
-              <w:bCs/>
-              <w:sz w:val="20"/>
-              <w:szCs w:val="20"/>
-            </w:rPr>
-            <w:t>_</w:t>
-          </w:r>
-          <w:proofErr w:type="gramStart"/>
-          <w:r>
-            <w:rPr>
-              <w:b/>
-              <w:bCs/>
-              <w:sz w:val="20"/>
-              <w:szCs w:val="20"/>
-            </w:rPr>
-            <w:t>court.number</w:t>
-          </w:r>
-          <w:proofErr w:type="gramEnd"/>
           <w:r>
             <w:rPr>
               <w:b/>
@@ -4440,7 +3317,6 @@
               <w:szCs w:val="20"/>
             </w:rPr>
           </w:pPr>
-          <w:proofErr w:type="gramStart"/>
           <w:r>
             <w:rPr>
               <w:b/>
@@ -4458,47 +3334,7 @@
               <w:sz w:val="20"/>
               <w:szCs w:val="20"/>
             </w:rPr>
-            <w:t>county</w:t>
-          </w:r>
-          <w:proofErr w:type="gramEnd"/>
-          <w:r>
-            <w:rPr>
-              <w:b/>
-              <w:bCs/>
-              <w:sz w:val="20"/>
-              <w:szCs w:val="20"/>
-            </w:rPr>
-            <w:t>_</w:t>
-          </w:r>
-          <w:proofErr w:type="gramStart"/>
-          <w:r>
-            <w:rPr>
-              <w:b/>
-              <w:bCs/>
-              <w:sz w:val="20"/>
-              <w:szCs w:val="20"/>
-            </w:rPr>
-            <w:t>choice.upper</w:t>
-          </w:r>
-          <w:proofErr w:type="gramEnd"/>
-          <w:r>
-            <w:rPr>
-              <w:b/>
-              <w:bCs/>
-              <w:sz w:val="20"/>
-              <w:szCs w:val="20"/>
-            </w:rPr>
-            <w:t>(</w:t>
-          </w:r>
-          <w:proofErr w:type="gramStart"/>
-          <w:r>
-            <w:rPr>
-              <w:b/>
-              <w:bCs/>
-              <w:sz w:val="20"/>
-              <w:szCs w:val="20"/>
-            </w:rPr>
-            <w:t>)</w:t>
+            <w:t>county_choice.upper()</w:t>
           </w:r>
           <w:r>
             <w:rPr>
@@ -4508,18 +3344,7 @@
               <w:sz w:val="20"/>
               <w:szCs w:val="20"/>
             </w:rPr>
-            <w:t xml:space="preserve"> }</w:t>
-          </w:r>
-          <w:proofErr w:type="gramEnd"/>
-          <w:r>
-            <w:rPr>
-              <w:b/>
-              <w:bCs/>
-              <w:caps/>
-              <w:sz w:val="20"/>
-              <w:szCs w:val="20"/>
-            </w:rPr>
-            <w:t>}</w:t>
+            <w:t xml:space="preserve"> }}</w:t>
           </w:r>
           <w:r>
             <w:rPr>
@@ -4644,7 +3469,6 @@
               <w:szCs w:val="20"/>
             </w:rPr>
           </w:pPr>
-          <w:proofErr w:type="gramStart"/>
           <w:r>
             <w:rPr>
               <w:b/>
@@ -4661,17 +3485,7 @@
               <w:sz w:val="20"/>
               <w:szCs w:val="20"/>
             </w:rPr>
-            <w:t>docket</w:t>
-          </w:r>
-          <w:proofErr w:type="gramEnd"/>
-          <w:r>
-            <w:rPr>
-              <w:b/>
-              <w:bCs/>
-              <w:sz w:val="20"/>
-              <w:szCs w:val="20"/>
-            </w:rPr>
-            <w:t>_number</w:t>
+            <w:t>docket_number</w:t>
           </w:r>
           <w:r>
             <w:rPr>

</xml_diff>

<commit_message>
overflow example working in FOC23 for other_parties[0].other_identifying_inf
</commit_message>
<xml_diff>
--- a/docassemble/MLHDivorceAndCustody/data/templates/verified_statement_foc23_addendum.docx
+++ b/docassemble/MLHDivorceAndCustody/data/templates/verified_statement_foc23_addendum.docx
@@ -23,6 +23,7 @@
         </w:rPr>
         <w:t xml:space="preserve">if </w:t>
       </w:r>
+      <w:proofErr w:type="gramStart"/>
       <w:r>
         <w:rPr>
           <w:rFonts w:ascii="Arial" w:hAnsi="Arial" w:cs="Arial"/>
@@ -33,7 +34,28 @@
         <w:rPr>
           <w:rFonts w:ascii="Arial" w:hAnsi="Arial" w:cs="Arial"/>
         </w:rPr>
-        <w:t>[0].other_identifying_info</w:t>
+        <w:t>[</w:t>
+      </w:r>
+      <w:proofErr w:type="gramEnd"/>
+      <w:r>
+        <w:rPr>
+          <w:rFonts w:ascii="Arial" w:hAnsi="Arial" w:cs="Arial"/>
+        </w:rPr>
+        <w:t>0</w:t>
+      </w:r>
+      <w:proofErr w:type="gramStart"/>
+      <w:r>
+        <w:rPr>
+          <w:rFonts w:ascii="Arial" w:hAnsi="Arial" w:cs="Arial"/>
+        </w:rPr>
+        <w:t>].other</w:t>
+      </w:r>
+      <w:proofErr w:type="gramEnd"/>
+      <w:r>
+        <w:rPr>
+          <w:rFonts w:ascii="Arial" w:hAnsi="Arial" w:cs="Arial"/>
+        </w:rPr>
+        <w:t>_identifying_info</w:t>
       </w:r>
       <w:r>
         <w:rPr>
@@ -45,7 +67,14 @@
         <w:rPr>
           <w:rFonts w:ascii="Arial" w:hAnsi="Arial" w:cs="Arial"/>
         </w:rPr>
-        <w:t xml:space="preserve"> &gt; 19</w:t>
+        <w:t xml:space="preserve"> &gt; </w:t>
+      </w:r>
+      <w:proofErr w:type="gramStart"/>
+      <w:r>
+        <w:rPr>
+          <w:rFonts w:ascii="Arial" w:hAnsi="Arial" w:cs="Arial"/>
+        </w:rPr>
+        <w:t>19</w:t>
       </w:r>
       <w:r>
         <w:rPr>
@@ -59,6 +88,7 @@
         </w:rPr>
         <w:t>}</w:t>
       </w:r>
+      <w:proofErr w:type="gramEnd"/>
     </w:p>
     <w:p>
       <w:pPr>
@@ -111,6 +141,7 @@
           <w:rFonts w:ascii="Arial" w:hAnsi="Arial" w:cs="Arial"/>
         </w:rPr>
       </w:pPr>
+      <w:proofErr w:type="gramStart"/>
       <w:r>
         <w:rPr>
           <w:rFonts w:ascii="Arial" w:hAnsi="Arial" w:cs="Arial"/>
@@ -129,12 +160,35 @@
         </w:rPr>
         <w:t>users</w:t>
       </w:r>
-      <w:r>
-        <w:rPr>
-          <w:rFonts w:ascii="Arial" w:hAnsi="Arial" w:cs="Arial"/>
-        </w:rPr>
-        <w:t>[0].other_identifying_info }</w:t>
-      </w:r>
+      <w:proofErr w:type="gramEnd"/>
+      <w:r>
+        <w:rPr>
+          <w:rFonts w:ascii="Arial" w:hAnsi="Arial" w:cs="Arial"/>
+        </w:rPr>
+        <w:t>[0</w:t>
+      </w:r>
+      <w:proofErr w:type="gramStart"/>
+      <w:r>
+        <w:rPr>
+          <w:rFonts w:ascii="Arial" w:hAnsi="Arial" w:cs="Arial"/>
+        </w:rPr>
+        <w:t>].other</w:t>
+      </w:r>
+      <w:proofErr w:type="gramEnd"/>
+      <w:r>
+        <w:rPr>
+          <w:rFonts w:ascii="Arial" w:hAnsi="Arial" w:cs="Arial"/>
+        </w:rPr>
+        <w:t>_identifying_</w:t>
+      </w:r>
+      <w:proofErr w:type="gramStart"/>
+      <w:r>
+        <w:rPr>
+          <w:rFonts w:ascii="Arial" w:hAnsi="Arial" w:cs="Arial"/>
+        </w:rPr>
+        <w:t>info }</w:t>
+      </w:r>
+      <w:proofErr w:type="gramEnd"/>
       <w:r>
         <w:rPr>
           <w:rFonts w:ascii="Arial" w:hAnsi="Arial" w:cs="Arial"/>
@@ -155,8 +209,16 @@
         <w:rPr>
           <w:rFonts w:ascii="Arial" w:hAnsi="Arial" w:cs="Arial"/>
         </w:rPr>
-        <w:t>{%p endif %}</w:t>
-      </w:r>
+        <w:t xml:space="preserve">{%p </w:t>
+      </w:r>
+      <w:proofErr w:type="gramStart"/>
+      <w:r>
+        <w:rPr>
+          <w:rFonts w:ascii="Arial" w:hAnsi="Arial" w:cs="Arial"/>
+        </w:rPr>
+        <w:t>endif %}</w:t>
+      </w:r>
+      <w:proofErr w:type="gramEnd"/>
     </w:p>
     <w:p>
       <w:pPr>
@@ -199,7 +261,35 @@
         <w:rPr>
           <w:rFonts w:ascii="Arial" w:hAnsi="Arial" w:cs="Arial"/>
         </w:rPr>
-        <w:t>other_parties[0].other_identifying_info</w:t>
+        <w:t>other_</w:t>
+      </w:r>
+      <w:proofErr w:type="gramStart"/>
+      <w:r>
+        <w:rPr>
+          <w:rFonts w:ascii="Arial" w:hAnsi="Arial" w:cs="Arial"/>
+        </w:rPr>
+        <w:t>parties[</w:t>
+      </w:r>
+      <w:proofErr w:type="gramEnd"/>
+      <w:r>
+        <w:rPr>
+          <w:rFonts w:ascii="Arial" w:hAnsi="Arial" w:cs="Arial"/>
+        </w:rPr>
+        <w:t>0</w:t>
+      </w:r>
+      <w:proofErr w:type="gramStart"/>
+      <w:r>
+        <w:rPr>
+          <w:rFonts w:ascii="Arial" w:hAnsi="Arial" w:cs="Arial"/>
+        </w:rPr>
+        <w:t>].other</w:t>
+      </w:r>
+      <w:proofErr w:type="gramEnd"/>
+      <w:r>
+        <w:rPr>
+          <w:rFonts w:ascii="Arial" w:hAnsi="Arial" w:cs="Arial"/>
+        </w:rPr>
+        <w:t>_identifying_info</w:t>
       </w:r>
       <w:r>
         <w:rPr>
@@ -211,7 +301,14 @@
         <w:rPr>
           <w:rFonts w:ascii="Arial" w:hAnsi="Arial" w:cs="Arial"/>
         </w:rPr>
-        <w:t xml:space="preserve"> &gt; 19</w:t>
+        <w:t xml:space="preserve"> &gt; </w:t>
+      </w:r>
+      <w:proofErr w:type="gramStart"/>
+      <w:r>
+        <w:rPr>
+          <w:rFonts w:ascii="Arial" w:hAnsi="Arial" w:cs="Arial"/>
+        </w:rPr>
+        <w:t>19</w:t>
       </w:r>
       <w:r>
         <w:rPr>
@@ -225,6 +322,7 @@
         </w:rPr>
         <w:t>}</w:t>
       </w:r>
+      <w:proofErr w:type="gramEnd"/>
     </w:p>
     <w:p>
       <w:pPr>
@@ -263,8 +361,56 @@
         <w:rPr>
           <w:rFonts w:ascii="Arial" w:hAnsi="Arial" w:cs="Arial"/>
         </w:rPr>
-        <w:t>{ other_parties[0].other_identifying_info }</w:t>
-      </w:r>
+        <w:t>{</w:t>
+      </w:r>
+      <w:r>
+        <w:rPr>
+          <w:rFonts w:ascii="Arial" w:hAnsi="Arial" w:cs="Arial"/>
+        </w:rPr>
+        <w:t>verified_statement_foc_</w:t>
+      </w:r>
+      <w:proofErr w:type="gramStart"/>
+      <w:r>
+        <w:rPr>
+          <w:rFonts w:ascii="Arial" w:hAnsi="Arial" w:cs="Arial"/>
+        </w:rPr>
+        <w:t>23.overflow</w:t>
+      </w:r>
+      <w:proofErr w:type="gramEnd"/>
+      <w:r>
+        <w:rPr>
+          <w:rFonts w:ascii="Arial" w:hAnsi="Arial" w:cs="Arial"/>
+        </w:rPr>
+        <w:t>_value("other_parties[0</w:t>
+      </w:r>
+      <w:proofErr w:type="gramStart"/>
+      <w:r>
+        <w:rPr>
+          <w:rFonts w:ascii="Arial" w:hAnsi="Arial" w:cs="Arial"/>
+        </w:rPr>
+        <w:t>].other</w:t>
+      </w:r>
+      <w:proofErr w:type="gramEnd"/>
+      <w:r>
+        <w:rPr>
+          <w:rFonts w:ascii="Arial" w:hAnsi="Arial" w:cs="Arial"/>
+        </w:rPr>
+        <w:t>_identifying_info"</w:t>
+      </w:r>
+      <w:proofErr w:type="gramStart"/>
+      <w:r>
+        <w:rPr>
+          <w:rFonts w:ascii="Arial" w:hAnsi="Arial" w:cs="Arial"/>
+        </w:rPr>
+        <w:t>)</w:t>
+      </w:r>
+      <w:r>
+        <w:rPr>
+          <w:rFonts w:ascii="Arial" w:hAnsi="Arial" w:cs="Arial"/>
+        </w:rPr>
+        <w:t xml:space="preserve"> }</w:t>
+      </w:r>
+      <w:proofErr w:type="gramEnd"/>
       <w:r>
         <w:rPr>
           <w:rFonts w:ascii="Arial" w:hAnsi="Arial" w:cs="Arial"/>
@@ -285,8 +431,16 @@
         <w:rPr>
           <w:rFonts w:ascii="Arial" w:hAnsi="Arial" w:cs="Arial"/>
         </w:rPr>
-        <w:t>{%p endif %}</w:t>
-      </w:r>
+        <w:t xml:space="preserve">{%p </w:t>
+      </w:r>
+      <w:proofErr w:type="gramStart"/>
+      <w:r>
+        <w:rPr>
+          <w:rFonts w:ascii="Arial" w:hAnsi="Arial" w:cs="Arial"/>
+        </w:rPr>
+        <w:t>endif %}</w:t>
+      </w:r>
+      <w:proofErr w:type="gramEnd"/>
     </w:p>
     <w:p>
       <w:pPr>
@@ -326,11 +480,19 @@
         </w:rPr>
         <w:t xml:space="preserve"> </w:t>
       </w:r>
-      <w:r>
-        <w:rPr>
-          <w:rFonts w:ascii="Arial" w:hAnsi="Arial" w:cs="Arial"/>
-        </w:rPr>
-        <w:t>children.filter(legal_parent="both")</w:t>
+      <w:proofErr w:type="gramStart"/>
+      <w:r>
+        <w:rPr>
+          <w:rFonts w:ascii="Arial" w:hAnsi="Arial" w:cs="Arial"/>
+        </w:rPr>
+        <w:t>children.filter</w:t>
+      </w:r>
+      <w:proofErr w:type="gramEnd"/>
+      <w:r>
+        <w:rPr>
+          <w:rFonts w:ascii="Arial" w:hAnsi="Arial" w:cs="Arial"/>
+        </w:rPr>
+        <w:t>(legal_parent="both")</w:t>
       </w:r>
       <w:r>
         <w:rPr>
@@ -408,7 +570,14 @@
         <w:rPr>
           <w:rFonts w:ascii="Arial" w:hAnsi="Arial" w:cs="Arial"/>
         </w:rPr>
-        <w:t>children_now_live_with_which_parent == "both"</w:t>
+        <w:t>children_now_live_with_which_parent == "both</w:t>
+      </w:r>
+      <w:proofErr w:type="gramStart"/>
+      <w:r>
+        <w:rPr>
+          <w:rFonts w:ascii="Arial" w:hAnsi="Arial" w:cs="Arial"/>
+        </w:rPr>
+        <w:t>"</w:t>
       </w:r>
       <w:r>
         <w:rPr>
@@ -428,6 +597,7 @@
         </w:rPr>
         <w:t>}</w:t>
       </w:r>
+      <w:proofErr w:type="gramEnd"/>
     </w:p>
     <w:p>
       <w:pPr>
@@ -516,11 +686,19 @@
         </w:rPr>
         <w:t xml:space="preserve"> </w:t>
       </w:r>
-      <w:r>
-        <w:rPr>
-          <w:rFonts w:ascii="Arial" w:hAnsi="Arial" w:cs="Arial"/>
-        </w:rPr>
-        <w:t>children.filter(legal_parent="both")</w:t>
+      <w:proofErr w:type="gramStart"/>
+      <w:r>
+        <w:rPr>
+          <w:rFonts w:ascii="Arial" w:hAnsi="Arial" w:cs="Arial"/>
+        </w:rPr>
+        <w:t>children.filter</w:t>
+      </w:r>
+      <w:proofErr w:type="gramEnd"/>
+      <w:r>
+        <w:rPr>
+          <w:rFonts w:ascii="Arial" w:hAnsi="Arial" w:cs="Arial"/>
+        </w:rPr>
+        <w:t>(legal_parent="both")</w:t>
       </w:r>
       <w:r>
         <w:rPr>
@@ -534,6 +712,7 @@
         </w:rPr>
         <w:t xml:space="preserve">| length &gt; </w:t>
       </w:r>
+      <w:proofErr w:type="gramStart"/>
       <w:r>
         <w:rPr>
           <w:rFonts w:ascii="Arial" w:hAnsi="Arial" w:cs="Arial"/>
@@ -546,6 +725,7 @@
         </w:rPr>
         <w:t xml:space="preserve"> %}</w:t>
       </w:r>
+      <w:proofErr w:type="gramEnd"/>
     </w:p>
     <w:p>
       <w:pPr>
@@ -609,17 +789,46 @@
         </w:rPr>
         <w:t xml:space="preserve"> in </w:t>
       </w:r>
-      <w:r>
-        <w:rPr>
-          <w:rFonts w:ascii="Arial" w:hAnsi="Arial" w:cs="Arial"/>
-        </w:rPr>
-        <w:t>children.filter(legal_parent="both")</w:t>
-      </w:r>
-      <w:r>
-        <w:rPr>
-          <w:rFonts w:ascii="Arial" w:hAnsi="Arial" w:cs="Arial"/>
-        </w:rPr>
-        <w:t>[4:]</w:t>
+      <w:proofErr w:type="gramStart"/>
+      <w:r>
+        <w:rPr>
+          <w:rFonts w:ascii="Arial" w:hAnsi="Arial" w:cs="Arial"/>
+        </w:rPr>
+        <w:t>children.filter</w:t>
+      </w:r>
+      <w:proofErr w:type="gramEnd"/>
+      <w:r>
+        <w:rPr>
+          <w:rFonts w:ascii="Arial" w:hAnsi="Arial" w:cs="Arial"/>
+        </w:rPr>
+        <w:t>(legal_parent="both</w:t>
+      </w:r>
+      <w:proofErr w:type="gramStart"/>
+      <w:r>
+        <w:rPr>
+          <w:rFonts w:ascii="Arial" w:hAnsi="Arial" w:cs="Arial"/>
+        </w:rPr>
+        <w:t>")</w:t>
+      </w:r>
+      <w:r>
+        <w:rPr>
+          <w:rFonts w:ascii="Arial" w:hAnsi="Arial" w:cs="Arial"/>
+        </w:rPr>
+        <w:t>[</w:t>
+      </w:r>
+      <w:proofErr w:type="gramEnd"/>
+      <w:r>
+        <w:rPr>
+          <w:rFonts w:ascii="Arial" w:hAnsi="Arial" w:cs="Arial"/>
+        </w:rPr>
+        <w:t>4:</w:t>
+      </w:r>
+      <w:proofErr w:type="gramStart"/>
+      <w:r>
+        <w:rPr>
+          <w:rFonts w:ascii="Arial" w:hAnsi="Arial" w:cs="Arial"/>
+        </w:rPr>
+        <w:t>]</w:t>
       </w:r>
       <w:r>
         <w:rPr>
@@ -633,6 +842,7 @@
         </w:rPr>
         <w:t>%}</w:t>
       </w:r>
+      <w:proofErr w:type="gramEnd"/>
     </w:p>
     <w:p>
       <w:pPr>
@@ -667,6 +877,7 @@
         </w:rPr>
         <w:t xml:space="preserve"> of minor child in case: </w:t>
       </w:r>
+      <w:proofErr w:type="gramStart"/>
       <w:r>
         <w:rPr>
           <w:rFonts w:ascii="Arial" w:hAnsi="Arial" w:cs="Arial"/>
@@ -679,6 +890,7 @@
         </w:rPr>
         <w:t>child</w:t>
       </w:r>
+      <w:proofErr w:type="gramEnd"/>
       <w:r>
         <w:rPr>
           <w:rFonts w:ascii="Arial" w:hAnsi="Arial" w:cs="Arial"/>
@@ -707,7 +919,14 @@
         <w:rPr>
           <w:rFonts w:ascii="Arial" w:hAnsi="Arial" w:cs="Arial"/>
         </w:rPr>
-        <w:t>{% if child.</w:t>
+        <w:t xml:space="preserve">{% if </w:t>
+      </w:r>
+      <w:proofErr w:type="gramStart"/>
+      <w:r>
+        <w:rPr>
+          <w:rFonts w:ascii="Arial" w:hAnsi="Arial" w:cs="Arial"/>
+        </w:rPr>
+        <w:t>child.</w:t>
       </w:r>
       <w:r>
         <w:rPr>
@@ -715,6 +934,7 @@
         </w:rPr>
         <w:t>gender</w:t>
       </w:r>
+      <w:proofErr w:type="gramEnd"/>
       <w:r>
         <w:rPr>
           <w:rFonts w:ascii="Arial" w:hAnsi="Arial" w:cs="Arial"/>
@@ -743,68 +963,85 @@
         <w:rPr>
           <w:rFonts w:ascii="Arial" w:hAnsi="Arial" w:cs="Arial"/>
         </w:rPr>
+        <w:t xml:space="preserve">” </w:t>
+      </w:r>
+      <w:proofErr w:type="gramStart"/>
+      <w:r>
+        <w:rPr>
+          <w:rFonts w:ascii="Arial" w:hAnsi="Arial" w:cs="Arial"/>
+        </w:rPr>
+        <w:t>%}</w:t>
+      </w:r>
+      <w:r>
+        <w:rPr>
+          <w:rFonts w:ascii="Arial" w:hAnsi="Arial" w:cs="Arial"/>
+        </w:rPr>
+        <w:t>f</w:t>
+      </w:r>
+      <w:proofErr w:type="gramEnd"/>
+      <w:r>
+        <w:rPr>
+          <w:rFonts w:ascii="Arial" w:hAnsi="Arial" w:cs="Arial"/>
+        </w:rPr>
+        <w:t xml:space="preserve">{% </w:t>
+      </w:r>
+      <w:r>
+        <w:rPr>
+          <w:rFonts w:ascii="Arial" w:hAnsi="Arial" w:cs="Arial"/>
+        </w:rPr>
+        <w:t>el</w:t>
+      </w:r>
+      <w:r>
+        <w:rPr>
+          <w:rFonts w:ascii="Arial" w:hAnsi="Arial" w:cs="Arial"/>
+        </w:rPr>
+        <w:t xml:space="preserve">if </w:t>
+      </w:r>
+      <w:proofErr w:type="gramStart"/>
+      <w:r>
+        <w:rPr>
+          <w:rFonts w:ascii="Arial" w:hAnsi="Arial" w:cs="Arial"/>
+        </w:rPr>
+        <w:t>child.</w:t>
+      </w:r>
+      <w:r>
+        <w:rPr>
+          <w:rFonts w:ascii="Arial" w:hAnsi="Arial" w:cs="Arial"/>
+        </w:rPr>
+        <w:t>gender</w:t>
+      </w:r>
+      <w:proofErr w:type="gramEnd"/>
+      <w:r>
+        <w:rPr>
+          <w:rFonts w:ascii="Arial" w:hAnsi="Arial" w:cs="Arial"/>
+        </w:rPr>
+        <w:t xml:space="preserve"> </w:t>
+      </w:r>
+      <w:r>
+        <w:rPr>
+          <w:rFonts w:ascii="Arial" w:hAnsi="Arial" w:cs="Arial"/>
+        </w:rPr>
+        <w:t>=</w:t>
+      </w:r>
+      <w:r>
+        <w:rPr>
+          <w:rFonts w:ascii="Arial" w:hAnsi="Arial" w:cs="Arial"/>
+        </w:rPr>
+        <w:t>= “</w:t>
+      </w:r>
+      <w:r>
+        <w:rPr>
+          <w:rFonts w:ascii="Arial" w:hAnsi="Arial" w:cs="Arial"/>
+        </w:rPr>
+        <w:t>male</w:t>
+      </w:r>
+      <w:r>
+        <w:rPr>
+          <w:rFonts w:ascii="Arial" w:hAnsi="Arial" w:cs="Arial"/>
+        </w:rPr>
         <w:t>” %}</w:t>
       </w:r>
-      <w:r>
-        <w:rPr>
-          <w:rFonts w:ascii="Arial" w:hAnsi="Arial" w:cs="Arial"/>
-        </w:rPr>
-        <w:t>f</w:t>
-      </w:r>
-      <w:r>
-        <w:rPr>
-          <w:rFonts w:ascii="Arial" w:hAnsi="Arial" w:cs="Arial"/>
-        </w:rPr>
-        <w:t xml:space="preserve">{% </w:t>
-      </w:r>
-      <w:r>
-        <w:rPr>
-          <w:rFonts w:ascii="Arial" w:hAnsi="Arial" w:cs="Arial"/>
-        </w:rPr>
-        <w:t>el</w:t>
-      </w:r>
-      <w:r>
-        <w:rPr>
-          <w:rFonts w:ascii="Arial" w:hAnsi="Arial" w:cs="Arial"/>
-        </w:rPr>
-        <w:t>if child.</w:t>
-      </w:r>
-      <w:r>
-        <w:rPr>
-          <w:rFonts w:ascii="Arial" w:hAnsi="Arial" w:cs="Arial"/>
-        </w:rPr>
-        <w:t>gender</w:t>
-      </w:r>
-      <w:r>
-        <w:rPr>
-          <w:rFonts w:ascii="Arial" w:hAnsi="Arial" w:cs="Arial"/>
-        </w:rPr>
-        <w:t xml:space="preserve"> </w:t>
-      </w:r>
-      <w:r>
-        <w:rPr>
-          <w:rFonts w:ascii="Arial" w:hAnsi="Arial" w:cs="Arial"/>
-        </w:rPr>
-        <w:t>=</w:t>
-      </w:r>
-      <w:r>
-        <w:rPr>
-          <w:rFonts w:ascii="Arial" w:hAnsi="Arial" w:cs="Arial"/>
-        </w:rPr>
-        <w:t>= “</w:t>
-      </w:r>
-      <w:r>
-        <w:rPr>
-          <w:rFonts w:ascii="Arial" w:hAnsi="Arial" w:cs="Arial"/>
-        </w:rPr>
-        <w:t>male</w:t>
-      </w:r>
-      <w:r>
-        <w:rPr>
-          <w:rFonts w:ascii="Arial" w:hAnsi="Arial" w:cs="Arial"/>
-        </w:rPr>
-        <w:t>” %}</w:t>
-      </w:r>
+      <w:proofErr w:type="gramStart"/>
       <w:r>
         <w:rPr>
           <w:rFonts w:ascii="Arial" w:hAnsi="Arial" w:cs="Arial"/>
@@ -815,7 +1052,14 @@
         <w:rPr>
           <w:rFonts w:ascii="Arial" w:hAnsi="Arial" w:cs="Arial"/>
         </w:rPr>
-        <w:t>{% endif %}</w:t>
+        <w:t>{</w:t>
+      </w:r>
+      <w:proofErr w:type="gramEnd"/>
+      <w:r>
+        <w:rPr>
+          <w:rFonts w:ascii="Arial" w:hAnsi="Arial" w:cs="Arial"/>
+        </w:rPr>
+        <w:t>% endif %}</w:t>
       </w:r>
     </w:p>
     <w:p>
@@ -839,12 +1083,28 @@
         </w:rPr>
         <w:t xml:space="preserve">Birth date: </w:t>
       </w:r>
-      <w:r>
-        <w:rPr>
-          <w:rFonts w:ascii="Arial" w:hAnsi="Arial" w:cs="Arial"/>
-        </w:rPr>
-        <w:t>{{ format_date(child.birthdate</w:t>
-      </w:r>
+      <w:proofErr w:type="gramStart"/>
+      <w:r>
+        <w:rPr>
+          <w:rFonts w:ascii="Arial" w:hAnsi="Arial" w:cs="Arial"/>
+        </w:rPr>
+        <w:t>{{ format</w:t>
+      </w:r>
+      <w:proofErr w:type="gramEnd"/>
+      <w:r>
+        <w:rPr>
+          <w:rFonts w:ascii="Arial" w:hAnsi="Arial" w:cs="Arial"/>
+        </w:rPr>
+        <w:t>_</w:t>
+      </w:r>
+      <w:proofErr w:type="gramStart"/>
+      <w:r>
+        <w:rPr>
+          <w:rFonts w:ascii="Arial" w:hAnsi="Arial" w:cs="Arial"/>
+        </w:rPr>
+        <w:t>date(child.birthdate</w:t>
+      </w:r>
+      <w:proofErr w:type="gramEnd"/>
       <w:r>
         <w:rPr>
           <w:rFonts w:ascii="Arial" w:hAnsi="Arial" w:cs="Arial"/>
@@ -855,13 +1115,27 @@
         <w:rPr>
           <w:rFonts w:ascii="Arial" w:hAnsi="Arial" w:cs="Arial"/>
         </w:rPr>
-        <w:t>format='M/d/yyyy')</w:t>
-      </w:r>
-      <w:r>
-        <w:rPr>
-          <w:rFonts w:ascii="Arial" w:hAnsi="Arial" w:cs="Arial"/>
-        </w:rPr>
-        <w:t xml:space="preserve"> }}</w:t>
+        <w:t>format='M/d/yyyy'</w:t>
+      </w:r>
+      <w:proofErr w:type="gramStart"/>
+      <w:r>
+        <w:rPr>
+          <w:rFonts w:ascii="Arial" w:hAnsi="Arial" w:cs="Arial"/>
+        </w:rPr>
+        <w:t>)</w:t>
+      </w:r>
+      <w:r>
+        <w:rPr>
+          <w:rFonts w:ascii="Arial" w:hAnsi="Arial" w:cs="Arial"/>
+        </w:rPr>
+        <w:t xml:space="preserve"> }</w:t>
+      </w:r>
+      <w:proofErr w:type="gramEnd"/>
+      <w:r>
+        <w:rPr>
+          <w:rFonts w:ascii="Arial" w:hAnsi="Arial" w:cs="Arial"/>
+        </w:rPr>
+        <w:t>}</w:t>
       </w:r>
     </w:p>
     <w:p>
@@ -879,6 +1153,7 @@
         </w:rPr>
         <w:t xml:space="preserve">c. </w:t>
       </w:r>
+      <w:proofErr w:type="gramStart"/>
       <w:r>
         <w:rPr>
           <w:rFonts w:ascii="Arial" w:hAnsi="Arial" w:cs="Arial"/>
@@ -889,8 +1164,107 @@
         <w:rPr>
           <w:rFonts w:ascii="Arial" w:hAnsi="Arial" w:cs="Arial"/>
         </w:rPr>
-        <w:t>{% if child.age_in_years() &lt; 1 %}{{ child.age_in_months() }} month(s){% else %}{{ child.age_in_years() }}{% endif %}</w:t>
-      </w:r>
+        <w:t>{</w:t>
+      </w:r>
+      <w:proofErr w:type="gramEnd"/>
+      <w:r>
+        <w:rPr>
+          <w:rFonts w:ascii="Arial" w:hAnsi="Arial" w:cs="Arial"/>
+        </w:rPr>
+        <w:t>% if child.age_in_</w:t>
+      </w:r>
+      <w:proofErr w:type="gramStart"/>
+      <w:r>
+        <w:rPr>
+          <w:rFonts w:ascii="Arial" w:hAnsi="Arial" w:cs="Arial"/>
+        </w:rPr>
+        <w:t>years(</w:t>
+      </w:r>
+      <w:proofErr w:type="gramEnd"/>
+      <w:r>
+        <w:rPr>
+          <w:rFonts w:ascii="Arial" w:hAnsi="Arial" w:cs="Arial"/>
+        </w:rPr>
+        <w:t xml:space="preserve">) &lt; 1 </w:t>
+      </w:r>
+      <w:proofErr w:type="gramStart"/>
+      <w:r>
+        <w:rPr>
+          <w:rFonts w:ascii="Arial" w:hAnsi="Arial" w:cs="Arial"/>
+        </w:rPr>
+        <w:t>%}{{ child.age</w:t>
+      </w:r>
+      <w:proofErr w:type="gramEnd"/>
+      <w:r>
+        <w:rPr>
+          <w:rFonts w:ascii="Arial" w:hAnsi="Arial" w:cs="Arial"/>
+        </w:rPr>
+        <w:t>_in_</w:t>
+      </w:r>
+      <w:proofErr w:type="gramStart"/>
+      <w:r>
+        <w:rPr>
+          <w:rFonts w:ascii="Arial" w:hAnsi="Arial" w:cs="Arial"/>
+        </w:rPr>
+        <w:t>months() }</w:t>
+      </w:r>
+      <w:proofErr w:type="gramEnd"/>
+      <w:r>
+        <w:rPr>
+          <w:rFonts w:ascii="Arial" w:hAnsi="Arial" w:cs="Arial"/>
+        </w:rPr>
+        <w:t>} month(s</w:t>
+      </w:r>
+      <w:proofErr w:type="gramStart"/>
+      <w:r>
+        <w:rPr>
+          <w:rFonts w:ascii="Arial" w:hAnsi="Arial" w:cs="Arial"/>
+        </w:rPr>
+        <w:t>){</w:t>
+      </w:r>
+      <w:proofErr w:type="gramEnd"/>
+      <w:r>
+        <w:rPr>
+          <w:rFonts w:ascii="Arial" w:hAnsi="Arial" w:cs="Arial"/>
+        </w:rPr>
+        <w:t xml:space="preserve">% else </w:t>
+      </w:r>
+      <w:proofErr w:type="gramStart"/>
+      <w:r>
+        <w:rPr>
+          <w:rFonts w:ascii="Arial" w:hAnsi="Arial" w:cs="Arial"/>
+        </w:rPr>
+        <w:t>%}{{ child.age</w:t>
+      </w:r>
+      <w:proofErr w:type="gramEnd"/>
+      <w:r>
+        <w:rPr>
+          <w:rFonts w:ascii="Arial" w:hAnsi="Arial" w:cs="Arial"/>
+        </w:rPr>
+        <w:t>_in_</w:t>
+      </w:r>
+      <w:proofErr w:type="gramStart"/>
+      <w:r>
+        <w:rPr>
+          <w:rFonts w:ascii="Arial" w:hAnsi="Arial" w:cs="Arial"/>
+        </w:rPr>
+        <w:t>years() }}{</w:t>
+      </w:r>
+      <w:proofErr w:type="gramEnd"/>
+      <w:r>
+        <w:rPr>
+          <w:rFonts w:ascii="Arial" w:hAnsi="Arial" w:cs="Arial"/>
+        </w:rPr>
+        <w:t xml:space="preserve">% </w:t>
+      </w:r>
+      <w:proofErr w:type="gramStart"/>
+      <w:r>
+        <w:rPr>
+          <w:rFonts w:ascii="Arial" w:hAnsi="Arial" w:cs="Arial"/>
+        </w:rPr>
+        <w:t>endif %}</w:t>
+      </w:r>
+      <w:proofErr w:type="gramEnd"/>
     </w:p>
     <w:p>
       <w:pPr>
@@ -917,13 +1291,27 @@
         <w:rPr>
           <w:rFonts w:ascii="Arial" w:hAnsi="Arial" w:cs="Arial"/>
         </w:rPr>
-        <w:t xml:space="preserve"> no.: {{ child.</w:t>
-      </w:r>
-      <w:r>
-        <w:rPr>
-          <w:rFonts w:ascii="Arial" w:hAnsi="Arial" w:cs="Arial"/>
-        </w:rPr>
-        <w:t>ssn }</w:t>
+        <w:t xml:space="preserve"> no.: </w:t>
+      </w:r>
+      <w:proofErr w:type="gramStart"/>
+      <w:r>
+        <w:rPr>
+          <w:rFonts w:ascii="Arial" w:hAnsi="Arial" w:cs="Arial"/>
+        </w:rPr>
+        <w:t>{{ child.</w:t>
+      </w:r>
+      <w:r>
+        <w:rPr>
+          <w:rFonts w:ascii="Arial" w:hAnsi="Arial" w:cs="Arial"/>
+        </w:rPr>
+        <w:t>ssn</w:t>
+      </w:r>
+      <w:proofErr w:type="gramEnd"/>
+      <w:r>
+        <w:rPr>
+          <w:rFonts w:ascii="Arial" w:hAnsi="Arial" w:cs="Arial"/>
+        </w:rPr>
+        <w:t xml:space="preserve"> }</w:t>
       </w:r>
       <w:r>
         <w:rPr>
@@ -947,7 +1335,14 @@
         <w:rPr>
           <w:rFonts w:ascii="Arial" w:hAnsi="Arial" w:cs="Arial"/>
         </w:rPr>
-        <w:t xml:space="preserve">{%p if children_now_live_with_which_parent </w:t>
+        <w:t>{%p if children_now_live_with_which_</w:t>
+      </w:r>
+      <w:proofErr w:type="gramStart"/>
+      <w:r>
+        <w:rPr>
+          <w:rFonts w:ascii="Arial" w:hAnsi="Arial" w:cs="Arial"/>
+        </w:rPr>
+        <w:t xml:space="preserve">parent </w:t>
       </w:r>
       <w:r>
         <w:rPr>
@@ -955,11 +1350,19 @@
         </w:rPr>
         <w:t>!</w:t>
       </w:r>
-      <w:r>
-        <w:rPr>
-          <w:rFonts w:ascii="Arial" w:hAnsi="Arial" w:cs="Arial"/>
-        </w:rPr>
-        <w:t>= "both"</w:t>
+      <w:proofErr w:type="gramEnd"/>
+      <w:r>
+        <w:rPr>
+          <w:rFonts w:ascii="Arial" w:hAnsi="Arial" w:cs="Arial"/>
+        </w:rPr>
+        <w:t>= "both</w:t>
+      </w:r>
+      <w:proofErr w:type="gramStart"/>
+      <w:r>
+        <w:rPr>
+          <w:rFonts w:ascii="Arial" w:hAnsi="Arial" w:cs="Arial"/>
+        </w:rPr>
+        <w:t>"</w:t>
       </w:r>
       <w:r>
         <w:rPr>
@@ -967,6 +1370,7 @@
         </w:rPr>
         <w:t xml:space="preserve"> %}</w:t>
       </w:r>
+      <w:proofErr w:type="gramEnd"/>
     </w:p>
     <w:p>
       <w:pPr>
@@ -1131,7 +1535,21 @@
         <w:rPr>
           <w:rFonts w:ascii="Arial" w:hAnsi="Arial" w:cs="Arial"/>
         </w:rPr>
-        <w:t xml:space="preserve">{%p endif %} </w:t>
+        <w:t xml:space="preserve">{%p </w:t>
+      </w:r>
+      <w:proofErr w:type="gramStart"/>
+      <w:r>
+        <w:rPr>
+          <w:rFonts w:ascii="Arial" w:hAnsi="Arial" w:cs="Arial"/>
+        </w:rPr>
+        <w:t>endif %}</w:t>
+      </w:r>
+      <w:proofErr w:type="gramEnd"/>
+      <w:r>
+        <w:rPr>
+          <w:rFonts w:ascii="Arial" w:hAnsi="Arial" w:cs="Arial"/>
+        </w:rPr>
+        <w:t xml:space="preserve"> </w:t>
       </w:r>
     </w:p>
     <w:p>
@@ -1162,8 +1580,17 @@
           <w:rFonts w:ascii="Arial" w:hAnsi="Arial" w:cs="Arial"/>
           <w:highlight w:val="cyan"/>
         </w:rPr>
-        <w:t>{%p endfor %}</w:t>
-      </w:r>
+        <w:t xml:space="preserve">{%p </w:t>
+      </w:r>
+      <w:proofErr w:type="gramStart"/>
+      <w:r>
+        <w:rPr>
+          <w:rFonts w:ascii="Arial" w:hAnsi="Arial" w:cs="Arial"/>
+          <w:highlight w:val="cyan"/>
+        </w:rPr>
+        <w:t>endfor %}</w:t>
+      </w:r>
+      <w:proofErr w:type="gramEnd"/>
     </w:p>
     <w:p>
       <w:pPr>
@@ -1180,7 +1607,14 @@
         <w:rPr>
           <w:rFonts w:ascii="Arial" w:hAnsi="Arial" w:cs="Arial"/>
         </w:rPr>
-        <w:t>{%p if children_now_live_with_which_parent == "both"</w:t>
+        <w:t>{%p if children_now_live_with_which_parent == "both</w:t>
+      </w:r>
+      <w:proofErr w:type="gramStart"/>
+      <w:r>
+        <w:rPr>
+          <w:rFonts w:ascii="Arial" w:hAnsi="Arial" w:cs="Arial"/>
+        </w:rPr>
+        <w:t>"</w:t>
       </w:r>
       <w:r>
         <w:rPr>
@@ -1188,6 +1622,7 @@
         </w:rPr>
         <w:t xml:space="preserve"> %}</w:t>
       </w:r>
+      <w:proofErr w:type="gramEnd"/>
     </w:p>
     <w:p>
       <w:pPr>
@@ -1202,20 +1637,84 @@
         <w:rPr>
           <w:rFonts w:ascii="Arial" w:hAnsi="Arial" w:cs="Arial"/>
         </w:rPr>
-        <w:t>All children live at {% if confidential_contact_info_yn %}</w:t>
-      </w:r>
-      <w:r>
-        <w:rPr>
-          <w:rFonts w:ascii="Arial" w:hAnsi="Arial" w:cs="Arial"/>
-        </w:rPr>
-        <w:t xml:space="preserve">Confidential Address{% else %}{{ </w:t>
-      </w:r>
-      <w:r>
-        <w:rPr>
-          <w:rFonts w:ascii="Arial" w:hAnsi="Arial" w:cs="Arial"/>
-        </w:rPr>
-        <w:t>users[0].address</w:t>
-      </w:r>
+        <w:t xml:space="preserve">All children live </w:t>
+      </w:r>
+      <w:proofErr w:type="gramStart"/>
+      <w:r>
+        <w:rPr>
+          <w:rFonts w:ascii="Arial" w:hAnsi="Arial" w:cs="Arial"/>
+        </w:rPr>
+        <w:t>at {%</w:t>
+      </w:r>
+      <w:proofErr w:type="gramEnd"/>
+      <w:r>
+        <w:rPr>
+          <w:rFonts w:ascii="Arial" w:hAnsi="Arial" w:cs="Arial"/>
+        </w:rPr>
+        <w:t xml:space="preserve"> if confidential_contact_info_yn </w:t>
+      </w:r>
+      <w:proofErr w:type="gramStart"/>
+      <w:r>
+        <w:rPr>
+          <w:rFonts w:ascii="Arial" w:hAnsi="Arial" w:cs="Arial"/>
+        </w:rPr>
+        <w:t>%}</w:t>
+      </w:r>
+      <w:r>
+        <w:rPr>
+          <w:rFonts w:ascii="Arial" w:hAnsi="Arial" w:cs="Arial"/>
+        </w:rPr>
+        <w:t>Confidential</w:t>
+      </w:r>
+      <w:proofErr w:type="gramEnd"/>
+      <w:r>
+        <w:rPr>
+          <w:rFonts w:ascii="Arial" w:hAnsi="Arial" w:cs="Arial"/>
+        </w:rPr>
+        <w:t xml:space="preserve"> </w:t>
+      </w:r>
+      <w:proofErr w:type="gramStart"/>
+      <w:r>
+        <w:rPr>
+          <w:rFonts w:ascii="Arial" w:hAnsi="Arial" w:cs="Arial"/>
+        </w:rPr>
+        <w:t>Address{</w:t>
+      </w:r>
+      <w:proofErr w:type="gramEnd"/>
+      <w:r>
+        <w:rPr>
+          <w:rFonts w:ascii="Arial" w:hAnsi="Arial" w:cs="Arial"/>
+        </w:rPr>
+        <w:t xml:space="preserve">% else </w:t>
+      </w:r>
+      <w:proofErr w:type="gramStart"/>
+      <w:r>
+        <w:rPr>
+          <w:rFonts w:ascii="Arial" w:hAnsi="Arial" w:cs="Arial"/>
+        </w:rPr>
+        <w:t xml:space="preserve">%}{{ </w:t>
+      </w:r>
+      <w:r>
+        <w:rPr>
+          <w:rFonts w:ascii="Arial" w:hAnsi="Arial" w:cs="Arial"/>
+        </w:rPr>
+        <w:t>users</w:t>
+      </w:r>
+      <w:proofErr w:type="gramEnd"/>
+      <w:r>
+        <w:rPr>
+          <w:rFonts w:ascii="Arial" w:hAnsi="Arial" w:cs="Arial"/>
+        </w:rPr>
+        <w:t>[0</w:t>
+      </w:r>
+      <w:proofErr w:type="gramStart"/>
+      <w:r>
+        <w:rPr>
+          <w:rFonts w:ascii="Arial" w:hAnsi="Arial" w:cs="Arial"/>
+        </w:rPr>
+        <w:t>].address</w:t>
+      </w:r>
+      <w:proofErr w:type="gramEnd"/>
       <w:r>
         <w:rPr>
           <w:rFonts w:ascii="Arial" w:hAnsi="Arial" w:cs="Arial"/>
@@ -1226,13 +1725,41 @@
         <w:rPr>
           <w:rFonts w:ascii="Arial" w:hAnsi="Arial" w:cs="Arial"/>
         </w:rPr>
-        <w:t>on_one_line()</w:t>
-      </w:r>
-      <w:r>
-        <w:rPr>
-          <w:rFonts w:ascii="Arial" w:hAnsi="Arial" w:cs="Arial"/>
-        </w:rPr>
-        <w:t xml:space="preserve"> }}{% endif %} and</w:t>
+        <w:t>on_one_</w:t>
+      </w:r>
+      <w:proofErr w:type="gramStart"/>
+      <w:r>
+        <w:rPr>
+          <w:rFonts w:ascii="Arial" w:hAnsi="Arial" w:cs="Arial"/>
+        </w:rPr>
+        <w:t>line()</w:t>
+      </w:r>
+      <w:r>
+        <w:rPr>
+          <w:rFonts w:ascii="Arial" w:hAnsi="Arial" w:cs="Arial"/>
+        </w:rPr>
+        <w:t xml:space="preserve"> }}{</w:t>
+      </w:r>
+      <w:proofErr w:type="gramEnd"/>
+      <w:r>
+        <w:rPr>
+          <w:rFonts w:ascii="Arial" w:hAnsi="Arial" w:cs="Arial"/>
+        </w:rPr>
+        <w:t xml:space="preserve">% </w:t>
+      </w:r>
+      <w:proofErr w:type="gramStart"/>
+      <w:r>
+        <w:rPr>
+          <w:rFonts w:ascii="Arial" w:hAnsi="Arial" w:cs="Arial"/>
+        </w:rPr>
+        <w:t>endif %}</w:t>
+      </w:r>
+      <w:proofErr w:type="gramEnd"/>
+      <w:r>
+        <w:rPr>
+          <w:rFonts w:ascii="Arial" w:hAnsi="Arial" w:cs="Arial"/>
+        </w:rPr>
+        <w:t xml:space="preserve"> and</w:t>
       </w:r>
       <w:r>
         <w:rPr>
@@ -1244,7 +1771,49 @@
         <w:rPr>
           <w:rFonts w:ascii="Arial" w:hAnsi="Arial" w:cs="Arial"/>
         </w:rPr>
-        <w:t xml:space="preserve"> {{ other_parties[0].address.on_one_line() }}</w:t>
+        <w:t xml:space="preserve"> </w:t>
+      </w:r>
+      <w:proofErr w:type="gramStart"/>
+      <w:r>
+        <w:rPr>
+          <w:rFonts w:ascii="Arial" w:hAnsi="Arial" w:cs="Arial"/>
+        </w:rPr>
+        <w:t>{{ other</w:t>
+      </w:r>
+      <w:proofErr w:type="gramEnd"/>
+      <w:r>
+        <w:rPr>
+          <w:rFonts w:ascii="Arial" w:hAnsi="Arial" w:cs="Arial"/>
+        </w:rPr>
+        <w:t>_parties[0</w:t>
+      </w:r>
+      <w:proofErr w:type="gramStart"/>
+      <w:r>
+        <w:rPr>
+          <w:rFonts w:ascii="Arial" w:hAnsi="Arial" w:cs="Arial"/>
+        </w:rPr>
+        <w:t>].address</w:t>
+      </w:r>
+      <w:proofErr w:type="gramEnd"/>
+      <w:r>
+        <w:rPr>
+          <w:rFonts w:ascii="Arial" w:hAnsi="Arial" w:cs="Arial"/>
+        </w:rPr>
+        <w:t>.on_one_</w:t>
+      </w:r>
+      <w:proofErr w:type="gramStart"/>
+      <w:r>
+        <w:rPr>
+          <w:rFonts w:ascii="Arial" w:hAnsi="Arial" w:cs="Arial"/>
+        </w:rPr>
+        <w:t>line() }</w:t>
+      </w:r>
+      <w:proofErr w:type="gramEnd"/>
+      <w:r>
+        <w:rPr>
+          <w:rFonts w:ascii="Arial" w:hAnsi="Arial" w:cs="Arial"/>
+        </w:rPr>
+        <w:t>}</w:t>
       </w:r>
       <w:r>
         <w:rPr>
@@ -1268,8 +1837,16 @@
         <w:rPr>
           <w:rFonts w:ascii="Arial" w:hAnsi="Arial" w:cs="Arial"/>
         </w:rPr>
-        <w:t>{%p endif %}</w:t>
-      </w:r>
+        <w:t xml:space="preserve">{%p </w:t>
+      </w:r>
+      <w:proofErr w:type="gramStart"/>
+      <w:r>
+        <w:rPr>
+          <w:rFonts w:ascii="Arial" w:hAnsi="Arial" w:cs="Arial"/>
+        </w:rPr>
+        <w:t>endif %}</w:t>
+      </w:r>
+      <w:proofErr w:type="gramEnd"/>
     </w:p>
     <w:p>
       <w:pPr>
@@ -1325,7 +1902,14 @@
         <w:rPr>
           <w:rFonts w:ascii="Arial" w:hAnsi="Arial" w:cs="Arial"/>
         </w:rPr>
-        <w:t>children_now_live_with_which_parent == "both"</w:t>
+        <w:t>children_now_live_with_which_parent == "both</w:t>
+      </w:r>
+      <w:proofErr w:type="gramStart"/>
+      <w:r>
+        <w:rPr>
+          <w:rFonts w:ascii="Arial" w:hAnsi="Arial" w:cs="Arial"/>
+        </w:rPr>
+        <w:t>"</w:t>
       </w:r>
       <w:r>
         <w:rPr>
@@ -1333,6 +1917,7 @@
         </w:rPr>
         <w:t xml:space="preserve"> %}</w:t>
       </w:r>
+      <w:proofErr w:type="gramEnd"/>
     </w:p>
     <w:p>
       <w:pPr>
@@ -1371,14 +1956,78 @@
         <w:rPr>
           <w:rFonts w:ascii="Arial" w:hAnsi="Arial" w:cs="Arial"/>
         </w:rPr>
-        <w:t xml:space="preserve">All children live at {% if confidential_contact_info_yn %}Confidential Address{% else %}{{ </w:t>
-      </w:r>
-      <w:r>
-        <w:rPr>
-          <w:rFonts w:ascii="Arial" w:hAnsi="Arial" w:cs="Arial"/>
-        </w:rPr>
-        <w:t>users[0].address</w:t>
-      </w:r>
+        <w:t xml:space="preserve">All children live </w:t>
+      </w:r>
+      <w:proofErr w:type="gramStart"/>
+      <w:r>
+        <w:rPr>
+          <w:rFonts w:ascii="Arial" w:hAnsi="Arial" w:cs="Arial"/>
+        </w:rPr>
+        <w:t>at {%</w:t>
+      </w:r>
+      <w:proofErr w:type="gramEnd"/>
+      <w:r>
+        <w:rPr>
+          <w:rFonts w:ascii="Arial" w:hAnsi="Arial" w:cs="Arial"/>
+        </w:rPr>
+        <w:t xml:space="preserve"> if confidential_contact_info_yn </w:t>
+      </w:r>
+      <w:proofErr w:type="gramStart"/>
+      <w:r>
+        <w:rPr>
+          <w:rFonts w:ascii="Arial" w:hAnsi="Arial" w:cs="Arial"/>
+        </w:rPr>
+        <w:t>%}Confidential</w:t>
+      </w:r>
+      <w:proofErr w:type="gramEnd"/>
+      <w:r>
+        <w:rPr>
+          <w:rFonts w:ascii="Arial" w:hAnsi="Arial" w:cs="Arial"/>
+        </w:rPr>
+        <w:t xml:space="preserve"> </w:t>
+      </w:r>
+      <w:proofErr w:type="gramStart"/>
+      <w:r>
+        <w:rPr>
+          <w:rFonts w:ascii="Arial" w:hAnsi="Arial" w:cs="Arial"/>
+        </w:rPr>
+        <w:t>Address{</w:t>
+      </w:r>
+      <w:proofErr w:type="gramEnd"/>
+      <w:r>
+        <w:rPr>
+          <w:rFonts w:ascii="Arial" w:hAnsi="Arial" w:cs="Arial"/>
+        </w:rPr>
+        <w:t xml:space="preserve">% else </w:t>
+      </w:r>
+      <w:proofErr w:type="gramStart"/>
+      <w:r>
+        <w:rPr>
+          <w:rFonts w:ascii="Arial" w:hAnsi="Arial" w:cs="Arial"/>
+        </w:rPr>
+        <w:t xml:space="preserve">%}{{ </w:t>
+      </w:r>
+      <w:r>
+        <w:rPr>
+          <w:rFonts w:ascii="Arial" w:hAnsi="Arial" w:cs="Arial"/>
+        </w:rPr>
+        <w:t>users</w:t>
+      </w:r>
+      <w:proofErr w:type="gramEnd"/>
+      <w:r>
+        <w:rPr>
+          <w:rFonts w:ascii="Arial" w:hAnsi="Arial" w:cs="Arial"/>
+        </w:rPr>
+        <w:t>[0</w:t>
+      </w:r>
+      <w:proofErr w:type="gramStart"/>
+      <w:r>
+        <w:rPr>
+          <w:rFonts w:ascii="Arial" w:hAnsi="Arial" w:cs="Arial"/>
+        </w:rPr>
+        <w:t>].address</w:t>
+      </w:r>
+      <w:proofErr w:type="gramEnd"/>
       <w:r>
         <w:rPr>
           <w:rFonts w:ascii="Arial" w:hAnsi="Arial" w:cs="Arial"/>
@@ -1389,13 +2038,83 @@
         <w:rPr>
           <w:rFonts w:ascii="Arial" w:hAnsi="Arial" w:cs="Arial"/>
         </w:rPr>
-        <w:t>on_one_line()</w:t>
-      </w:r>
-      <w:r>
-        <w:rPr>
-          <w:rFonts w:ascii="Arial" w:hAnsi="Arial" w:cs="Arial"/>
-        </w:rPr>
-        <w:t xml:space="preserve"> }}{% endif %} and at {{ other_parties[0].address.on_one_line() }}.</w:t>
+        <w:t>on_one_</w:t>
+      </w:r>
+      <w:proofErr w:type="gramStart"/>
+      <w:r>
+        <w:rPr>
+          <w:rFonts w:ascii="Arial" w:hAnsi="Arial" w:cs="Arial"/>
+        </w:rPr>
+        <w:t>line()</w:t>
+      </w:r>
+      <w:r>
+        <w:rPr>
+          <w:rFonts w:ascii="Arial" w:hAnsi="Arial" w:cs="Arial"/>
+        </w:rPr>
+        <w:t xml:space="preserve"> }}{</w:t>
+      </w:r>
+      <w:proofErr w:type="gramEnd"/>
+      <w:r>
+        <w:rPr>
+          <w:rFonts w:ascii="Arial" w:hAnsi="Arial" w:cs="Arial"/>
+        </w:rPr>
+        <w:t xml:space="preserve">% </w:t>
+      </w:r>
+      <w:proofErr w:type="gramStart"/>
+      <w:r>
+        <w:rPr>
+          <w:rFonts w:ascii="Arial" w:hAnsi="Arial" w:cs="Arial"/>
+        </w:rPr>
+        <w:t>endif %}</w:t>
+      </w:r>
+      <w:proofErr w:type="gramEnd"/>
+      <w:r>
+        <w:rPr>
+          <w:rFonts w:ascii="Arial" w:hAnsi="Arial" w:cs="Arial"/>
+        </w:rPr>
+        <w:t xml:space="preserve"> and at </w:t>
+      </w:r>
+      <w:proofErr w:type="gramStart"/>
+      <w:r>
+        <w:rPr>
+          <w:rFonts w:ascii="Arial" w:hAnsi="Arial" w:cs="Arial"/>
+        </w:rPr>
+        <w:t>{{ other</w:t>
+      </w:r>
+      <w:proofErr w:type="gramEnd"/>
+      <w:r>
+        <w:rPr>
+          <w:rFonts w:ascii="Arial" w:hAnsi="Arial" w:cs="Arial"/>
+        </w:rPr>
+        <w:t>_parties[0</w:t>
+      </w:r>
+      <w:proofErr w:type="gramStart"/>
+      <w:r>
+        <w:rPr>
+          <w:rFonts w:ascii="Arial" w:hAnsi="Arial" w:cs="Arial"/>
+        </w:rPr>
+        <w:t>].address</w:t>
+      </w:r>
+      <w:proofErr w:type="gramEnd"/>
+      <w:r>
+        <w:rPr>
+          <w:rFonts w:ascii="Arial" w:hAnsi="Arial" w:cs="Arial"/>
+        </w:rPr>
+        <w:t>.on_one_</w:t>
+      </w:r>
+      <w:proofErr w:type="gramStart"/>
+      <w:r>
+        <w:rPr>
+          <w:rFonts w:ascii="Arial" w:hAnsi="Arial" w:cs="Arial"/>
+        </w:rPr>
+        <w:t>line() }</w:t>
+      </w:r>
+      <w:proofErr w:type="gramEnd"/>
+      <w:r>
+        <w:rPr>
+          <w:rFonts w:ascii="Arial" w:hAnsi="Arial" w:cs="Arial"/>
+        </w:rPr>
+        <w:t>}.</w:t>
       </w:r>
     </w:p>
     <w:p>
@@ -1414,7 +2133,15 @@
           <w:rFonts w:ascii="Arial" w:hAnsi="Arial" w:cs="Arial"/>
           <w:highlight w:val="green"/>
         </w:rPr>
-        <w:t>{%p endif</w:t>
+        <w:t xml:space="preserve">{%p </w:t>
+      </w:r>
+      <w:proofErr w:type="gramStart"/>
+      <w:r>
+        <w:rPr>
+          <w:rFonts w:ascii="Arial" w:hAnsi="Arial" w:cs="Arial"/>
+          <w:highlight w:val="green"/>
+        </w:rPr>
+        <w:t>endif</w:t>
       </w:r>
       <w:r>
         <w:rPr>
@@ -1422,6 +2149,7 @@
         </w:rPr>
         <w:t xml:space="preserve"> %}</w:t>
       </w:r>
+      <w:proofErr w:type="gramEnd"/>
     </w:p>
     <w:p>
       <w:pPr>
@@ -1474,7 +2202,14 @@
         <w:rPr>
           <w:rFonts w:ascii="Arial" w:hAnsi="Arial" w:cs="Arial"/>
         </w:rPr>
-        <w:t xml:space="preserve"> | length &gt; 2</w:t>
+        <w:t xml:space="preserve"> | length &gt; </w:t>
+      </w:r>
+      <w:proofErr w:type="gramStart"/>
+      <w:r>
+        <w:rPr>
+          <w:rFonts w:ascii="Arial" w:hAnsi="Arial" w:cs="Arial"/>
+        </w:rPr>
+        <w:t>2</w:t>
       </w:r>
       <w:r>
         <w:rPr>
@@ -1482,6 +2217,7 @@
         </w:rPr>
         <w:t xml:space="preserve"> %}</w:t>
       </w:r>
+      <w:proofErr w:type="gramEnd"/>
     </w:p>
     <w:p>
       <w:pPr>
@@ -1604,13 +2340,34 @@
         <w:rPr>
           <w:rFonts w:ascii="Arial" w:hAnsi="Arial" w:cs="Arial"/>
         </w:rPr>
-        <w:t>_for_addendum</w:t>
-      </w:r>
-      <w:r>
-        <w:rPr>
-          <w:rFonts w:ascii="Arial" w:hAnsi="Arial" w:cs="Arial"/>
-        </w:rPr>
-        <w:t>[1:]</w:t>
+        <w:t>_for_</w:t>
+      </w:r>
+      <w:proofErr w:type="gramStart"/>
+      <w:r>
+        <w:rPr>
+          <w:rFonts w:ascii="Arial" w:hAnsi="Arial" w:cs="Arial"/>
+        </w:rPr>
+        <w:t>addendum</w:t>
+      </w:r>
+      <w:r>
+        <w:rPr>
+          <w:rFonts w:ascii="Arial" w:hAnsi="Arial" w:cs="Arial"/>
+        </w:rPr>
+        <w:t>[</w:t>
+      </w:r>
+      <w:proofErr w:type="gramEnd"/>
+      <w:r>
+        <w:rPr>
+          <w:rFonts w:ascii="Arial" w:hAnsi="Arial" w:cs="Arial"/>
+        </w:rPr>
+        <w:t>1:</w:t>
+      </w:r>
+      <w:proofErr w:type="gramStart"/>
+      <w:r>
+        <w:rPr>
+          <w:rFonts w:ascii="Arial" w:hAnsi="Arial" w:cs="Arial"/>
+        </w:rPr>
+        <w:t>]</w:t>
       </w:r>
       <w:r>
         <w:rPr>
@@ -1624,6 +2381,7 @@
         </w:rPr>
         <w:t>%}</w:t>
       </w:r>
+      <w:proofErr w:type="gramEnd"/>
     </w:p>
     <w:p>
       <w:pPr>
@@ -1640,6 +2398,7 @@
         </w:rPr>
         <w:t xml:space="preserve">a. Name and sex of other minor child: </w:t>
       </w:r>
+      <w:proofErr w:type="gramStart"/>
       <w:r>
         <w:rPr>
           <w:rFonts w:ascii="Arial" w:hAnsi="Arial" w:cs="Arial"/>
@@ -1652,17 +2411,39 @@
         </w:rPr>
         <w:t>child</w:t>
       </w:r>
-      <w:r>
-        <w:rPr>
-          <w:rFonts w:ascii="Arial" w:hAnsi="Arial" w:cs="Arial"/>
-        </w:rPr>
-        <w:t xml:space="preserve"> }}</w:t>
-      </w:r>
-      <w:r>
-        <w:rPr>
-          <w:rFonts w:ascii="Arial" w:hAnsi="Arial" w:cs="Arial"/>
-        </w:rPr>
-        <w:t>{% if child.</w:t>
+      <w:proofErr w:type="gramEnd"/>
+      <w:r>
+        <w:rPr>
+          <w:rFonts w:ascii="Arial" w:hAnsi="Arial" w:cs="Arial"/>
+        </w:rPr>
+        <w:t xml:space="preserve"> </w:t>
+      </w:r>
+      <w:proofErr w:type="gramStart"/>
+      <w:r>
+        <w:rPr>
+          <w:rFonts w:ascii="Arial" w:hAnsi="Arial" w:cs="Arial"/>
+        </w:rPr>
+        <w:t>}}</w:t>
+      </w:r>
+      <w:r>
+        <w:rPr>
+          <w:rFonts w:ascii="Arial" w:hAnsi="Arial" w:cs="Arial"/>
+        </w:rPr>
+        <w:t>{</w:t>
+      </w:r>
+      <w:proofErr w:type="gramEnd"/>
+      <w:r>
+        <w:rPr>
+          <w:rFonts w:ascii="Arial" w:hAnsi="Arial" w:cs="Arial"/>
+        </w:rPr>
+        <w:t xml:space="preserve">% if </w:t>
+      </w:r>
+      <w:proofErr w:type="gramStart"/>
+      <w:r>
+        <w:rPr>
+          <w:rFonts w:ascii="Arial" w:hAnsi="Arial" w:cs="Arial"/>
+        </w:rPr>
+        <w:t>child.</w:t>
       </w:r>
       <w:r>
         <w:rPr>
@@ -1670,6 +2451,7 @@
         </w:rPr>
         <w:t>gender</w:t>
       </w:r>
+      <w:proofErr w:type="gramEnd"/>
       <w:r>
         <w:rPr>
           <w:rFonts w:ascii="Arial" w:hAnsi="Arial" w:cs="Arial"/>
@@ -1718,6 +2500,7 @@
         </w:rPr>
         <w:t xml:space="preserve"> </w:t>
       </w:r>
+      <w:proofErr w:type="gramStart"/>
       <w:r>
         <w:rPr>
           <w:rFonts w:ascii="Arial" w:hAnsi="Arial" w:cs="Arial"/>
@@ -1728,7 +2511,14 @@
         <w:rPr>
           <w:rFonts w:ascii="Arial" w:hAnsi="Arial" w:cs="Arial"/>
         </w:rPr>
-        <w:t xml:space="preserve">{% </w:t>
+        <w:t>{</w:t>
+      </w:r>
+      <w:proofErr w:type="gramEnd"/>
+      <w:r>
+        <w:rPr>
+          <w:rFonts w:ascii="Arial" w:hAnsi="Arial" w:cs="Arial"/>
+        </w:rPr>
+        <w:t xml:space="preserve">% </w:t>
       </w:r>
       <w:r>
         <w:rPr>
@@ -1740,7 +2530,14 @@
         <w:rPr>
           <w:rFonts w:ascii="Arial" w:hAnsi="Arial" w:cs="Arial"/>
         </w:rPr>
-        <w:t>if child.</w:t>
+        <w:t xml:space="preserve">if </w:t>
+      </w:r>
+      <w:proofErr w:type="gramStart"/>
+      <w:r>
+        <w:rPr>
+          <w:rFonts w:ascii="Arial" w:hAnsi="Arial" w:cs="Arial"/>
+        </w:rPr>
+        <w:t>child.</w:t>
       </w:r>
       <w:r>
         <w:rPr>
@@ -1748,6 +2545,7 @@
         </w:rPr>
         <w:t>gender</w:t>
       </w:r>
+      <w:proofErr w:type="gramEnd"/>
       <w:r>
         <w:rPr>
           <w:rFonts w:ascii="Arial" w:hAnsi="Arial" w:cs="Arial"/>
@@ -1796,11 +2594,19 @@
         </w:rPr>
         <w:t xml:space="preserve"> </w:t>
       </w:r>
-      <w:r>
-        <w:rPr>
-          <w:rFonts w:ascii="Arial" w:hAnsi="Arial" w:cs="Arial"/>
-        </w:rPr>
-        <w:t>m{% endif %}</w:t>
+      <w:proofErr w:type="gramStart"/>
+      <w:r>
+        <w:rPr>
+          <w:rFonts w:ascii="Arial" w:hAnsi="Arial" w:cs="Arial"/>
+        </w:rPr>
+        <w:t>m{</w:t>
+      </w:r>
+      <w:proofErr w:type="gramEnd"/>
+      <w:r>
+        <w:rPr>
+          <w:rFonts w:ascii="Arial" w:hAnsi="Arial" w:cs="Arial"/>
+        </w:rPr>
+        <w:t>% endif %}</w:t>
       </w:r>
     </w:p>
     <w:p>
@@ -1812,17 +2618,46 @@
           <w:rFonts w:ascii="Arial" w:hAnsi="Arial" w:cs="Arial"/>
         </w:rPr>
       </w:pPr>
-      <w:r>
-        <w:rPr>
-          <w:rFonts w:ascii="Arial" w:hAnsi="Arial" w:cs="Arial"/>
-        </w:rPr>
-        <w:t xml:space="preserve">b. Birth date: </w:t>
-      </w:r>
-      <w:r>
-        <w:rPr>
-          <w:rFonts w:ascii="Arial" w:hAnsi="Arial" w:cs="Arial"/>
-        </w:rPr>
-        <w:t>{% if child.</w:t>
+      <w:proofErr w:type="gramStart"/>
+      <w:r>
+        <w:rPr>
+          <w:rFonts w:ascii="Arial" w:hAnsi="Arial" w:cs="Arial"/>
+        </w:rPr>
+        <w:t>b. Birth</w:t>
+      </w:r>
+      <w:proofErr w:type="gramEnd"/>
+      <w:r>
+        <w:rPr>
+          <w:rFonts w:ascii="Arial" w:hAnsi="Arial" w:cs="Arial"/>
+        </w:rPr>
+        <w:t xml:space="preserve"> </w:t>
+      </w:r>
+      <w:proofErr w:type="gramStart"/>
+      <w:r>
+        <w:rPr>
+          <w:rFonts w:ascii="Arial" w:hAnsi="Arial" w:cs="Arial"/>
+        </w:rPr>
+        <w:t xml:space="preserve">date: </w:t>
+      </w:r>
+      <w:r>
+        <w:rPr>
+          <w:rFonts w:ascii="Arial" w:hAnsi="Arial" w:cs="Arial"/>
+        </w:rPr>
+        <w:t>{</w:t>
+      </w:r>
+      <w:proofErr w:type="gramEnd"/>
+      <w:r>
+        <w:rPr>
+          <w:rFonts w:ascii="Arial" w:hAnsi="Arial" w:cs="Arial"/>
+        </w:rPr>
+        <w:t xml:space="preserve">% if </w:t>
+      </w:r>
+      <w:proofErr w:type="gramStart"/>
+      <w:r>
+        <w:rPr>
+          <w:rFonts w:ascii="Arial" w:hAnsi="Arial" w:cs="Arial"/>
+        </w:rPr>
+        <w:t>child.</w:t>
       </w:r>
       <w:r>
         <w:rPr>
@@ -1834,7 +2669,14 @@
         <w:rPr>
           <w:rFonts w:ascii="Arial" w:hAnsi="Arial" w:cs="Arial"/>
         </w:rPr>
-        <w:t xml:space="preserve">!= </w:t>
+        <w:t>!=</w:t>
+      </w:r>
+      <w:proofErr w:type="gramEnd"/>
+      <w:r>
+        <w:rPr>
+          <w:rFonts w:ascii="Arial" w:hAnsi="Arial" w:cs="Arial"/>
+        </w:rPr>
+        <w:t xml:space="preserve"> </w:t>
       </w:r>
       <w:r>
         <w:rPr>
@@ -1846,19 +2688,54 @@
         <w:rPr>
           <w:rFonts w:ascii="Arial" w:hAnsi="Arial" w:cs="Arial"/>
         </w:rPr>
-        <w:t xml:space="preserve"> %}</w:t>
-      </w:r>
-      <w:r>
-        <w:rPr>
-          <w:rFonts w:ascii="Arial" w:hAnsi="Arial" w:cs="Arial"/>
-        </w:rPr>
-        <w:t xml:space="preserve">{{ format_date(child.birthdate, </w:t>
-      </w:r>
-      <w:r>
-        <w:rPr>
-          <w:rFonts w:ascii="Arial" w:hAnsi="Arial" w:cs="Arial"/>
-        </w:rPr>
-        <w:t>format='M/d/yyyy')</w:t>
+        <w:t xml:space="preserve"> </w:t>
+      </w:r>
+      <w:proofErr w:type="gramStart"/>
+      <w:r>
+        <w:rPr>
+          <w:rFonts w:ascii="Arial" w:hAnsi="Arial" w:cs="Arial"/>
+        </w:rPr>
+        <w:t>%}</w:t>
+      </w:r>
+      <w:r>
+        <w:rPr>
+          <w:rFonts w:ascii="Arial" w:hAnsi="Arial" w:cs="Arial"/>
+        </w:rPr>
+        <w:t>{{ format</w:t>
+      </w:r>
+      <w:proofErr w:type="gramEnd"/>
+      <w:r>
+        <w:rPr>
+          <w:rFonts w:ascii="Arial" w:hAnsi="Arial" w:cs="Arial"/>
+        </w:rPr>
+        <w:t>_</w:t>
+      </w:r>
+      <w:proofErr w:type="gramStart"/>
+      <w:r>
+        <w:rPr>
+          <w:rFonts w:ascii="Arial" w:hAnsi="Arial" w:cs="Arial"/>
+        </w:rPr>
+        <w:t>date(child.birthdate</w:t>
+      </w:r>
+      <w:proofErr w:type="gramEnd"/>
+      <w:r>
+        <w:rPr>
+          <w:rFonts w:ascii="Arial" w:hAnsi="Arial" w:cs="Arial"/>
+        </w:rPr>
+        <w:t xml:space="preserve">, </w:t>
+      </w:r>
+      <w:r>
+        <w:rPr>
+          <w:rFonts w:ascii="Arial" w:hAnsi="Arial" w:cs="Arial"/>
+        </w:rPr>
+        <w:t>format='M/d/yyyy'</w:t>
+      </w:r>
+      <w:proofErr w:type="gramStart"/>
+      <w:r>
+        <w:rPr>
+          <w:rFonts w:ascii="Arial" w:hAnsi="Arial" w:cs="Arial"/>
+        </w:rPr>
+        <w:t>)</w:t>
       </w:r>
       <w:r>
         <w:rPr>
@@ -1870,8 +2747,23 @@
         <w:rPr>
           <w:rFonts w:ascii="Arial" w:hAnsi="Arial" w:cs="Arial"/>
         </w:rPr>
-        <w:t>{% endif %}</w:t>
-      </w:r>
+        <w:t>{</w:t>
+      </w:r>
+      <w:proofErr w:type="gramEnd"/>
+      <w:r>
+        <w:rPr>
+          <w:rFonts w:ascii="Arial" w:hAnsi="Arial" w:cs="Arial"/>
+        </w:rPr>
+        <w:t xml:space="preserve">% </w:t>
+      </w:r>
+      <w:proofErr w:type="gramStart"/>
+      <w:r>
+        <w:rPr>
+          <w:rFonts w:ascii="Arial" w:hAnsi="Arial" w:cs="Arial"/>
+        </w:rPr>
+        <w:t>endif %}</w:t>
+      </w:r>
+      <w:proofErr w:type="gramEnd"/>
     </w:p>
     <w:p>
       <w:pPr>
@@ -1886,19 +2778,47 @@
         <w:rPr>
           <w:rFonts w:ascii="Arial" w:hAnsi="Arial" w:cs="Arial"/>
         </w:rPr>
-        <w:t xml:space="preserve">c. Age: </w:t>
-      </w:r>
-      <w:r>
-        <w:rPr>
-          <w:rFonts w:ascii="Arial" w:hAnsi="Arial" w:cs="Arial"/>
-        </w:rPr>
-        <w:t>{% if child.</w:t>
-      </w:r>
-      <w:r>
-        <w:rPr>
-          <w:rFonts w:ascii="Arial" w:hAnsi="Arial" w:cs="Arial"/>
-        </w:rPr>
-        <w:t xml:space="preserve">birthdate != </w:t>
+        <w:t xml:space="preserve">c. </w:t>
+      </w:r>
+      <w:proofErr w:type="gramStart"/>
+      <w:r>
+        <w:rPr>
+          <w:rFonts w:ascii="Arial" w:hAnsi="Arial" w:cs="Arial"/>
+        </w:rPr>
+        <w:t xml:space="preserve">Age: </w:t>
+      </w:r>
+      <w:r>
+        <w:rPr>
+          <w:rFonts w:ascii="Arial" w:hAnsi="Arial" w:cs="Arial"/>
+        </w:rPr>
+        <w:t>{</w:t>
+      </w:r>
+      <w:proofErr w:type="gramEnd"/>
+      <w:r>
+        <w:rPr>
+          <w:rFonts w:ascii="Arial" w:hAnsi="Arial" w:cs="Arial"/>
+        </w:rPr>
+        <w:t xml:space="preserve">% if </w:t>
+      </w:r>
+      <w:proofErr w:type="gramStart"/>
+      <w:r>
+        <w:rPr>
+          <w:rFonts w:ascii="Arial" w:hAnsi="Arial" w:cs="Arial"/>
+        </w:rPr>
+        <w:t>child.</w:t>
+      </w:r>
+      <w:r>
+        <w:rPr>
+          <w:rFonts w:ascii="Arial" w:hAnsi="Arial" w:cs="Arial"/>
+        </w:rPr>
+        <w:t>birthdate !=</w:t>
+      </w:r>
+      <w:proofErr w:type="gramEnd"/>
+      <w:r>
+        <w:rPr>
+          <w:rFonts w:ascii="Arial" w:hAnsi="Arial" w:cs="Arial"/>
+        </w:rPr>
+        <w:t xml:space="preserve"> </w:t>
       </w:r>
       <w:r>
         <w:rPr>
@@ -1910,20 +2830,154 @@
         <w:rPr>
           <w:rFonts w:ascii="Arial" w:hAnsi="Arial" w:cs="Arial"/>
         </w:rPr>
-        <w:t xml:space="preserve"> %}</w:t>
-      </w:r>
-      <w:r>
-        <w:rPr>
-          <w:rFonts w:ascii="Arial" w:hAnsi="Arial" w:cs="Arial"/>
-        </w:rPr>
-        <w:t>{% if child.age_in_years() &lt; 1 %}{{ child.age_in_months() }} month(s){% else %}{{ child.age_in_years() }}{% endif %}</w:t>
-      </w:r>
-      <w:r>
-        <w:rPr>
-          <w:rFonts w:ascii="Arial" w:hAnsi="Arial" w:cs="Arial"/>
-        </w:rPr>
-        <w:t>{% endif %}</w:t>
-      </w:r>
+        <w:t xml:space="preserve"> </w:t>
+      </w:r>
+      <w:proofErr w:type="gramStart"/>
+      <w:r>
+        <w:rPr>
+          <w:rFonts w:ascii="Arial" w:hAnsi="Arial" w:cs="Arial"/>
+        </w:rPr>
+        <w:t>%}</w:t>
+      </w:r>
+      <w:r>
+        <w:rPr>
+          <w:rFonts w:ascii="Arial" w:hAnsi="Arial" w:cs="Arial"/>
+        </w:rPr>
+        <w:t>{</w:t>
+      </w:r>
+      <w:proofErr w:type="gramEnd"/>
+      <w:r>
+        <w:rPr>
+          <w:rFonts w:ascii="Arial" w:hAnsi="Arial" w:cs="Arial"/>
+        </w:rPr>
+        <w:t>% if child.age_in_</w:t>
+      </w:r>
+      <w:proofErr w:type="gramStart"/>
+      <w:r>
+        <w:rPr>
+          <w:rFonts w:ascii="Arial" w:hAnsi="Arial" w:cs="Arial"/>
+        </w:rPr>
+        <w:t>years(</w:t>
+      </w:r>
+      <w:proofErr w:type="gramEnd"/>
+      <w:r>
+        <w:rPr>
+          <w:rFonts w:ascii="Arial" w:hAnsi="Arial" w:cs="Arial"/>
+        </w:rPr>
+        <w:t xml:space="preserve">) &lt; 1 </w:t>
+      </w:r>
+      <w:proofErr w:type="gramStart"/>
+      <w:r>
+        <w:rPr>
+          <w:rFonts w:ascii="Arial" w:hAnsi="Arial" w:cs="Arial"/>
+        </w:rPr>
+        <w:t>%}{{ child.age</w:t>
+      </w:r>
+      <w:proofErr w:type="gramEnd"/>
+      <w:r>
+        <w:rPr>
+          <w:rFonts w:ascii="Arial" w:hAnsi="Arial" w:cs="Arial"/>
+        </w:rPr>
+        <w:t>_in_</w:t>
+      </w:r>
+      <w:proofErr w:type="gramStart"/>
+      <w:r>
+        <w:rPr>
+          <w:rFonts w:ascii="Arial" w:hAnsi="Arial" w:cs="Arial"/>
+        </w:rPr>
+        <w:t>months() }</w:t>
+      </w:r>
+      <w:proofErr w:type="gramEnd"/>
+      <w:r>
+        <w:rPr>
+          <w:rFonts w:ascii="Arial" w:hAnsi="Arial" w:cs="Arial"/>
+        </w:rPr>
+        <w:t xml:space="preserve">} </w:t>
+      </w:r>
+      <w:proofErr w:type="gramStart"/>
+      <w:r>
+        <w:rPr>
+          <w:rFonts w:ascii="Arial" w:hAnsi="Arial" w:cs="Arial"/>
+        </w:rPr>
+        <w:t>month</w:t>
+      </w:r>
+      <w:proofErr w:type="gramEnd"/>
+      <w:r>
+        <w:rPr>
+          <w:rFonts w:ascii="Arial" w:hAnsi="Arial" w:cs="Arial"/>
+        </w:rPr>
+        <w:t>(s</w:t>
+      </w:r>
+      <w:proofErr w:type="gramStart"/>
+      <w:r>
+        <w:rPr>
+          <w:rFonts w:ascii="Arial" w:hAnsi="Arial" w:cs="Arial"/>
+        </w:rPr>
+        <w:t>){</w:t>
+      </w:r>
+      <w:proofErr w:type="gramEnd"/>
+      <w:r>
+        <w:rPr>
+          <w:rFonts w:ascii="Arial" w:hAnsi="Arial" w:cs="Arial"/>
+        </w:rPr>
+        <w:t xml:space="preserve">% else </w:t>
+      </w:r>
+      <w:proofErr w:type="gramStart"/>
+      <w:r>
+        <w:rPr>
+          <w:rFonts w:ascii="Arial" w:hAnsi="Arial" w:cs="Arial"/>
+        </w:rPr>
+        <w:t>%}{{ child.age</w:t>
+      </w:r>
+      <w:proofErr w:type="gramEnd"/>
+      <w:r>
+        <w:rPr>
+          <w:rFonts w:ascii="Arial" w:hAnsi="Arial" w:cs="Arial"/>
+        </w:rPr>
+        <w:t>_in_</w:t>
+      </w:r>
+      <w:proofErr w:type="gramStart"/>
+      <w:r>
+        <w:rPr>
+          <w:rFonts w:ascii="Arial" w:hAnsi="Arial" w:cs="Arial"/>
+        </w:rPr>
+        <w:t>years() }}{</w:t>
+      </w:r>
+      <w:proofErr w:type="gramEnd"/>
+      <w:r>
+        <w:rPr>
+          <w:rFonts w:ascii="Arial" w:hAnsi="Arial" w:cs="Arial"/>
+        </w:rPr>
+        <w:t xml:space="preserve">% endif </w:t>
+      </w:r>
+      <w:proofErr w:type="gramStart"/>
+      <w:r>
+        <w:rPr>
+          <w:rFonts w:ascii="Arial" w:hAnsi="Arial" w:cs="Arial"/>
+        </w:rPr>
+        <w:t>%}</w:t>
+      </w:r>
+      <w:r>
+        <w:rPr>
+          <w:rFonts w:ascii="Arial" w:hAnsi="Arial" w:cs="Arial"/>
+        </w:rPr>
+        <w:t>{</w:t>
+      </w:r>
+      <w:proofErr w:type="gramEnd"/>
+      <w:r>
+        <w:rPr>
+          <w:rFonts w:ascii="Arial" w:hAnsi="Arial" w:cs="Arial"/>
+        </w:rPr>
+        <w:t xml:space="preserve">% endif </w:t>
+      </w:r>
+      <w:proofErr w:type="gramStart"/>
+      <w:r>
+        <w:rPr>
+          <w:rFonts w:ascii="Arial" w:hAnsi="Arial" w:cs="Arial"/>
+        </w:rPr>
+        <w:t>%}</w:t>
+      </w:r>
+      <w:proofErr w:type="gramEnd"/>
     </w:p>
     <w:p>
       <w:pPr>
@@ -2080,8 +3134,16 @@
         <w:rPr>
           <w:rFonts w:ascii="Arial" w:hAnsi="Arial" w:cs="Arial"/>
         </w:rPr>
-        <w:t>{%p endfor %}</w:t>
-      </w:r>
+        <w:t xml:space="preserve">{%p </w:t>
+      </w:r>
+      <w:proofErr w:type="gramStart"/>
+      <w:r>
+        <w:rPr>
+          <w:rFonts w:ascii="Arial" w:hAnsi="Arial" w:cs="Arial"/>
+        </w:rPr>
+        <w:t>endfor %}</w:t>
+      </w:r>
+      <w:proofErr w:type="gramEnd"/>
     </w:p>
     <w:p>
       <w:pPr>
@@ -2105,8 +3167,16 @@
         <w:rPr>
           <w:rFonts w:ascii="Arial" w:hAnsi="Arial" w:cs="Arial"/>
         </w:rPr>
-        <w:t xml:space="preserve"> endif %}</w:t>
-      </w:r>
+        <w:t xml:space="preserve"> </w:t>
+      </w:r>
+      <w:proofErr w:type="gramStart"/>
+      <w:r>
+        <w:rPr>
+          <w:rFonts w:ascii="Arial" w:hAnsi="Arial" w:cs="Arial"/>
+        </w:rPr>
+        <w:t>endif %}</w:t>
+      </w:r>
+      <w:proofErr w:type="gramEnd"/>
     </w:p>
     <w:p>
       <w:pPr>
@@ -2121,8 +3191,17 @@
           <w:rFonts w:ascii="Arial" w:hAnsi="Arial" w:cs="Arial"/>
           <w:highlight w:val="yellow"/>
         </w:rPr>
-        <w:t>{%p endif %}</w:t>
-      </w:r>
+        <w:t xml:space="preserve">{%p </w:t>
+      </w:r>
+      <w:proofErr w:type="gramStart"/>
+      <w:r>
+        <w:rPr>
+          <w:rFonts w:ascii="Arial" w:hAnsi="Arial" w:cs="Arial"/>
+          <w:highlight w:val="yellow"/>
+        </w:rPr>
+        <w:t>endif %}</w:t>
+      </w:r>
+      <w:proofErr w:type="gramEnd"/>
     </w:p>
     <w:p>
       <w:pPr>
@@ -2154,7 +3233,14 @@
         <w:rPr>
           <w:rFonts w:ascii="Arial" w:hAnsi="Arial" w:cs="Arial"/>
         </w:rPr>
-        <w:t>insurance_in_addendum</w:t>
+        <w:t>insurance_in_</w:t>
+      </w:r>
+      <w:proofErr w:type="gramStart"/>
+      <w:r>
+        <w:rPr>
+          <w:rFonts w:ascii="Arial" w:hAnsi="Arial" w:cs="Arial"/>
+        </w:rPr>
+        <w:t>addendum</w:t>
       </w:r>
       <w:r>
         <w:rPr>
@@ -2162,6 +3248,7 @@
         </w:rPr>
         <w:t xml:space="preserve"> %}</w:t>
       </w:r>
+      <w:proofErr w:type="gramEnd"/>
     </w:p>
     <w:p>
       <w:pPr>
@@ -2225,7 +3312,35 @@
         <w:rPr>
           <w:rFonts w:ascii="Arial" w:hAnsi="Arial" w:cs="Arial"/>
         </w:rPr>
-        <w:t xml:space="preserve"> in users[0].insurance %}</w:t>
+        <w:t xml:space="preserve"> in </w:t>
+      </w:r>
+      <w:proofErr w:type="gramStart"/>
+      <w:r>
+        <w:rPr>
+          <w:rFonts w:ascii="Arial" w:hAnsi="Arial" w:cs="Arial"/>
+        </w:rPr>
+        <w:t>users[</w:t>
+      </w:r>
+      <w:proofErr w:type="gramEnd"/>
+      <w:r>
+        <w:rPr>
+          <w:rFonts w:ascii="Arial" w:hAnsi="Arial" w:cs="Arial"/>
+        </w:rPr>
+        <w:t>0</w:t>
+      </w:r>
+      <w:proofErr w:type="gramStart"/>
+      <w:r>
+        <w:rPr>
+          <w:rFonts w:ascii="Arial" w:hAnsi="Arial" w:cs="Arial"/>
+        </w:rPr>
+        <w:t>].insurance</w:t>
+      </w:r>
+      <w:proofErr w:type="gramEnd"/>
+      <w:r>
+        <w:rPr>
+          <w:rFonts w:ascii="Arial" w:hAnsi="Arial" w:cs="Arial"/>
+        </w:rPr>
+        <w:t xml:space="preserve"> %}</w:t>
       </w:r>
     </w:p>
     <w:p>
@@ -2249,7 +3364,14 @@
         <w:rPr>
           <w:rFonts w:ascii="Arial" w:hAnsi="Arial" w:cs="Arial"/>
         </w:rPr>
-        <w:t>if policy.covers_child.any_true()</w:t>
+        <w:t>if policy.covers_child.any_</w:t>
+      </w:r>
+      <w:proofErr w:type="gramStart"/>
+      <w:r>
+        <w:rPr>
+          <w:rFonts w:ascii="Arial" w:hAnsi="Arial" w:cs="Arial"/>
+        </w:rPr>
+        <w:t>true()</w:t>
       </w:r>
       <w:r>
         <w:rPr>
@@ -2263,6 +3385,7 @@
         </w:rPr>
         <w:t>%}</w:t>
       </w:r>
+      <w:proofErr w:type="gramEnd"/>
     </w:p>
     <w:p>
       <w:pPr>
@@ -2315,12 +3438,21 @@
         </w:rPr>
         <w:t xml:space="preserve"> </w:t>
       </w:r>
-      <w:r>
-        <w:rPr>
-          <w:rFonts w:ascii="Arial" w:hAnsi="Arial" w:cs="Arial"/>
-        </w:rPr>
-        <w:t>{{ comma_and_list(</w:t>
-      </w:r>
+      <w:proofErr w:type="gramStart"/>
+      <w:r>
+        <w:rPr>
+          <w:rFonts w:ascii="Arial" w:hAnsi="Arial" w:cs="Arial"/>
+        </w:rPr>
+        <w:t>{{ comma</w:t>
+      </w:r>
+      <w:proofErr w:type="gramEnd"/>
+      <w:r>
+        <w:rPr>
+          <w:rFonts w:ascii="Arial" w:hAnsi="Arial" w:cs="Arial"/>
+        </w:rPr>
+        <w:t>_and_list(</w:t>
+      </w:r>
+      <w:proofErr w:type="gramStart"/>
       <w:r>
         <w:rPr>
           <w:rFonts w:ascii="Arial" w:hAnsi="Arial" w:cs="Arial"/>
@@ -2331,19 +3463,62 @@
         <w:rPr>
           <w:rFonts w:ascii="Arial" w:hAnsi="Arial" w:cs="Arial"/>
         </w:rPr>
-        <w:t>.covers_child</w:t>
-      </w:r>
-      <w:r>
-        <w:rPr>
-          <w:rFonts w:ascii="Arial" w:hAnsi="Arial" w:cs="Arial"/>
-        </w:rPr>
-        <w:t>.true_values()</w:t>
-      </w:r>
-      <w:r>
-        <w:rPr>
-          <w:rFonts w:ascii="Arial" w:hAnsi="Arial" w:cs="Arial"/>
-        </w:rPr>
-        <w:t>) }}</w:t>
+        <w:t>.covers</w:t>
+      </w:r>
+      <w:proofErr w:type="gramEnd"/>
+      <w:r>
+        <w:rPr>
+          <w:rFonts w:ascii="Arial" w:hAnsi="Arial" w:cs="Arial"/>
+        </w:rPr>
+        <w:t>_</w:t>
+      </w:r>
+      <w:proofErr w:type="gramStart"/>
+      <w:r>
+        <w:rPr>
+          <w:rFonts w:ascii="Arial" w:hAnsi="Arial" w:cs="Arial"/>
+        </w:rPr>
+        <w:t>child</w:t>
+      </w:r>
+      <w:r>
+        <w:rPr>
+          <w:rFonts w:ascii="Arial" w:hAnsi="Arial" w:cs="Arial"/>
+        </w:rPr>
+        <w:t>.true</w:t>
+      </w:r>
+      <w:proofErr w:type="gramEnd"/>
+      <w:r>
+        <w:rPr>
+          <w:rFonts w:ascii="Arial" w:hAnsi="Arial" w:cs="Arial"/>
+        </w:rPr>
+        <w:t>_</w:t>
+      </w:r>
+      <w:proofErr w:type="gramStart"/>
+      <w:r>
+        <w:rPr>
+          <w:rFonts w:ascii="Arial" w:hAnsi="Arial" w:cs="Arial"/>
+        </w:rPr>
+        <w:t>values(</w:t>
+      </w:r>
+      <w:proofErr w:type="gramEnd"/>
+      <w:r>
+        <w:rPr>
+          <w:rFonts w:ascii="Arial" w:hAnsi="Arial" w:cs="Arial"/>
+        </w:rPr>
+        <w:t>)</w:t>
+      </w:r>
+      <w:proofErr w:type="gramStart"/>
+      <w:r>
+        <w:rPr>
+          <w:rFonts w:ascii="Arial" w:hAnsi="Arial" w:cs="Arial"/>
+        </w:rPr>
+        <w:t>) }</w:t>
+      </w:r>
+      <w:proofErr w:type="gramEnd"/>
+      <w:r>
+        <w:rPr>
+          <w:rFonts w:ascii="Arial" w:hAnsi="Arial" w:cs="Arial"/>
+        </w:rPr>
+        <w:t>}</w:t>
       </w:r>
     </w:p>
     <w:p>
@@ -2365,7 +3540,14 @@
         <w:rPr>
           <w:rFonts w:ascii="Arial" w:hAnsi="Arial" w:cs="Arial"/>
         </w:rPr>
-        <w:t>Name of policy holder:</w:t>
+        <w:t xml:space="preserve">Name of policy </w:t>
+      </w:r>
+      <w:proofErr w:type="gramStart"/>
+      <w:r>
+        <w:rPr>
+          <w:rFonts w:ascii="Arial" w:hAnsi="Arial" w:cs="Arial"/>
+        </w:rPr>
+        <w:t>holder:</w:t>
       </w:r>
       <w:r>
         <w:rPr>
@@ -2377,7 +3559,14 @@
         <w:rPr>
           <w:rFonts w:ascii="Arial" w:hAnsi="Arial" w:cs="Arial"/>
         </w:rPr>
-        <w:t>{% if policy</w:t>
+        <w:t>{</w:t>
+      </w:r>
+      <w:proofErr w:type="gramEnd"/>
+      <w:r>
+        <w:rPr>
+          <w:rFonts w:ascii="Arial" w:hAnsi="Arial" w:cs="Arial"/>
+        </w:rPr>
+        <w:t>% if policy</w:t>
       </w:r>
       <w:r>
         <w:rPr>
@@ -2391,6 +3580,7 @@
         </w:rPr>
         <w:t xml:space="preserve"> </w:t>
       </w:r>
+      <w:proofErr w:type="gramStart"/>
       <w:r>
         <w:rPr>
           <w:rFonts w:ascii="Arial" w:hAnsi="Arial" w:cs="Arial"/>
@@ -2413,7 +3603,21 @@
         <w:rPr>
           <w:rFonts w:ascii="Arial" w:hAnsi="Arial" w:cs="Arial"/>
         </w:rPr>
-        <w:t>users[0]</w:t>
+        <w:t>users</w:t>
+      </w:r>
+      <w:proofErr w:type="gramEnd"/>
+      <w:r>
+        <w:rPr>
+          <w:rFonts w:ascii="Arial" w:hAnsi="Arial" w:cs="Arial"/>
+        </w:rPr>
+        <w:t>[0</w:t>
+      </w:r>
+      <w:proofErr w:type="gramStart"/>
+      <w:r>
+        <w:rPr>
+          <w:rFonts w:ascii="Arial" w:hAnsi="Arial" w:cs="Arial"/>
+        </w:rPr>
+        <w:t>]</w:t>
       </w:r>
       <w:r>
         <w:rPr>
@@ -2425,14 +3629,36 @@
         <w:rPr>
           <w:rFonts w:ascii="Arial" w:hAnsi="Arial" w:cs="Arial"/>
         </w:rPr>
-        <w:t>{% else %}</w:t>
-      </w:r>
-      <w:r>
-        <w:rPr>
-          <w:rFonts w:ascii="Arial" w:hAnsi="Arial" w:cs="Arial"/>
-        </w:rPr>
-        <w:t>{{ policy.</w:t>
-      </w:r>
+        <w:t>{</w:t>
+      </w:r>
+      <w:proofErr w:type="gramEnd"/>
+      <w:r>
+        <w:rPr>
+          <w:rFonts w:ascii="Arial" w:hAnsi="Arial" w:cs="Arial"/>
+        </w:rPr>
+        <w:t xml:space="preserve">% else </w:t>
+      </w:r>
+      <w:proofErr w:type="gramStart"/>
+      <w:r>
+        <w:rPr>
+          <w:rFonts w:ascii="Arial" w:hAnsi="Arial" w:cs="Arial"/>
+        </w:rPr>
+        <w:t>%}</w:t>
+      </w:r>
+      <w:r>
+        <w:rPr>
+          <w:rFonts w:ascii="Arial" w:hAnsi="Arial" w:cs="Arial"/>
+        </w:rPr>
+        <w:t>{{ policy</w:t>
+      </w:r>
+      <w:proofErr w:type="gramEnd"/>
+      <w:r>
+        <w:rPr>
+          <w:rFonts w:ascii="Arial" w:hAnsi="Arial" w:cs="Arial"/>
+        </w:rPr>
+        <w:t>.</w:t>
+      </w:r>
+      <w:proofErr w:type="gramStart"/>
       <w:r>
         <w:rPr>
           <w:rFonts w:ascii="Arial" w:hAnsi="Arial" w:cs="Arial"/>
@@ -2449,8 +3675,23 @@
         <w:rPr>
           <w:rFonts w:ascii="Arial" w:hAnsi="Arial" w:cs="Arial"/>
         </w:rPr>
-        <w:t>{% endif %}</w:t>
-      </w:r>
+        <w:t>{</w:t>
+      </w:r>
+      <w:proofErr w:type="gramEnd"/>
+      <w:r>
+        <w:rPr>
+          <w:rFonts w:ascii="Arial" w:hAnsi="Arial" w:cs="Arial"/>
+        </w:rPr>
+        <w:t xml:space="preserve">% </w:t>
+      </w:r>
+      <w:proofErr w:type="gramStart"/>
+      <w:r>
+        <w:rPr>
+          <w:rFonts w:ascii="Arial" w:hAnsi="Arial" w:cs="Arial"/>
+        </w:rPr>
+        <w:t>endif %}</w:t>
+      </w:r>
+      <w:proofErr w:type="gramEnd"/>
     </w:p>
     <w:p>
       <w:pPr>
@@ -2485,6 +3726,7 @@
         </w:rPr>
         <w:t xml:space="preserve">: </w:t>
       </w:r>
+      <w:proofErr w:type="gramStart"/>
       <w:r>
         <w:rPr>
           <w:rFonts w:ascii="Arial" w:hAnsi="Arial" w:cs="Arial"/>
@@ -2497,11 +3739,26 @@
         </w:rPr>
         <w:t>olicy</w:t>
       </w:r>
-      <w:r>
-        <w:rPr>
-          <w:rFonts w:ascii="Arial" w:hAnsi="Arial" w:cs="Arial"/>
-        </w:rPr>
-        <w:t>.company_name }}</w:t>
+      <w:proofErr w:type="gramEnd"/>
+      <w:r>
+        <w:rPr>
+          <w:rFonts w:ascii="Arial" w:hAnsi="Arial" w:cs="Arial"/>
+        </w:rPr>
+        <w:t>.company_</w:t>
+      </w:r>
+      <w:proofErr w:type="gramStart"/>
+      <w:r>
+        <w:rPr>
+          <w:rFonts w:ascii="Arial" w:hAnsi="Arial" w:cs="Arial"/>
+        </w:rPr>
+        <w:t>name }</w:t>
+      </w:r>
+      <w:proofErr w:type="gramEnd"/>
+      <w:r>
+        <w:rPr>
+          <w:rFonts w:ascii="Arial" w:hAnsi="Arial" w:cs="Arial"/>
+        </w:rPr>
+        <w:t>}</w:t>
       </w:r>
     </w:p>
     <w:p>
@@ -2559,25 +3816,14 @@
         <w:rPr>
           <w:rFonts w:ascii="Arial" w:hAnsi="Arial" w:cs="Arial"/>
         </w:rPr>
-        <w:t xml:space="preserve"> {{</w:t>
-      </w:r>
-      <w:r>
-        <w:rPr>
-          <w:rFonts w:ascii="Arial" w:hAnsi="Arial" w:cs="Arial"/>
-        </w:rPr>
         <w:t xml:space="preserve"> </w:t>
       </w:r>
-      <w:r>
-        <w:rPr>
-          <w:rFonts w:ascii="Arial" w:hAnsi="Arial" w:cs="Arial"/>
-        </w:rPr>
-        <w:t>policy.</w:t>
-      </w:r>
-      <w:r>
-        <w:rPr>
-          <w:rFonts w:ascii="Arial" w:hAnsi="Arial" w:cs="Arial"/>
-        </w:rPr>
-        <w:t>policy_number</w:t>
+      <w:proofErr w:type="gramStart"/>
+      <w:r>
+        <w:rPr>
+          <w:rFonts w:ascii="Arial" w:hAnsi="Arial" w:cs="Arial"/>
+        </w:rPr>
+        <w:t>{{</w:t>
       </w:r>
       <w:r>
         <w:rPr>
@@ -2589,7 +3835,27 @@
         <w:rPr>
           <w:rFonts w:ascii="Arial" w:hAnsi="Arial" w:cs="Arial"/>
         </w:rPr>
-        <w:t>}}</w:t>
+        <w:t>policy</w:t>
+      </w:r>
+      <w:proofErr w:type="gramEnd"/>
+      <w:r>
+        <w:rPr>
+          <w:rFonts w:ascii="Arial" w:hAnsi="Arial" w:cs="Arial"/>
+        </w:rPr>
+        <w:t>.</w:t>
+      </w:r>
+      <w:r>
+        <w:rPr>
+          <w:rFonts w:ascii="Arial" w:hAnsi="Arial" w:cs="Arial"/>
+        </w:rPr>
+        <w:t>policy_</w:t>
+      </w:r>
+      <w:proofErr w:type="gramStart"/>
+      <w:r>
+        <w:rPr>
+          <w:rFonts w:ascii="Arial" w:hAnsi="Arial" w:cs="Arial"/>
+        </w:rPr>
+        <w:t>number</w:t>
       </w:r>
       <w:r>
         <w:rPr>
@@ -2601,31 +3867,39 @@
         <w:rPr>
           <w:rFonts w:ascii="Arial" w:hAnsi="Arial" w:cs="Arial"/>
         </w:rPr>
+        <w:t>}</w:t>
+      </w:r>
+      <w:proofErr w:type="gramEnd"/>
+      <w:r>
+        <w:rPr>
+          <w:rFonts w:ascii="Arial" w:hAnsi="Arial" w:cs="Arial"/>
+        </w:rPr>
+        <w:t>}</w:t>
+      </w:r>
+      <w:r>
+        <w:rPr>
+          <w:rFonts w:ascii="Arial" w:hAnsi="Arial" w:cs="Arial"/>
+        </w:rPr>
+        <w:t xml:space="preserve"> </w:t>
+      </w:r>
+      <w:r>
+        <w:rPr>
+          <w:rFonts w:ascii="Arial" w:hAnsi="Arial" w:cs="Arial"/>
+        </w:rPr>
         <w:t>/</w:t>
       </w:r>
       <w:r>
         <w:rPr>
           <w:rFonts w:ascii="Arial" w:hAnsi="Arial" w:cs="Arial"/>
         </w:rPr>
-        <w:t xml:space="preserve"> {{</w:t>
-      </w:r>
-      <w:r>
-        <w:rPr>
-          <w:rFonts w:ascii="Arial" w:hAnsi="Arial" w:cs="Arial"/>
-        </w:rPr>
         <w:t xml:space="preserve"> </w:t>
       </w:r>
-      <w:r>
-        <w:rPr>
-          <w:rFonts w:ascii="Arial" w:hAnsi="Arial" w:cs="Arial"/>
-        </w:rPr>
-        <w:t>policy.</w:t>
-      </w:r>
-      <w:r>
-        <w:rPr>
-          <w:rFonts w:ascii="Arial" w:hAnsi="Arial" w:cs="Arial"/>
-        </w:rPr>
-        <w:t>certificate_number</w:t>
+      <w:proofErr w:type="gramStart"/>
+      <w:r>
+        <w:rPr>
+          <w:rFonts w:ascii="Arial" w:hAnsi="Arial" w:cs="Arial"/>
+        </w:rPr>
+        <w:t>{{</w:t>
       </w:r>
       <w:r>
         <w:rPr>
@@ -2637,7 +3911,46 @@
         <w:rPr>
           <w:rFonts w:ascii="Arial" w:hAnsi="Arial" w:cs="Arial"/>
         </w:rPr>
-        <w:t>}}</w:t>
+        <w:t>policy</w:t>
+      </w:r>
+      <w:proofErr w:type="gramEnd"/>
+      <w:r>
+        <w:rPr>
+          <w:rFonts w:ascii="Arial" w:hAnsi="Arial" w:cs="Arial"/>
+        </w:rPr>
+        <w:t>.</w:t>
+      </w:r>
+      <w:r>
+        <w:rPr>
+          <w:rFonts w:ascii="Arial" w:hAnsi="Arial" w:cs="Arial"/>
+        </w:rPr>
+        <w:t>certificate_</w:t>
+      </w:r>
+      <w:proofErr w:type="gramStart"/>
+      <w:r>
+        <w:rPr>
+          <w:rFonts w:ascii="Arial" w:hAnsi="Arial" w:cs="Arial"/>
+        </w:rPr>
+        <w:t>number</w:t>
+      </w:r>
+      <w:r>
+        <w:rPr>
+          <w:rFonts w:ascii="Arial" w:hAnsi="Arial" w:cs="Arial"/>
+        </w:rPr>
+        <w:t xml:space="preserve"> </w:t>
+      </w:r>
+      <w:r>
+        <w:rPr>
+          <w:rFonts w:ascii="Arial" w:hAnsi="Arial" w:cs="Arial"/>
+        </w:rPr>
+        <w:t>}</w:t>
+      </w:r>
+      <w:proofErr w:type="gramEnd"/>
+      <w:r>
+        <w:rPr>
+          <w:rFonts w:ascii="Arial" w:hAnsi="Arial" w:cs="Arial"/>
+        </w:rPr>
+        <w:t>}</w:t>
       </w:r>
     </w:p>
     <w:p>
@@ -2662,8 +3975,16 @@
         <w:rPr>
           <w:rFonts w:ascii="Arial" w:hAnsi="Arial" w:cs="Arial"/>
         </w:rPr>
-        <w:t>{%p endif %}</w:t>
-      </w:r>
+        <w:t xml:space="preserve">{%p </w:t>
+      </w:r>
+      <w:proofErr w:type="gramStart"/>
+      <w:r>
+        <w:rPr>
+          <w:rFonts w:ascii="Arial" w:hAnsi="Arial" w:cs="Arial"/>
+        </w:rPr>
+        <w:t>endif %}</w:t>
+      </w:r>
+      <w:proofErr w:type="gramEnd"/>
     </w:p>
     <w:p>
       <w:pPr>
@@ -2683,8 +4004,16 @@
         <w:rPr>
           <w:rFonts w:ascii="Arial" w:hAnsi="Arial" w:cs="Arial"/>
         </w:rPr>
-        <w:t>%p endfor %}</w:t>
-      </w:r>
+        <w:t xml:space="preserve">%p </w:t>
+      </w:r>
+      <w:proofErr w:type="gramStart"/>
+      <w:r>
+        <w:rPr>
+          <w:rFonts w:ascii="Arial" w:hAnsi="Arial" w:cs="Arial"/>
+        </w:rPr>
+        <w:t>endfor %}</w:t>
+      </w:r>
+      <w:proofErr w:type="gramEnd"/>
     </w:p>
     <w:p>
       <w:pPr>
@@ -2716,13 +4045,41 @@
         <w:rPr>
           <w:rFonts w:ascii="Arial" w:hAnsi="Arial" w:cs="Arial"/>
         </w:rPr>
-        <w:t>other_parties</w:t>
-      </w:r>
-      <w:r>
-        <w:rPr>
-          <w:rFonts w:ascii="Arial" w:hAnsi="Arial" w:cs="Arial"/>
-        </w:rPr>
-        <w:t>[0].insurance %}</w:t>
+        <w:t>other_</w:t>
+      </w:r>
+      <w:proofErr w:type="gramStart"/>
+      <w:r>
+        <w:rPr>
+          <w:rFonts w:ascii="Arial" w:hAnsi="Arial" w:cs="Arial"/>
+        </w:rPr>
+        <w:t>parties</w:t>
+      </w:r>
+      <w:r>
+        <w:rPr>
+          <w:rFonts w:ascii="Arial" w:hAnsi="Arial" w:cs="Arial"/>
+        </w:rPr>
+        <w:t>[</w:t>
+      </w:r>
+      <w:proofErr w:type="gramEnd"/>
+      <w:r>
+        <w:rPr>
+          <w:rFonts w:ascii="Arial" w:hAnsi="Arial" w:cs="Arial"/>
+        </w:rPr>
+        <w:t>0</w:t>
+      </w:r>
+      <w:proofErr w:type="gramStart"/>
+      <w:r>
+        <w:rPr>
+          <w:rFonts w:ascii="Arial" w:hAnsi="Arial" w:cs="Arial"/>
+        </w:rPr>
+        <w:t>].insurance</w:t>
+      </w:r>
+      <w:proofErr w:type="gramEnd"/>
+      <w:r>
+        <w:rPr>
+          <w:rFonts w:ascii="Arial" w:hAnsi="Arial" w:cs="Arial"/>
+        </w:rPr>
+        <w:t xml:space="preserve"> %}</w:t>
       </w:r>
     </w:p>
     <w:p>
@@ -2746,7 +4103,14 @@
         <w:rPr>
           <w:rFonts w:ascii="Arial" w:hAnsi="Arial" w:cs="Arial"/>
         </w:rPr>
-        <w:t>if policy.covers_child.any_true()</w:t>
+        <w:t>if policy.covers_child.any_</w:t>
+      </w:r>
+      <w:proofErr w:type="gramStart"/>
+      <w:r>
+        <w:rPr>
+          <w:rFonts w:ascii="Arial" w:hAnsi="Arial" w:cs="Arial"/>
+        </w:rPr>
+        <w:t>true()</w:t>
       </w:r>
       <w:r>
         <w:rPr>
@@ -2760,6 +4124,7 @@
         </w:rPr>
         <w:t>%}</w:t>
       </w:r>
+      <w:proofErr w:type="gramEnd"/>
     </w:p>
     <w:p>
       <w:pPr>
@@ -2804,12 +4169,21 @@
         </w:rPr>
         <w:t xml:space="preserve"> </w:t>
       </w:r>
-      <w:r>
-        <w:rPr>
-          <w:rFonts w:ascii="Arial" w:hAnsi="Arial" w:cs="Arial"/>
-        </w:rPr>
-        <w:t>{{ comma_and_list(</w:t>
-      </w:r>
+      <w:proofErr w:type="gramStart"/>
+      <w:r>
+        <w:rPr>
+          <w:rFonts w:ascii="Arial" w:hAnsi="Arial" w:cs="Arial"/>
+        </w:rPr>
+        <w:t>{{ comma</w:t>
+      </w:r>
+      <w:proofErr w:type="gramEnd"/>
+      <w:r>
+        <w:rPr>
+          <w:rFonts w:ascii="Arial" w:hAnsi="Arial" w:cs="Arial"/>
+        </w:rPr>
+        <w:t>_and_list(</w:t>
+      </w:r>
+      <w:proofErr w:type="gramStart"/>
       <w:r>
         <w:rPr>
           <w:rFonts w:ascii="Arial" w:hAnsi="Arial" w:cs="Arial"/>
@@ -2820,19 +4194,62 @@
         <w:rPr>
           <w:rFonts w:ascii="Arial" w:hAnsi="Arial" w:cs="Arial"/>
         </w:rPr>
-        <w:t>.covers_child</w:t>
-      </w:r>
-      <w:r>
-        <w:rPr>
-          <w:rFonts w:ascii="Arial" w:hAnsi="Arial" w:cs="Arial"/>
-        </w:rPr>
-        <w:t>.true_values()</w:t>
-      </w:r>
-      <w:r>
-        <w:rPr>
-          <w:rFonts w:ascii="Arial" w:hAnsi="Arial" w:cs="Arial"/>
-        </w:rPr>
-        <w:t>) }}</w:t>
+        <w:t>.covers</w:t>
+      </w:r>
+      <w:proofErr w:type="gramEnd"/>
+      <w:r>
+        <w:rPr>
+          <w:rFonts w:ascii="Arial" w:hAnsi="Arial" w:cs="Arial"/>
+        </w:rPr>
+        <w:t>_</w:t>
+      </w:r>
+      <w:proofErr w:type="gramStart"/>
+      <w:r>
+        <w:rPr>
+          <w:rFonts w:ascii="Arial" w:hAnsi="Arial" w:cs="Arial"/>
+        </w:rPr>
+        <w:t>child</w:t>
+      </w:r>
+      <w:r>
+        <w:rPr>
+          <w:rFonts w:ascii="Arial" w:hAnsi="Arial" w:cs="Arial"/>
+        </w:rPr>
+        <w:t>.true</w:t>
+      </w:r>
+      <w:proofErr w:type="gramEnd"/>
+      <w:r>
+        <w:rPr>
+          <w:rFonts w:ascii="Arial" w:hAnsi="Arial" w:cs="Arial"/>
+        </w:rPr>
+        <w:t>_</w:t>
+      </w:r>
+      <w:proofErr w:type="gramStart"/>
+      <w:r>
+        <w:rPr>
+          <w:rFonts w:ascii="Arial" w:hAnsi="Arial" w:cs="Arial"/>
+        </w:rPr>
+        <w:t>values(</w:t>
+      </w:r>
+      <w:proofErr w:type="gramEnd"/>
+      <w:r>
+        <w:rPr>
+          <w:rFonts w:ascii="Arial" w:hAnsi="Arial" w:cs="Arial"/>
+        </w:rPr>
+        <w:t>)</w:t>
+      </w:r>
+      <w:proofErr w:type="gramStart"/>
+      <w:r>
+        <w:rPr>
+          <w:rFonts w:ascii="Arial" w:hAnsi="Arial" w:cs="Arial"/>
+        </w:rPr>
+        <w:t>) }</w:t>
+      </w:r>
+      <w:proofErr w:type="gramEnd"/>
+      <w:r>
+        <w:rPr>
+          <w:rFonts w:ascii="Arial" w:hAnsi="Arial" w:cs="Arial"/>
+        </w:rPr>
+        <w:t>}</w:t>
       </w:r>
     </w:p>
     <w:p>
@@ -2854,7 +4271,21 @@
         <w:rPr>
           <w:rFonts w:ascii="Arial" w:hAnsi="Arial" w:cs="Arial"/>
         </w:rPr>
-        <w:t>Name of policy holder: {% if policy</w:t>
+        <w:t xml:space="preserve">Name of policy </w:t>
+      </w:r>
+      <w:proofErr w:type="gramStart"/>
+      <w:r>
+        <w:rPr>
+          <w:rFonts w:ascii="Arial" w:hAnsi="Arial" w:cs="Arial"/>
+        </w:rPr>
+        <w:t>holder: {</w:t>
+      </w:r>
+      <w:proofErr w:type="gramEnd"/>
+      <w:r>
+        <w:rPr>
+          <w:rFonts w:ascii="Arial" w:hAnsi="Arial" w:cs="Arial"/>
+        </w:rPr>
+        <w:t>% if policy</w:t>
       </w:r>
       <w:r>
         <w:rPr>
@@ -2866,7 +4297,14 @@
         <w:rPr>
           <w:rFonts w:ascii="Arial" w:hAnsi="Arial" w:cs="Arial"/>
         </w:rPr>
-        <w:t xml:space="preserve"> %}</w:t>
+        <w:t xml:space="preserve"> </w:t>
+      </w:r>
+      <w:proofErr w:type="gramStart"/>
+      <w:r>
+        <w:rPr>
+          <w:rFonts w:ascii="Arial" w:hAnsi="Arial" w:cs="Arial"/>
+        </w:rPr>
+        <w:t>%}</w:t>
       </w:r>
       <w:r>
         <w:rPr>
@@ -2878,26 +4316,76 @@
         <w:rPr>
           <w:rFonts w:ascii="Arial" w:hAnsi="Arial" w:cs="Arial"/>
         </w:rPr>
-        <w:t>other_parties</w:t>
-      </w:r>
-      <w:r>
-        <w:rPr>
-          <w:rFonts w:ascii="Arial" w:hAnsi="Arial" w:cs="Arial"/>
-        </w:rPr>
-        <w:t>[0]</w:t>
-      </w:r>
-      <w:r>
-        <w:rPr>
-          <w:rFonts w:ascii="Arial" w:hAnsi="Arial" w:cs="Arial"/>
-        </w:rPr>
-        <w:t xml:space="preserve"> }}{% else %}</w:t>
-      </w:r>
-      <w:r>
-        <w:rPr>
-          <w:rFonts w:ascii="Arial" w:hAnsi="Arial" w:cs="Arial"/>
-        </w:rPr>
-        <w:t>{{ policy.</w:t>
-      </w:r>
+        <w:t>other</w:t>
+      </w:r>
+      <w:proofErr w:type="gramEnd"/>
+      <w:r>
+        <w:rPr>
+          <w:rFonts w:ascii="Arial" w:hAnsi="Arial" w:cs="Arial"/>
+        </w:rPr>
+        <w:t>_</w:t>
+      </w:r>
+      <w:proofErr w:type="gramStart"/>
+      <w:r>
+        <w:rPr>
+          <w:rFonts w:ascii="Arial" w:hAnsi="Arial" w:cs="Arial"/>
+        </w:rPr>
+        <w:t>parties</w:t>
+      </w:r>
+      <w:r>
+        <w:rPr>
+          <w:rFonts w:ascii="Arial" w:hAnsi="Arial" w:cs="Arial"/>
+        </w:rPr>
+        <w:t>[</w:t>
+      </w:r>
+      <w:proofErr w:type="gramEnd"/>
+      <w:r>
+        <w:rPr>
+          <w:rFonts w:ascii="Arial" w:hAnsi="Arial" w:cs="Arial"/>
+        </w:rPr>
+        <w:t>0</w:t>
+      </w:r>
+      <w:proofErr w:type="gramStart"/>
+      <w:r>
+        <w:rPr>
+          <w:rFonts w:ascii="Arial" w:hAnsi="Arial" w:cs="Arial"/>
+        </w:rPr>
+        <w:t>]</w:t>
+      </w:r>
+      <w:r>
+        <w:rPr>
+          <w:rFonts w:ascii="Arial" w:hAnsi="Arial" w:cs="Arial"/>
+        </w:rPr>
+        <w:t xml:space="preserve"> }}{</w:t>
+      </w:r>
+      <w:proofErr w:type="gramEnd"/>
+      <w:r>
+        <w:rPr>
+          <w:rFonts w:ascii="Arial" w:hAnsi="Arial" w:cs="Arial"/>
+        </w:rPr>
+        <w:t xml:space="preserve">% else </w:t>
+      </w:r>
+      <w:proofErr w:type="gramStart"/>
+      <w:r>
+        <w:rPr>
+          <w:rFonts w:ascii="Arial" w:hAnsi="Arial" w:cs="Arial"/>
+        </w:rPr>
+        <w:t>%}</w:t>
+      </w:r>
+      <w:r>
+        <w:rPr>
+          <w:rFonts w:ascii="Arial" w:hAnsi="Arial" w:cs="Arial"/>
+        </w:rPr>
+        <w:t>{{ policy</w:t>
+      </w:r>
+      <w:proofErr w:type="gramEnd"/>
+      <w:r>
+        <w:rPr>
+          <w:rFonts w:ascii="Arial" w:hAnsi="Arial" w:cs="Arial"/>
+        </w:rPr>
+        <w:t>.</w:t>
+      </w:r>
+      <w:proofErr w:type="gramStart"/>
       <w:r>
         <w:rPr>
           <w:rFonts w:ascii="Arial" w:hAnsi="Arial" w:cs="Arial"/>
@@ -2914,8 +4402,23 @@
         <w:rPr>
           <w:rFonts w:ascii="Arial" w:hAnsi="Arial" w:cs="Arial"/>
         </w:rPr>
-        <w:t>{% endif %}</w:t>
-      </w:r>
+        <w:t>{</w:t>
+      </w:r>
+      <w:proofErr w:type="gramEnd"/>
+      <w:r>
+        <w:rPr>
+          <w:rFonts w:ascii="Arial" w:hAnsi="Arial" w:cs="Arial"/>
+        </w:rPr>
+        <w:t xml:space="preserve">% </w:t>
+      </w:r>
+      <w:proofErr w:type="gramStart"/>
+      <w:r>
+        <w:rPr>
+          <w:rFonts w:ascii="Arial" w:hAnsi="Arial" w:cs="Arial"/>
+        </w:rPr>
+        <w:t>endif %}</w:t>
+      </w:r>
+      <w:proofErr w:type="gramEnd"/>
     </w:p>
     <w:p>
       <w:pPr>
@@ -2938,6 +4441,7 @@
         </w:rPr>
         <w:t xml:space="preserve">Name of insurance co.: </w:t>
       </w:r>
+      <w:proofErr w:type="gramStart"/>
       <w:r>
         <w:rPr>
           <w:rFonts w:ascii="Arial" w:hAnsi="Arial" w:cs="Arial"/>
@@ -2950,11 +4454,26 @@
         </w:rPr>
         <w:t>olicy</w:t>
       </w:r>
-      <w:r>
-        <w:rPr>
-          <w:rFonts w:ascii="Arial" w:hAnsi="Arial" w:cs="Arial"/>
-        </w:rPr>
-        <w:t>.company_name }}</w:t>
+      <w:proofErr w:type="gramEnd"/>
+      <w:r>
+        <w:rPr>
+          <w:rFonts w:ascii="Arial" w:hAnsi="Arial" w:cs="Arial"/>
+        </w:rPr>
+        <w:t>.company_</w:t>
+      </w:r>
+      <w:proofErr w:type="gramStart"/>
+      <w:r>
+        <w:rPr>
+          <w:rFonts w:ascii="Arial" w:hAnsi="Arial" w:cs="Arial"/>
+        </w:rPr>
+        <w:t>name }</w:t>
+      </w:r>
+      <w:proofErr w:type="gramEnd"/>
+      <w:r>
+        <w:rPr>
+          <w:rFonts w:ascii="Arial" w:hAnsi="Arial" w:cs="Arial"/>
+        </w:rPr>
+        <w:t>}</w:t>
       </w:r>
     </w:p>
     <w:p>
@@ -3006,31 +4525,87 @@
         <w:rPr>
           <w:rFonts w:ascii="Arial" w:hAnsi="Arial" w:cs="Arial"/>
         </w:rPr>
-        <w:t xml:space="preserve"> {{ policy.</w:t>
-      </w:r>
-      <w:r>
-        <w:rPr>
-          <w:rFonts w:ascii="Arial" w:hAnsi="Arial" w:cs="Arial"/>
-        </w:rPr>
-        <w:t>policy_number</w:t>
-      </w:r>
-      <w:r>
-        <w:rPr>
-          <w:rFonts w:ascii="Arial" w:hAnsi="Arial" w:cs="Arial"/>
-        </w:rPr>
-        <w:t xml:space="preserve"> }} / {{ policy.</w:t>
-      </w:r>
-      <w:r>
-        <w:rPr>
-          <w:rFonts w:ascii="Arial" w:hAnsi="Arial" w:cs="Arial"/>
-        </w:rPr>
-        <w:t>certificate_number</w:t>
-      </w:r>
-      <w:r>
-        <w:rPr>
-          <w:rFonts w:ascii="Arial" w:hAnsi="Arial" w:cs="Arial"/>
-        </w:rPr>
-        <w:t xml:space="preserve"> }}</w:t>
+        <w:t xml:space="preserve"> </w:t>
+      </w:r>
+      <w:proofErr w:type="gramStart"/>
+      <w:r>
+        <w:rPr>
+          <w:rFonts w:ascii="Arial" w:hAnsi="Arial" w:cs="Arial"/>
+        </w:rPr>
+        <w:t>{{ policy</w:t>
+      </w:r>
+      <w:proofErr w:type="gramEnd"/>
+      <w:r>
+        <w:rPr>
+          <w:rFonts w:ascii="Arial" w:hAnsi="Arial" w:cs="Arial"/>
+        </w:rPr>
+        <w:t>.</w:t>
+      </w:r>
+      <w:r>
+        <w:rPr>
+          <w:rFonts w:ascii="Arial" w:hAnsi="Arial" w:cs="Arial"/>
+        </w:rPr>
+        <w:t>policy_</w:t>
+      </w:r>
+      <w:proofErr w:type="gramStart"/>
+      <w:r>
+        <w:rPr>
+          <w:rFonts w:ascii="Arial" w:hAnsi="Arial" w:cs="Arial"/>
+        </w:rPr>
+        <w:t>number</w:t>
+      </w:r>
+      <w:r>
+        <w:rPr>
+          <w:rFonts w:ascii="Arial" w:hAnsi="Arial" w:cs="Arial"/>
+        </w:rPr>
+        <w:t xml:space="preserve"> }</w:t>
+      </w:r>
+      <w:proofErr w:type="gramEnd"/>
+      <w:r>
+        <w:rPr>
+          <w:rFonts w:ascii="Arial" w:hAnsi="Arial" w:cs="Arial"/>
+        </w:rPr>
+        <w:t xml:space="preserve">} / </w:t>
+      </w:r>
+      <w:proofErr w:type="gramStart"/>
+      <w:r>
+        <w:rPr>
+          <w:rFonts w:ascii="Arial" w:hAnsi="Arial" w:cs="Arial"/>
+        </w:rPr>
+        <w:t>{{ policy</w:t>
+      </w:r>
+      <w:proofErr w:type="gramEnd"/>
+      <w:r>
+        <w:rPr>
+          <w:rFonts w:ascii="Arial" w:hAnsi="Arial" w:cs="Arial"/>
+        </w:rPr>
+        <w:t>.</w:t>
+      </w:r>
+      <w:r>
+        <w:rPr>
+          <w:rFonts w:ascii="Arial" w:hAnsi="Arial" w:cs="Arial"/>
+        </w:rPr>
+        <w:t>certificate_</w:t>
+      </w:r>
+      <w:proofErr w:type="gramStart"/>
+      <w:r>
+        <w:rPr>
+          <w:rFonts w:ascii="Arial" w:hAnsi="Arial" w:cs="Arial"/>
+        </w:rPr>
+        <w:t>number</w:t>
+      </w:r>
+      <w:r>
+        <w:rPr>
+          <w:rFonts w:ascii="Arial" w:hAnsi="Arial" w:cs="Arial"/>
+        </w:rPr>
+        <w:t xml:space="preserve"> }</w:t>
+      </w:r>
+      <w:proofErr w:type="gramEnd"/>
+      <w:r>
+        <w:rPr>
+          <w:rFonts w:ascii="Arial" w:hAnsi="Arial" w:cs="Arial"/>
+        </w:rPr>
+        <w:t>}</w:t>
       </w:r>
     </w:p>
     <w:p>
@@ -3055,8 +4630,16 @@
         <w:rPr>
           <w:rFonts w:ascii="Arial" w:hAnsi="Arial" w:cs="Arial"/>
         </w:rPr>
-        <w:t>{%p endif %}</w:t>
-      </w:r>
+        <w:t xml:space="preserve">{%p </w:t>
+      </w:r>
+      <w:proofErr w:type="gramStart"/>
+      <w:r>
+        <w:rPr>
+          <w:rFonts w:ascii="Arial" w:hAnsi="Arial" w:cs="Arial"/>
+        </w:rPr>
+        <w:t>endif %}</w:t>
+      </w:r>
+      <w:proofErr w:type="gramEnd"/>
     </w:p>
     <w:p>
       <w:pPr>
@@ -3070,8 +4653,16 @@
         <w:rPr>
           <w:rFonts w:ascii="Arial" w:hAnsi="Arial" w:cs="Arial"/>
         </w:rPr>
-        <w:t>{%p endfor %}</w:t>
-      </w:r>
+        <w:t xml:space="preserve">{%p </w:t>
+      </w:r>
+      <w:proofErr w:type="gramStart"/>
+      <w:r>
+        <w:rPr>
+          <w:rFonts w:ascii="Arial" w:hAnsi="Arial" w:cs="Arial"/>
+        </w:rPr>
+        <w:t>endfor %}</w:t>
+      </w:r>
+      <w:proofErr w:type="gramEnd"/>
     </w:p>
     <w:p>
       <w:pPr>
@@ -3085,8 +4676,16 @@
         <w:rPr>
           <w:rFonts w:ascii="Arial" w:hAnsi="Arial" w:cs="Arial"/>
         </w:rPr>
-        <w:t>{%p endif %}</w:t>
-      </w:r>
+        <w:t xml:space="preserve">{%p </w:t>
+      </w:r>
+      <w:proofErr w:type="gramStart"/>
+      <w:r>
+        <w:rPr>
+          <w:rFonts w:ascii="Arial" w:hAnsi="Arial" w:cs="Arial"/>
+        </w:rPr>
+        <w:t>endif %}</w:t>
+      </w:r>
+      <w:proofErr w:type="gramEnd"/>
     </w:p>
     <w:sectPr>
       <w:headerReference w:type="even" r:id="rId8"/>
@@ -3258,6 +4857,7 @@
               <w:szCs w:val="20"/>
             </w:rPr>
           </w:pPr>
+          <w:proofErr w:type="gramStart"/>
           <w:r>
             <w:rPr>
               <w:b/>
@@ -3284,8 +4884,29 @@
               <w:sz w:val="20"/>
               <w:szCs w:val="20"/>
             </w:rPr>
-            <w:t>he_court.number</w:t>
+            <w:t>he</w:t>
           </w:r>
+          <w:proofErr w:type="gramEnd"/>
+          <w:r>
+            <w:rPr>
+              <w:b/>
+              <w:bCs/>
+              <w:sz w:val="20"/>
+              <w:szCs w:val="20"/>
+            </w:rPr>
+            <w:t>_</w:t>
+          </w:r>
+          <w:proofErr w:type="gramStart"/>
+          <w:r>
+            <w:rPr>
+              <w:b/>
+              <w:bCs/>
+              <w:sz w:val="20"/>
+              <w:szCs w:val="20"/>
+            </w:rPr>
+            <w:t>court.number</w:t>
+          </w:r>
+          <w:proofErr w:type="gramEnd"/>
           <w:r>
             <w:rPr>
               <w:b/>
@@ -3317,6 +4938,7 @@
               <w:szCs w:val="20"/>
             </w:rPr>
           </w:pPr>
+          <w:proofErr w:type="gramStart"/>
           <w:r>
             <w:rPr>
               <w:b/>
@@ -3334,7 +4956,47 @@
               <w:sz w:val="20"/>
               <w:szCs w:val="20"/>
             </w:rPr>
-            <w:t>county_choice.upper()</w:t>
+            <w:t>county</w:t>
+          </w:r>
+          <w:proofErr w:type="gramEnd"/>
+          <w:r>
+            <w:rPr>
+              <w:b/>
+              <w:bCs/>
+              <w:sz w:val="20"/>
+              <w:szCs w:val="20"/>
+            </w:rPr>
+            <w:t>_</w:t>
+          </w:r>
+          <w:proofErr w:type="gramStart"/>
+          <w:r>
+            <w:rPr>
+              <w:b/>
+              <w:bCs/>
+              <w:sz w:val="20"/>
+              <w:szCs w:val="20"/>
+            </w:rPr>
+            <w:t>choice.upper</w:t>
+          </w:r>
+          <w:proofErr w:type="gramEnd"/>
+          <w:r>
+            <w:rPr>
+              <w:b/>
+              <w:bCs/>
+              <w:sz w:val="20"/>
+              <w:szCs w:val="20"/>
+            </w:rPr>
+            <w:t>(</w:t>
+          </w:r>
+          <w:proofErr w:type="gramStart"/>
+          <w:r>
+            <w:rPr>
+              <w:b/>
+              <w:bCs/>
+              <w:sz w:val="20"/>
+              <w:szCs w:val="20"/>
+            </w:rPr>
+            <w:t>)</w:t>
           </w:r>
           <w:r>
             <w:rPr>
@@ -3344,7 +5006,18 @@
               <w:sz w:val="20"/>
               <w:szCs w:val="20"/>
             </w:rPr>
-            <w:t xml:space="preserve"> }}</w:t>
+            <w:t xml:space="preserve"> }</w:t>
+          </w:r>
+          <w:proofErr w:type="gramEnd"/>
+          <w:r>
+            <w:rPr>
+              <w:b/>
+              <w:bCs/>
+              <w:caps/>
+              <w:sz w:val="20"/>
+              <w:szCs w:val="20"/>
+            </w:rPr>
+            <w:t>}</w:t>
           </w:r>
           <w:r>
             <w:rPr>
@@ -3469,6 +5142,7 @@
               <w:szCs w:val="20"/>
             </w:rPr>
           </w:pPr>
+          <w:proofErr w:type="gramStart"/>
           <w:r>
             <w:rPr>
               <w:b/>
@@ -3485,7 +5159,17 @@
               <w:sz w:val="20"/>
               <w:szCs w:val="20"/>
             </w:rPr>
-            <w:t>docket_number</w:t>
+            <w:t>docket</w:t>
+          </w:r>
+          <w:proofErr w:type="gramEnd"/>
+          <w:r>
+            <w:rPr>
+              <w:b/>
+              <w:bCs/>
+              <w:sz w:val="20"/>
+              <w:szCs w:val="20"/>
+            </w:rPr>
+            <w:t>_number</w:t>
           </w:r>
           <w:r>
             <w:rPr>

</xml_diff>